<commit_message>
MAJ Log et Journal
</commit_message>
<xml_diff>
--- a/report/2018-PIDR/Log.docx
+++ b/report/2018-PIDR/Log.docx
@@ -1,6 +1,6 @@
 
 <file path=word/document.xml><?xml version="1.0" encoding="utf-8"?>
-<w:document xmlns:wpc="http://schemas.microsoft.com/office/word/2010/wordprocessingCanvas" xmlns:mc="http://schemas.openxmlformats.org/markup-compatibility/2006" xmlns:o="urn:schemas-microsoft-com:office:office" xmlns:r="http://schemas.openxmlformats.org/officeDocument/2006/relationships" xmlns:m="http://schemas.openxmlformats.org/officeDocument/2006/math" xmlns:v="urn:schemas-microsoft-com:vml" xmlns:wp14="http://schemas.microsoft.com/office/word/2010/wordprocessingDrawing" xmlns:wp="http://schemas.openxmlformats.org/drawingml/2006/wordprocessingDrawing" xmlns:w10="urn:schemas-microsoft-com:office:word" xmlns:w="http://schemas.openxmlformats.org/wordprocessingml/2006/main" xmlns:w14="http://schemas.microsoft.com/office/word/2010/wordml" xmlns:wpg="http://schemas.microsoft.com/office/word/2010/wordprocessingGroup" xmlns:wpi="http://schemas.microsoft.com/office/word/2010/wordprocessingInk" xmlns:wne="http://schemas.microsoft.com/office/word/2006/wordml" xmlns:wps="http://schemas.microsoft.com/office/word/2010/wordprocessingShape" mc:Ignorable="w14 wp14">
+<w:document xmlns:wpc="http://schemas.microsoft.com/office/word/2010/wordprocessingCanvas" xmlns:cx="http://schemas.microsoft.com/office/drawing/2014/chartex" xmlns:cx1="http://schemas.microsoft.com/office/drawing/2015/9/8/chartex" xmlns:cx2="http://schemas.microsoft.com/office/drawing/2015/10/21/chartex" xmlns:cx3="http://schemas.microsoft.com/office/drawing/2016/5/9/chartex" xmlns:cx4="http://schemas.microsoft.com/office/drawing/2016/5/10/chartex" xmlns:cx5="http://schemas.microsoft.com/office/drawing/2016/5/11/chartex" xmlns:cx6="http://schemas.microsoft.com/office/drawing/2016/5/12/chartex" xmlns:cx7="http://schemas.microsoft.com/office/drawing/2016/5/13/chartex" xmlns:cx8="http://schemas.microsoft.com/office/drawing/2016/5/14/chartex" xmlns:mc="http://schemas.openxmlformats.org/markup-compatibility/2006" xmlns:aink="http://schemas.microsoft.com/office/drawing/2016/ink" xmlns:am3d="http://schemas.microsoft.com/office/drawing/2017/model3d" xmlns:o="urn:schemas-microsoft-com:office:office" xmlns:r="http://schemas.openxmlformats.org/officeDocument/2006/relationships" xmlns:m="http://schemas.openxmlformats.org/officeDocument/2006/math" xmlns:v="urn:schemas-microsoft-com:vml" xmlns:wp14="http://schemas.microsoft.com/office/word/2010/wordprocessingDrawing" xmlns:wp="http://schemas.openxmlformats.org/drawingml/2006/wordprocessingDrawing" xmlns:w10="urn:schemas-microsoft-com:office:word" xmlns:w="http://schemas.openxmlformats.org/wordprocessingml/2006/main" xmlns:w14="http://schemas.microsoft.com/office/word/2010/wordml" xmlns:w15="http://schemas.microsoft.com/office/word/2012/wordml" xmlns:w16cid="http://schemas.microsoft.com/office/word/2016/wordml/cid" xmlns:w16se="http://schemas.microsoft.com/office/word/2015/wordml/symex" xmlns:wpg="http://schemas.microsoft.com/office/word/2010/wordprocessingGroup" xmlns:wpi="http://schemas.microsoft.com/office/word/2010/wordprocessingInk" xmlns:wne="http://schemas.microsoft.com/office/word/2006/wordml" xmlns:wps="http://schemas.microsoft.com/office/word/2010/wordprocessingShape" mc:Ignorable="w14 w15 w16se w16cid wp14">
   <w:body>
     <w:tbl>
       <w:tblPr>
@@ -604,7 +604,7 @@
               <w:rPr>
                 <w:lang w:val="fr-FR"/>
               </w:rPr>
-              <w:t>19/10/2018</w:t>
+              <w:t>18/10/2018</w:t>
             </w:r>
           </w:p>
         </w:tc>
@@ -623,7 +623,7 @@
               <w:rPr>
                 <w:lang w:val="fr-FR"/>
               </w:rPr>
-              <w:t>2H</w:t>
+              <w:t>1H30</w:t>
             </w:r>
           </w:p>
         </w:tc>
@@ -641,16 +641,8 @@
               <w:rPr>
                 <w:lang w:val="fr-FR"/>
               </w:rPr>
-              <w:t xml:space="preserve">Clonage du dépôt git, installation et première familiarisation avec </w:t>
-            </w:r>
-            <w:proofErr w:type="spellStart"/>
-            <w:r>
-              <w:rPr>
-                <w:lang w:val="fr-FR"/>
-              </w:rPr>
-              <w:t>ztree</w:t>
-            </w:r>
-            <w:proofErr w:type="spellEnd"/>
+              <w:t>Réunion</w:t>
+            </w:r>
           </w:p>
         </w:tc>
         <w:tc>
@@ -663,12 +655,6 @@
                 <w:lang w:val="fr-FR"/>
               </w:rPr>
             </w:pPr>
-            <w:r>
-              <w:rPr>
-                <w:lang w:val="fr-FR"/>
-              </w:rPr>
-              <w:t>18/10/2018</w:t>
-            </w:r>
           </w:p>
         </w:tc>
         <w:tc>
@@ -682,12 +668,6 @@
                 <w:lang w:val="fr-FR"/>
               </w:rPr>
             </w:pPr>
-            <w:r>
-              <w:rPr>
-                <w:lang w:val="fr-FR"/>
-              </w:rPr>
-              <w:t>45 min</w:t>
-            </w:r>
           </w:p>
         </w:tc>
         <w:tc>
@@ -700,12 +680,6 @@
                 <w:lang w:val="fr-FR"/>
               </w:rPr>
             </w:pPr>
-            <w:r>
-              <w:rPr>
-                <w:lang w:val="fr-FR"/>
-              </w:rPr>
-              <w:t>Lecture de l’article 2</w:t>
-            </w:r>
           </w:p>
         </w:tc>
       </w:tr>
@@ -725,7 +699,7 @@
               <w:rPr>
                 <w:lang w:val="fr-FR"/>
               </w:rPr>
-              <w:t>05/11/2018</w:t>
+              <w:t>19/10/2018</w:t>
             </w:r>
           </w:p>
         </w:tc>
@@ -744,7 +718,7 @@
               <w:rPr>
                 <w:lang w:val="fr-FR"/>
               </w:rPr>
-              <w:t>1H15</w:t>
+              <w:t>2H</w:t>
             </w:r>
           </w:p>
         </w:tc>
@@ -762,7 +736,7 @@
               <w:rPr>
                 <w:lang w:val="fr-FR"/>
               </w:rPr>
-              <w:t xml:space="preserve">Tutoriels </w:t>
+              <w:t xml:space="preserve">Clonage du dépôt git, installation et première familiarisation avec </w:t>
             </w:r>
             <w:proofErr w:type="spellStart"/>
             <w:r>
@@ -772,40 +746,6 @@
               <w:t>ztree</w:t>
             </w:r>
             <w:proofErr w:type="spellEnd"/>
-            <w:r>
-              <w:rPr>
-                <w:lang w:val="fr-FR"/>
-              </w:rPr>
-              <w:t xml:space="preserve"> et lecture de l’article sur le déroulement des </w:t>
-            </w:r>
-            <w:proofErr w:type="spellStart"/>
-            <w:r>
-              <w:rPr>
-                <w:lang w:val="fr-FR"/>
-              </w:rPr>
-              <w:t>experiences</w:t>
-            </w:r>
-            <w:proofErr w:type="spellEnd"/>
-            <w:r>
-              <w:rPr>
-                <w:lang w:val="fr-FR"/>
-              </w:rPr>
-              <w:t xml:space="preserve"> + mini </w:t>
-            </w:r>
-            <w:proofErr w:type="spellStart"/>
-            <w:r>
-              <w:rPr>
-                <w:lang w:val="fr-FR"/>
-              </w:rPr>
-              <w:t>reunion</w:t>
-            </w:r>
-            <w:proofErr w:type="spellEnd"/>
-            <w:r>
-              <w:rPr>
-                <w:lang w:val="fr-FR"/>
-              </w:rPr>
-              <w:t xml:space="preserve"> avec Juliette</w:t>
-            </w:r>
           </w:p>
         </w:tc>
         <w:tc>
@@ -841,7 +781,7 @@
               <w:rPr>
                 <w:lang w:val="fr-FR"/>
               </w:rPr>
-              <w:t>1h30</w:t>
+              <w:t>45 min</w:t>
             </w:r>
           </w:p>
         </w:tc>
@@ -859,7 +799,7 @@
               <w:rPr>
                 <w:lang w:val="fr-FR"/>
               </w:rPr>
-              <w:t>Réunion</w:t>
+              <w:t>Lecture de l’article 2</w:t>
             </w:r>
           </w:p>
         </w:tc>
@@ -876,6 +816,12 @@
                 <w:lang w:val="fr-FR"/>
               </w:rPr>
             </w:pPr>
+            <w:r>
+              <w:rPr>
+                <w:lang w:val="fr-FR"/>
+              </w:rPr>
+              <w:t>05/11/2018</w:t>
+            </w:r>
           </w:p>
         </w:tc>
         <w:tc>
@@ -889,6 +835,12 @@
                 <w:lang w:val="fr-FR"/>
               </w:rPr>
             </w:pPr>
+            <w:r>
+              <w:rPr>
+                <w:lang w:val="fr-FR"/>
+              </w:rPr>
+              <w:t>1H15</w:t>
+            </w:r>
           </w:p>
         </w:tc>
         <w:tc>
@@ -901,6 +853,54 @@
                 <w:lang w:val="fr-FR"/>
               </w:rPr>
             </w:pPr>
+            <w:r>
+              <w:rPr>
+                <w:lang w:val="fr-FR"/>
+              </w:rPr>
+              <w:t xml:space="preserve">Tutoriels </w:t>
+            </w:r>
+            <w:proofErr w:type="spellStart"/>
+            <w:r>
+              <w:rPr>
+                <w:lang w:val="fr-FR"/>
+              </w:rPr>
+              <w:t>ztree</w:t>
+            </w:r>
+            <w:proofErr w:type="spellEnd"/>
+            <w:r>
+              <w:rPr>
+                <w:lang w:val="fr-FR"/>
+              </w:rPr>
+              <w:t xml:space="preserve"> et lecture de l’article sur le déroulement des </w:t>
+            </w:r>
+            <w:proofErr w:type="spellStart"/>
+            <w:r>
+              <w:rPr>
+                <w:lang w:val="fr-FR"/>
+              </w:rPr>
+              <w:t>experiences</w:t>
+            </w:r>
+            <w:proofErr w:type="spellEnd"/>
+            <w:r>
+              <w:rPr>
+                <w:lang w:val="fr-FR"/>
+              </w:rPr>
+              <w:t xml:space="preserve"> + mini </w:t>
+            </w:r>
+            <w:proofErr w:type="spellStart"/>
+            <w:r>
+              <w:rPr>
+                <w:lang w:val="fr-FR"/>
+              </w:rPr>
+              <w:t>reunion</w:t>
+            </w:r>
+            <w:proofErr w:type="spellEnd"/>
+            <w:r>
+              <w:rPr>
+                <w:lang w:val="fr-FR"/>
+              </w:rPr>
+              <w:t xml:space="preserve"> avec Juliette</w:t>
+            </w:r>
           </w:p>
         </w:tc>
         <w:tc>
@@ -917,7 +917,7 @@
               <w:rPr>
                 <w:lang w:val="fr-FR"/>
               </w:rPr>
-              <w:t>21/10/2018</w:t>
+              <w:t>18/10/2018</w:t>
             </w:r>
           </w:p>
         </w:tc>
@@ -936,7 +936,7 @@
               <w:rPr>
                 <w:lang w:val="fr-FR"/>
               </w:rPr>
-              <w:t>15 min</w:t>
+              <w:t>1h30</w:t>
             </w:r>
           </w:p>
         </w:tc>
@@ -954,30 +954,8 @@
               <w:rPr>
                 <w:lang w:val="fr-FR"/>
               </w:rPr>
-              <w:t xml:space="preserve">Téléchargement de </w:t>
-            </w:r>
-            <w:proofErr w:type="spellStart"/>
-            <w:r>
-              <w:rPr>
-                <w:lang w:val="fr-FR"/>
-              </w:rPr>
-              <w:t>Ztree</w:t>
-            </w:r>
-            <w:proofErr w:type="spellEnd"/>
-            <w:r>
-              <w:rPr>
-                <w:lang w:val="fr-FR"/>
-              </w:rPr>
-              <w:t>/</w:t>
-            </w:r>
-            <w:proofErr w:type="spellStart"/>
-            <w:r>
-              <w:rPr>
-                <w:lang w:val="fr-FR"/>
-              </w:rPr>
-              <w:t>Zleaf</w:t>
-            </w:r>
-            <w:proofErr w:type="spellEnd"/>
+              <w:t>Réunion</w:t>
+            </w:r>
           </w:p>
         </w:tc>
       </w:tr>
@@ -993,6 +971,12 @@
                 <w:lang w:val="fr-FR"/>
               </w:rPr>
             </w:pPr>
+            <w:r>
+              <w:rPr>
+                <w:lang w:val="fr-FR"/>
+              </w:rPr>
+              <w:t>06/11/2018</w:t>
+            </w:r>
           </w:p>
         </w:tc>
         <w:tc>
@@ -1006,6 +990,12 @@
                 <w:lang w:val="fr-FR"/>
               </w:rPr>
             </w:pPr>
+            <w:r>
+              <w:rPr>
+                <w:lang w:val="fr-FR"/>
+              </w:rPr>
+              <w:t>1H</w:t>
+            </w:r>
           </w:p>
         </w:tc>
         <w:tc>
@@ -1018,6 +1008,14 @@
                 <w:lang w:val="fr-FR"/>
               </w:rPr>
             </w:pPr>
+            <w:r>
+              <w:rPr>
+                <w:lang w:val="fr-FR"/>
+              </w:rPr>
+              <w:t>Réunion</w:t>
+            </w:r>
+            <w:bookmarkStart w:id="0" w:name="_GoBack"/>
+            <w:bookmarkEnd w:id="0"/>
           </w:p>
         </w:tc>
         <w:tc>
@@ -1030,12 +1028,6 @@
                 <w:lang w:val="fr-FR"/>
               </w:rPr>
             </w:pPr>
-            <w:r>
-              <w:rPr>
-                <w:lang w:val="fr-FR"/>
-              </w:rPr>
-              <w:t>29/10/2018</w:t>
-            </w:r>
           </w:p>
         </w:tc>
         <w:tc>
@@ -1049,12 +1041,6 @@
                 <w:lang w:val="fr-FR"/>
               </w:rPr>
             </w:pPr>
-            <w:r>
-              <w:rPr>
-                <w:lang w:val="fr-FR"/>
-              </w:rPr>
-              <w:t>1h30</w:t>
-            </w:r>
           </w:p>
         </w:tc>
         <w:tc>
@@ -1067,20 +1053,6 @@
                 <w:lang w:val="fr-FR"/>
               </w:rPr>
             </w:pPr>
-            <w:r>
-              <w:rPr>
-                <w:lang w:val="fr-FR"/>
-              </w:rPr>
-              <w:t xml:space="preserve">Premiers tests sur le fonctionnement de </w:t>
-            </w:r>
-            <w:proofErr w:type="spellStart"/>
-            <w:r>
-              <w:rPr>
-                <w:lang w:val="fr-FR"/>
-              </w:rPr>
-              <w:t>ztree</w:t>
-            </w:r>
-            <w:proofErr w:type="spellEnd"/>
           </w:p>
         </w:tc>
       </w:tr>
@@ -1096,6 +1068,12 @@
                 <w:lang w:val="fr-FR"/>
               </w:rPr>
             </w:pPr>
+            <w:r>
+              <w:rPr>
+                <w:lang w:val="fr-FR"/>
+              </w:rPr>
+              <w:t>07/11/2018</w:t>
+            </w:r>
           </w:p>
         </w:tc>
         <w:tc>
@@ -1109,6 +1087,12 @@
                 <w:lang w:val="fr-FR"/>
               </w:rPr>
             </w:pPr>
+            <w:r>
+              <w:rPr>
+                <w:lang w:val="fr-FR"/>
+              </w:rPr>
+              <w:t>2H</w:t>
+            </w:r>
           </w:p>
         </w:tc>
         <w:tc>
@@ -1121,6 +1105,26 @@
                 <w:lang w:val="fr-FR"/>
               </w:rPr>
             </w:pPr>
+            <w:r>
+              <w:rPr>
+                <w:lang w:val="fr-FR"/>
+              </w:rPr>
+              <w:t>Réunion d’</w:t>
+            </w:r>
+            <w:proofErr w:type="spellStart"/>
+            <w:r>
+              <w:rPr>
+                <w:lang w:val="fr-FR"/>
+              </w:rPr>
+              <w:t>éxplication</w:t>
+            </w:r>
+            <w:proofErr w:type="spellEnd"/>
+            <w:r>
+              <w:rPr>
+                <w:lang w:val="fr-FR"/>
+              </w:rPr>
+              <w:t xml:space="preserve"> du code avec Juliette</w:t>
+            </w:r>
           </w:p>
         </w:tc>
         <w:tc>
@@ -1137,7 +1141,7 @@
               <w:rPr>
                 <w:lang w:val="fr-FR"/>
               </w:rPr>
-              <w:t>29/10/2018</w:t>
+              <w:t>21/10/2018</w:t>
             </w:r>
           </w:p>
         </w:tc>
@@ -1156,7 +1160,7 @@
               <w:rPr>
                 <w:lang w:val="fr-FR"/>
               </w:rPr>
-              <w:t>45 min</w:t>
+              <w:t>15 min</w:t>
             </w:r>
           </w:p>
         </w:tc>
@@ -1174,22 +1178,30 @@
               <w:rPr>
                 <w:lang w:val="fr-FR"/>
               </w:rPr>
-              <w:t>Tutoriel 1 fait (</w:t>
+              <w:t xml:space="preserve">Téléchargement de </w:t>
             </w:r>
             <w:proofErr w:type="spellStart"/>
             <w:r>
               <w:rPr>
                 <w:lang w:val="fr-FR"/>
               </w:rPr>
-              <w:t>lottery</w:t>
+              <w:t>Ztree</w:t>
             </w:r>
             <w:proofErr w:type="spellEnd"/>
             <w:r>
               <w:rPr>
                 <w:lang w:val="fr-FR"/>
               </w:rPr>
-              <w:t>)</w:t>
-            </w:r>
+              <w:t>/</w:t>
+            </w:r>
+            <w:proofErr w:type="spellStart"/>
+            <w:r>
+              <w:rPr>
+                <w:lang w:val="fr-FR"/>
+              </w:rPr>
+              <w:t>Zleaf</w:t>
+            </w:r>
+            <w:proofErr w:type="spellEnd"/>
           </w:p>
         </w:tc>
       </w:tr>
@@ -1205,6 +1217,12 @@
                 <w:lang w:val="fr-FR"/>
               </w:rPr>
             </w:pPr>
+            <w:r>
+              <w:rPr>
+                <w:lang w:val="fr-FR"/>
+              </w:rPr>
+              <w:t>08/11/2018</w:t>
+            </w:r>
           </w:p>
         </w:tc>
         <w:tc>
@@ -1218,6 +1236,12 @@
                 <w:lang w:val="fr-FR"/>
               </w:rPr>
             </w:pPr>
+            <w:r>
+              <w:rPr>
+                <w:lang w:val="fr-FR"/>
+              </w:rPr>
+              <w:t>1H</w:t>
+            </w:r>
           </w:p>
         </w:tc>
         <w:tc>
@@ -1230,6 +1254,20 @@
                 <w:lang w:val="fr-FR"/>
               </w:rPr>
             </w:pPr>
+            <w:r>
+              <w:rPr>
+                <w:lang w:val="fr-FR"/>
+              </w:rPr>
+              <w:t xml:space="preserve">Compréhension du code et de l’implémentation de </w:t>
+            </w:r>
+            <w:proofErr w:type="spellStart"/>
+            <w:r>
+              <w:rPr>
+                <w:lang w:val="fr-FR"/>
+              </w:rPr>
+              <w:t>juliette</w:t>
+            </w:r>
+            <w:proofErr w:type="spellEnd"/>
           </w:p>
         </w:tc>
         <w:tc>
@@ -1246,7 +1284,7 @@
               <w:rPr>
                 <w:lang w:val="fr-FR"/>
               </w:rPr>
-              <w:t>30/10/2018</w:t>
+              <w:t>29/10/2018</w:t>
             </w:r>
           </w:p>
         </w:tc>
@@ -1265,7 +1303,7 @@
               <w:rPr>
                 <w:lang w:val="fr-FR"/>
               </w:rPr>
-              <w:t>45min</w:t>
+              <w:t>1h30</w:t>
             </w:r>
           </w:p>
         </w:tc>
@@ -1274,67 +1312,27 @@
             <w:tcW w:w="4819" w:type="dxa"/>
           </w:tcPr>
           <w:p>
-            <w:r>
-              <w:t xml:space="preserve">Actualisation à la nouvelle version de </w:t>
+            <w:pPr>
+              <w:rPr>
+                <w:lang w:val="fr-FR"/>
+              </w:rPr>
+            </w:pPr>
+            <w:r>
+              <w:rPr>
+                <w:lang w:val="fr-FR"/>
+              </w:rPr>
+              <w:t xml:space="preserve">Premiers tests sur le fonctionnement de </w:t>
             </w:r>
             <w:proofErr w:type="spellStart"/>
             <w:r>
+              <w:rPr>
+                <w:lang w:val="fr-FR"/>
+              </w:rPr>
               <w:t>ztree</w:t>
             </w:r>
             <w:proofErr w:type="spellEnd"/>
-            <w:r>
-              <w:t xml:space="preserve"> de </w:t>
-            </w:r>
-            <w:proofErr w:type="spellStart"/>
-            <w:r>
-              <w:t>vinh_trust_game_simulated_users_with_contract.ztt</w:t>
-            </w:r>
-            <w:proofErr w:type="spellEnd"/>
-            <w:r>
-              <w:t xml:space="preserve"> (</w:t>
-            </w:r>
-            <w:proofErr w:type="spellStart"/>
-            <w:r>
-              <w:t>iterator</w:t>
-            </w:r>
-            <w:proofErr w:type="spellEnd"/>
-            <w:r>
-              <w:t>(i,5).do{ -&gt; for(i,5) { ) et test</w:t>
-            </w:r>
-          </w:p>
-          <w:p>
-            <w:pPr>
-              <w:rPr>
-                <w:lang w:val="en-GB"/>
-              </w:rPr>
-            </w:pPr>
-            <w:r>
-              <w:rPr>
-                <w:lang w:val="en-GB"/>
-              </w:rPr>
-              <w:t>Et de 4_game_real_users_show_id_and_trust.ztt</w:t>
-            </w:r>
-          </w:p>
-          <w:p>
-            <w:r>
-              <w:t xml:space="preserve">Persiste un problème de nombre de sujet par </w:t>
-            </w:r>
-            <w:proofErr w:type="spellStart"/>
-            <w:r>
-              <w:t>treatment</w:t>
-            </w:r>
-            <w:proofErr w:type="spellEnd"/>
-          </w:p>
-          <w:p>
-            <w:pPr>
-              <w:rPr>
-                <w:lang w:val="fr-FR"/>
-              </w:rPr>
-            </w:pPr>
-          </w:p>
-        </w:tc>
-        <w:bookmarkStart w:id="0" w:name="_GoBack"/>
-        <w:bookmarkEnd w:id="0"/>
+          </w:p>
+        </w:tc>
       </w:tr>
       <w:tr>
         <w:tc>
@@ -1348,6 +1346,12 @@
                 <w:lang w:val="fr-FR"/>
               </w:rPr>
             </w:pPr>
+            <w:r>
+              <w:rPr>
+                <w:lang w:val="fr-FR"/>
+              </w:rPr>
+              <w:t>08/11/2018</w:t>
+            </w:r>
           </w:p>
         </w:tc>
         <w:tc>
@@ -1361,6 +1365,12 @@
                 <w:lang w:val="fr-FR"/>
               </w:rPr>
             </w:pPr>
+            <w:r>
+              <w:rPr>
+                <w:lang w:val="fr-FR"/>
+              </w:rPr>
+              <w:t>5H</w:t>
+            </w:r>
           </w:p>
         </w:tc>
         <w:tc>
@@ -1373,6 +1383,26 @@
                 <w:lang w:val="fr-FR"/>
               </w:rPr>
             </w:pPr>
+            <w:proofErr w:type="gramStart"/>
+            <w:r>
+              <w:rPr>
+                <w:lang w:val="fr-FR"/>
+              </w:rPr>
+              <w:t>I</w:t>
+            </w:r>
+            <w:r>
+              <w:rPr>
+                <w:lang w:val="fr-FR"/>
+              </w:rPr>
+              <w:t>mplémentation  (</w:t>
+            </w:r>
+            <w:proofErr w:type="gramEnd"/>
+            <w:r>
+              <w:rPr>
+                <w:lang w:val="fr-FR"/>
+              </w:rPr>
+              <w:t>non terminée) du calcul de réputation et de son affichage.</w:t>
+            </w:r>
           </w:p>
         </w:tc>
         <w:tc>
@@ -1389,7 +1419,7 @@
               <w:rPr>
                 <w:lang w:val="fr-FR"/>
               </w:rPr>
-              <w:t>03/11/2018</w:t>
+              <w:t>29/10/2018</w:t>
             </w:r>
           </w:p>
         </w:tc>
@@ -1408,7 +1438,7 @@
               <w:rPr>
                 <w:lang w:val="fr-FR"/>
               </w:rPr>
-              <w:t>30 min</w:t>
+              <w:t>45 min</w:t>
             </w:r>
           </w:p>
         </w:tc>
@@ -1422,51 +1452,26 @@
                 <w:lang w:val="fr-FR"/>
               </w:rPr>
             </w:pPr>
+            <w:r>
+              <w:rPr>
+                <w:lang w:val="fr-FR"/>
+              </w:rPr>
+              <w:t>Tutoriel 1 fait (</w:t>
+            </w:r>
             <w:proofErr w:type="spellStart"/>
             <w:r>
-              <w:t>Maintenant</w:t>
+              <w:rPr>
+                <w:lang w:val="fr-FR"/>
+              </w:rPr>
+              <w:t>lottery</w:t>
             </w:r>
             <w:proofErr w:type="spellEnd"/>
             <w:r>
-              <w:t xml:space="preserve"> </w:t>
-            </w:r>
-            <w:proofErr w:type="spellStart"/>
-            <w:r>
-              <w:t>ça</w:t>
-            </w:r>
-            <w:proofErr w:type="spellEnd"/>
-            <w:r>
-              <w:t xml:space="preserve"> marche (</w:t>
-            </w:r>
-            <w:proofErr w:type="spellStart"/>
-            <w:r>
-              <w:t>magie</w:t>
-            </w:r>
-            <w:proofErr w:type="spellEnd"/>
-            <w:r>
-              <w:t xml:space="preserve"> !) - </w:t>
-            </w:r>
-            <w:proofErr w:type="spellStart"/>
-            <w:r>
-              <w:t>lecture</w:t>
-            </w:r>
-            <w:proofErr w:type="spellEnd"/>
-            <w:r>
-              <w:t xml:space="preserve"> du </w:t>
-            </w:r>
-            <w:proofErr w:type="spellStart"/>
-            <w:r>
-              <w:t>déroulement</w:t>
-            </w:r>
-            <w:proofErr w:type="spellEnd"/>
-            <w:r>
-              <w:t xml:space="preserve"> de </w:t>
-            </w:r>
-            <w:proofErr w:type="spellStart"/>
-            <w:r>
-              <w:t>l‘expérience</w:t>
-            </w:r>
-            <w:proofErr w:type="spellEnd"/>
+              <w:rPr>
+                <w:lang w:val="fr-FR"/>
+              </w:rPr>
+              <w:t>)</w:t>
+            </w:r>
           </w:p>
         </w:tc>
       </w:tr>
@@ -1523,7 +1528,7 @@
               <w:rPr>
                 <w:lang w:val="fr-FR"/>
               </w:rPr>
-              <w:t>04/11/2018</w:t>
+              <w:t>30/10/2018</w:t>
             </w:r>
           </w:p>
         </w:tc>
@@ -1542,7 +1547,7 @@
               <w:rPr>
                 <w:lang w:val="fr-FR"/>
               </w:rPr>
-              <w:t>6 h</w:t>
+              <w:t>45min</w:t>
             </w:r>
           </w:p>
         </w:tc>
@@ -1560,22 +1565,105 @@
               <w:rPr>
                 <w:lang w:val="fr-FR"/>
               </w:rPr>
-              <w:t>Lecture attentive du déroulement de l’expérience avec comparaison du code en continu, compréhension du code déjà écrit et tentative d’</w:t>
+              <w:t xml:space="preserve">Actualisation à la nouvelle version de </w:t>
             </w:r>
             <w:proofErr w:type="spellStart"/>
             <w:r>
               <w:rPr>
                 <w:lang w:val="fr-FR"/>
               </w:rPr>
-              <w:t>intruduction</w:t>
+              <w:t>ztree</w:t>
             </w:r>
             <w:proofErr w:type="spellEnd"/>
             <w:r>
               <w:rPr>
                 <w:lang w:val="fr-FR"/>
               </w:rPr>
-              <w:t xml:space="preserve"> de la réputation au sein du code</w:t>
-            </w:r>
+              <w:t xml:space="preserve"> de </w:t>
+            </w:r>
+            <w:proofErr w:type="spellStart"/>
+            <w:r>
+              <w:rPr>
+                <w:lang w:val="fr-FR"/>
+              </w:rPr>
+              <w:t>vinh_trust_game_simulated_users_with_contract.ztt</w:t>
+            </w:r>
+            <w:proofErr w:type="spellEnd"/>
+            <w:r>
+              <w:rPr>
+                <w:lang w:val="fr-FR"/>
+              </w:rPr>
+              <w:t xml:space="preserve"> (</w:t>
+            </w:r>
+            <w:proofErr w:type="spellStart"/>
+            <w:r>
+              <w:rPr>
+                <w:lang w:val="fr-FR"/>
+              </w:rPr>
+              <w:t>iterator</w:t>
+            </w:r>
+            <w:proofErr w:type="spellEnd"/>
+            <w:r>
+              <w:rPr>
+                <w:lang w:val="fr-FR"/>
+              </w:rPr>
+              <w:t>(i,5).</w:t>
+            </w:r>
+            <w:proofErr w:type="gramStart"/>
+            <w:r>
+              <w:rPr>
+                <w:lang w:val="fr-FR"/>
+              </w:rPr>
+              <w:t>do{ -</w:t>
+            </w:r>
+            <w:proofErr w:type="gramEnd"/>
+            <w:r>
+              <w:rPr>
+                <w:lang w:val="fr-FR"/>
+              </w:rPr>
+              <w:t>&gt; for(i,5) { ) et test</w:t>
+            </w:r>
+          </w:p>
+          <w:p>
+            <w:pPr>
+              <w:rPr>
+                <w:lang w:val="en-GB"/>
+              </w:rPr>
+            </w:pPr>
+            <w:r>
+              <w:rPr>
+                <w:lang w:val="en-GB"/>
+              </w:rPr>
+              <w:t>Et de 4_game_real_users_show_id_and_trust.ztt</w:t>
+            </w:r>
+          </w:p>
+          <w:p>
+            <w:pPr>
+              <w:rPr>
+                <w:lang w:val="fr-FR"/>
+              </w:rPr>
+            </w:pPr>
+            <w:r>
+              <w:rPr>
+                <w:lang w:val="fr-FR"/>
+              </w:rPr>
+              <w:t xml:space="preserve">Persiste un problème de nombre de sujet par </w:t>
+            </w:r>
+            <w:proofErr w:type="spellStart"/>
+            <w:r>
+              <w:rPr>
+                <w:lang w:val="fr-FR"/>
+              </w:rPr>
+              <w:t>treatment</w:t>
+            </w:r>
+            <w:proofErr w:type="spellEnd"/>
+          </w:p>
+          <w:p>
+            <w:pPr>
+              <w:rPr>
+                <w:lang w:val="fr-FR"/>
+              </w:rPr>
+            </w:pPr>
           </w:p>
         </w:tc>
       </w:tr>
@@ -1632,7 +1720,7 @@
               <w:rPr>
                 <w:lang w:val="fr-FR"/>
               </w:rPr>
-              <w:t>05/11/2018</w:t>
+              <w:t>03/11/2018</w:t>
             </w:r>
           </w:p>
         </w:tc>
@@ -1651,7 +1739,7 @@
               <w:rPr>
                 <w:lang w:val="fr-FR"/>
               </w:rPr>
-              <w:t>1h</w:t>
+              <w:t>30 min</w:t>
             </w:r>
           </w:p>
         </w:tc>
@@ -1669,35 +1757,7 @@
               <w:rPr>
                 <w:lang w:val="fr-FR"/>
               </w:rPr>
-              <w:t xml:space="preserve">Réunion avec Mathias pour mise en route de </w:t>
-            </w:r>
-            <w:proofErr w:type="spellStart"/>
-            <w:r>
-              <w:rPr>
-                <w:lang w:val="fr-FR"/>
-              </w:rPr>
-              <w:t>ztree</w:t>
-            </w:r>
-            <w:proofErr w:type="spellEnd"/>
-            <w:r>
-              <w:rPr>
-                <w:lang w:val="fr-FR"/>
-              </w:rPr>
-              <w:t xml:space="preserve"> ; </w:t>
-            </w:r>
-            <w:proofErr w:type="spellStart"/>
-            <w:r>
-              <w:rPr>
-                <w:lang w:val="fr-FR"/>
-              </w:rPr>
-              <w:t>OpenZleafs</w:t>
-            </w:r>
-            <w:proofErr w:type="spellEnd"/>
-            <w:r>
-              <w:rPr>
-                <w:lang w:val="fr-FR"/>
-              </w:rPr>
-              <w:t>, quelques explications</w:t>
+              <w:t>Maintenant ça marche (magie !) - lecture du déroulement de l‘expérience</w:t>
             </w:r>
           </w:p>
         </w:tc>
@@ -1755,7 +1815,7 @@
               <w:rPr>
                 <w:lang w:val="fr-FR"/>
               </w:rPr>
-              <w:t>06/11/2018</w:t>
+              <w:t>04/11/2018</w:t>
             </w:r>
           </w:p>
         </w:tc>
@@ -1774,7 +1834,7 @@
               <w:rPr>
                 <w:lang w:val="fr-FR"/>
               </w:rPr>
-              <w:t>1 h</w:t>
+              <w:t>6 h</w:t>
             </w:r>
           </w:p>
         </w:tc>
@@ -1792,7 +1852,28 @@
               <w:rPr>
                 <w:lang w:val="fr-FR"/>
               </w:rPr>
-              <w:t>Réunion</w:t>
+              <w:t xml:space="preserve">Lecture attentive du déroulement de </w:t>
+            </w:r>
+            <w:r>
+              <w:rPr>
+                <w:lang w:val="fr-FR"/>
+              </w:rPr>
+              <w:lastRenderedPageBreak/>
+              <w:t>l’expérience avec comparaison du code en continu, compréhension du code déjà écrit et tentative d’</w:t>
+            </w:r>
+            <w:proofErr w:type="spellStart"/>
+            <w:r>
+              <w:rPr>
+                <w:lang w:val="fr-FR"/>
+              </w:rPr>
+              <w:t>intruduction</w:t>
+            </w:r>
+            <w:proofErr w:type="spellEnd"/>
+            <w:r>
+              <w:rPr>
+                <w:lang w:val="fr-FR"/>
+              </w:rPr>
+              <w:t xml:space="preserve"> de la réputation au sein du code</w:t>
             </w:r>
           </w:p>
         </w:tc>
@@ -1850,7 +1931,7 @@
               <w:rPr>
                 <w:lang w:val="fr-FR"/>
               </w:rPr>
-              <w:t>07/11/2018</w:t>
+              <w:t>05/11/2018</w:t>
             </w:r>
           </w:p>
         </w:tc>
@@ -1869,7 +1950,7 @@
               <w:rPr>
                 <w:lang w:val="fr-FR"/>
               </w:rPr>
-              <w:t>2 h</w:t>
+              <w:t>1h</w:t>
             </w:r>
           </w:p>
         </w:tc>
@@ -1887,7 +1968,35 @@
               <w:rPr>
                 <w:lang w:val="fr-FR"/>
               </w:rPr>
-              <w:t>Explication à Mathias du code, découverte du bon fichier et interrogations sur la lecture de sched.txt et son utilisation</w:t>
+              <w:t xml:space="preserve">Réunion avec Mathias pour mise en route de </w:t>
+            </w:r>
+            <w:proofErr w:type="spellStart"/>
+            <w:r>
+              <w:rPr>
+                <w:lang w:val="fr-FR"/>
+              </w:rPr>
+              <w:t>ztree</w:t>
+            </w:r>
+            <w:proofErr w:type="spellEnd"/>
+            <w:r>
+              <w:rPr>
+                <w:lang w:val="fr-FR"/>
+              </w:rPr>
+              <w:t xml:space="preserve"> ; </w:t>
+            </w:r>
+            <w:proofErr w:type="spellStart"/>
+            <w:r>
+              <w:rPr>
+                <w:lang w:val="fr-FR"/>
+              </w:rPr>
+              <w:t>OpenZleafs</w:t>
+            </w:r>
+            <w:proofErr w:type="spellEnd"/>
+            <w:r>
+              <w:rPr>
+                <w:lang w:val="fr-FR"/>
+              </w:rPr>
+              <w:t>, quelques explications</w:t>
             </w:r>
           </w:p>
         </w:tc>
@@ -1945,7 +2054,7 @@
               <w:rPr>
                 <w:lang w:val="fr-FR"/>
               </w:rPr>
-              <w:t>07/11/2018</w:t>
+              <w:t>06/11/2018</w:t>
             </w:r>
           </w:p>
         </w:tc>
@@ -1982,21 +2091,7 @@
               <w:rPr>
                 <w:lang w:val="fr-FR"/>
               </w:rPr>
-              <w:t xml:space="preserve">Remplacement de tous les ID_GAME </w:t>
-            </w:r>
-            <w:proofErr w:type="spellStart"/>
-            <w:r>
-              <w:rPr>
-                <w:lang w:val="fr-FR"/>
-              </w:rPr>
-              <w:t>etc</w:t>
-            </w:r>
-            <w:proofErr w:type="spellEnd"/>
-            <w:r>
-              <w:rPr>
-                <w:lang w:val="fr-FR"/>
-              </w:rPr>
-              <w:t xml:space="preserve"> par REPUTATION_GAME afin de s’approprier le code, et créations de variables dans ce but</w:t>
+              <w:t>Réunion</w:t>
             </w:r>
           </w:p>
         </w:tc>
@@ -2054,6 +2149,210 @@
               <w:rPr>
                 <w:lang w:val="fr-FR"/>
               </w:rPr>
+              <w:t>07/11/2018</w:t>
+            </w:r>
+          </w:p>
+        </w:tc>
+        <w:tc>
+          <w:tcPr>
+            <w:tcW w:w="1276" w:type="dxa"/>
+          </w:tcPr>
+          <w:p>
+            <w:pPr>
+              <w:jc w:val="center"/>
+              <w:rPr>
+                <w:lang w:val="fr-FR"/>
+              </w:rPr>
+            </w:pPr>
+            <w:r>
+              <w:rPr>
+                <w:lang w:val="fr-FR"/>
+              </w:rPr>
+              <w:t>2 h</w:t>
+            </w:r>
+          </w:p>
+        </w:tc>
+        <w:tc>
+          <w:tcPr>
+            <w:tcW w:w="4819" w:type="dxa"/>
+          </w:tcPr>
+          <w:p>
+            <w:pPr>
+              <w:rPr>
+                <w:lang w:val="fr-FR"/>
+              </w:rPr>
+            </w:pPr>
+            <w:r>
+              <w:rPr>
+                <w:lang w:val="fr-FR"/>
+              </w:rPr>
+              <w:t>Explication à Mathias du code, découverte du bon fichier et interrogations sur la lecture de sched.txt et son utilisation</w:t>
+            </w:r>
+          </w:p>
+        </w:tc>
+      </w:tr>
+      <w:tr>
+        <w:tc>
+          <w:tcPr>
+            <w:tcW w:w="1526" w:type="dxa"/>
+          </w:tcPr>
+          <w:p>
+            <w:pPr>
+              <w:jc w:val="center"/>
+              <w:rPr>
+                <w:lang w:val="fr-FR"/>
+              </w:rPr>
+            </w:pPr>
+          </w:p>
+        </w:tc>
+        <w:tc>
+          <w:tcPr>
+            <w:tcW w:w="1134" w:type="dxa"/>
+          </w:tcPr>
+          <w:p>
+            <w:pPr>
+              <w:jc w:val="center"/>
+              <w:rPr>
+                <w:lang w:val="fr-FR"/>
+              </w:rPr>
+            </w:pPr>
+          </w:p>
+        </w:tc>
+        <w:tc>
+          <w:tcPr>
+            <w:tcW w:w="4678" w:type="dxa"/>
+          </w:tcPr>
+          <w:p>
+            <w:pPr>
+              <w:rPr>
+                <w:lang w:val="fr-FR"/>
+              </w:rPr>
+            </w:pPr>
+          </w:p>
+        </w:tc>
+        <w:tc>
+          <w:tcPr>
+            <w:tcW w:w="1417" w:type="dxa"/>
+          </w:tcPr>
+          <w:p>
+            <w:pPr>
+              <w:rPr>
+                <w:lang w:val="fr-FR"/>
+              </w:rPr>
+            </w:pPr>
+            <w:r>
+              <w:rPr>
+                <w:lang w:val="fr-FR"/>
+              </w:rPr>
+              <w:t>07/11/2018</w:t>
+            </w:r>
+          </w:p>
+        </w:tc>
+        <w:tc>
+          <w:tcPr>
+            <w:tcW w:w="1276" w:type="dxa"/>
+          </w:tcPr>
+          <w:p>
+            <w:pPr>
+              <w:jc w:val="center"/>
+              <w:rPr>
+                <w:lang w:val="fr-FR"/>
+              </w:rPr>
+            </w:pPr>
+            <w:r>
+              <w:rPr>
+                <w:lang w:val="fr-FR"/>
+              </w:rPr>
+              <w:t>1 h</w:t>
+            </w:r>
+          </w:p>
+        </w:tc>
+        <w:tc>
+          <w:tcPr>
+            <w:tcW w:w="4819" w:type="dxa"/>
+          </w:tcPr>
+          <w:p>
+            <w:pPr>
+              <w:rPr>
+                <w:lang w:val="fr-FR"/>
+              </w:rPr>
+            </w:pPr>
+            <w:r>
+              <w:rPr>
+                <w:lang w:val="fr-FR"/>
+              </w:rPr>
+              <w:t xml:space="preserve">Remplacement de tous les ID_GAME </w:t>
+            </w:r>
+            <w:proofErr w:type="spellStart"/>
+            <w:r>
+              <w:rPr>
+                <w:lang w:val="fr-FR"/>
+              </w:rPr>
+              <w:t>etc</w:t>
+            </w:r>
+            <w:proofErr w:type="spellEnd"/>
+            <w:r>
+              <w:rPr>
+                <w:lang w:val="fr-FR"/>
+              </w:rPr>
+              <w:t xml:space="preserve"> par REPUTATION_GAME afin de s’approprier le code, et créations de variables dans ce but</w:t>
+            </w:r>
+          </w:p>
+        </w:tc>
+      </w:tr>
+      <w:tr>
+        <w:tc>
+          <w:tcPr>
+            <w:tcW w:w="1526" w:type="dxa"/>
+          </w:tcPr>
+          <w:p>
+            <w:pPr>
+              <w:jc w:val="center"/>
+              <w:rPr>
+                <w:lang w:val="fr-FR"/>
+              </w:rPr>
+            </w:pPr>
+          </w:p>
+        </w:tc>
+        <w:tc>
+          <w:tcPr>
+            <w:tcW w:w="1134" w:type="dxa"/>
+          </w:tcPr>
+          <w:p>
+            <w:pPr>
+              <w:jc w:val="center"/>
+              <w:rPr>
+                <w:lang w:val="fr-FR"/>
+              </w:rPr>
+            </w:pPr>
+          </w:p>
+        </w:tc>
+        <w:tc>
+          <w:tcPr>
+            <w:tcW w:w="4678" w:type="dxa"/>
+          </w:tcPr>
+          <w:p>
+            <w:pPr>
+              <w:rPr>
+                <w:lang w:val="fr-FR"/>
+              </w:rPr>
+            </w:pPr>
+          </w:p>
+        </w:tc>
+        <w:tc>
+          <w:tcPr>
+            <w:tcW w:w="1417" w:type="dxa"/>
+          </w:tcPr>
+          <w:p>
+            <w:pPr>
+              <w:rPr>
+                <w:lang w:val="fr-FR"/>
+              </w:rPr>
+            </w:pPr>
+            <w:r>
+              <w:rPr>
+                <w:lang w:val="fr-FR"/>
+              </w:rPr>
               <w:t>08/11/2018</w:t>
             </w:r>
           </w:p>
@@ -2073,13 +2372,7 @@
               <w:rPr>
                 <w:lang w:val="fr-FR"/>
               </w:rPr>
-              <w:t>45</w:t>
-            </w:r>
-            <w:r>
-              <w:rPr>
-                <w:lang w:val="fr-FR"/>
-              </w:rPr>
-              <w:t xml:space="preserve"> min </w:t>
+              <w:t xml:space="preserve">45 min </w:t>
             </w:r>
           </w:p>
         </w:tc>
@@ -2121,7 +2414,7 @@
 </file>
 
 <file path=word/styles.xml><?xml version="1.0" encoding="utf-8"?>
-<w:styles xmlns:mc="http://schemas.openxmlformats.org/markup-compatibility/2006" xmlns:r="http://schemas.openxmlformats.org/officeDocument/2006/relationships" xmlns:w="http://schemas.openxmlformats.org/wordprocessingml/2006/main" xmlns:w14="http://schemas.microsoft.com/office/word/2010/wordml" mc:Ignorable="w14">
+<w:styles xmlns:mc="http://schemas.openxmlformats.org/markup-compatibility/2006" xmlns:r="http://schemas.openxmlformats.org/officeDocument/2006/relationships" xmlns:w="http://schemas.openxmlformats.org/wordprocessingml/2006/main" xmlns:w14="http://schemas.microsoft.com/office/word/2010/wordml" xmlns:w15="http://schemas.microsoft.com/office/word/2012/wordml" xmlns:w16cid="http://schemas.microsoft.com/office/word/2016/wordml/cid" xmlns:w16se="http://schemas.microsoft.com/office/word/2015/wordml/symex" mc:Ignorable="w14 w15 w16se w16cid">
   <w:docDefaults>
     <w:rPrDefault>
       <w:rPr>
@@ -2137,144 +2430,382 @@
       </w:pPr>
     </w:pPrDefault>
   </w:docDefaults>
-  <w:latentStyles w:defLockedState="0" w:defUIPriority="99" w:defSemiHidden="1" w:defUnhideWhenUsed="1" w:defQFormat="0" w:count="267">
-    <w:lsdException w:name="Normal" w:semiHidden="0" w:uiPriority="0" w:unhideWhenUsed="0" w:qFormat="1"/>
-    <w:lsdException w:name="heading 1" w:semiHidden="0" w:uiPriority="9" w:unhideWhenUsed="0" w:qFormat="1"/>
-    <w:lsdException w:name="heading 2" w:uiPriority="9" w:qFormat="1"/>
-    <w:lsdException w:name="heading 3" w:uiPriority="9" w:qFormat="1"/>
-    <w:lsdException w:name="heading 4" w:uiPriority="9" w:qFormat="1"/>
-    <w:lsdException w:name="heading 5" w:uiPriority="9" w:qFormat="1"/>
-    <w:lsdException w:name="heading 6" w:uiPriority="9" w:qFormat="1"/>
-    <w:lsdException w:name="heading 7" w:uiPriority="9" w:qFormat="1"/>
-    <w:lsdException w:name="heading 8" w:uiPriority="9" w:qFormat="1"/>
-    <w:lsdException w:name="heading 9" w:uiPriority="9" w:qFormat="1"/>
-    <w:lsdException w:name="toc 1" w:uiPriority="39"/>
-    <w:lsdException w:name="toc 2" w:uiPriority="39"/>
-    <w:lsdException w:name="toc 3" w:uiPriority="39"/>
-    <w:lsdException w:name="toc 4" w:uiPriority="39"/>
-    <w:lsdException w:name="toc 5" w:uiPriority="39"/>
-    <w:lsdException w:name="toc 6" w:uiPriority="39"/>
-    <w:lsdException w:name="toc 7" w:uiPriority="39"/>
-    <w:lsdException w:name="toc 8" w:uiPriority="39"/>
-    <w:lsdException w:name="toc 9" w:uiPriority="39"/>
-    <w:lsdException w:name="caption" w:uiPriority="35" w:qFormat="1"/>
-    <w:lsdException w:name="Title" w:semiHidden="0" w:uiPriority="10" w:unhideWhenUsed="0" w:qFormat="1"/>
-    <w:lsdException w:name="Default Paragraph Font" w:uiPriority="1"/>
-    <w:lsdException w:name="Subtitle" w:semiHidden="0" w:uiPriority="11" w:unhideWhenUsed="0" w:qFormat="1"/>
-    <w:lsdException w:name="Strong" w:semiHidden="0" w:uiPriority="22" w:unhideWhenUsed="0" w:qFormat="1"/>
-    <w:lsdException w:name="Emphasis" w:semiHidden="0" w:uiPriority="20" w:unhideWhenUsed="0" w:qFormat="1"/>
-    <w:lsdException w:name="Table Grid" w:semiHidden="0" w:uiPriority="39" w:unhideWhenUsed="0"/>
-    <w:lsdException w:name="Placeholder Text" w:unhideWhenUsed="0"/>
-    <w:lsdException w:name="No Spacing" w:semiHidden="0" w:uiPriority="1" w:unhideWhenUsed="0" w:qFormat="1"/>
-    <w:lsdException w:name="Light Shading" w:semiHidden="0" w:uiPriority="60" w:unhideWhenUsed="0"/>
-    <w:lsdException w:name="Light List" w:semiHidden="0" w:uiPriority="61" w:unhideWhenUsed="0"/>
-    <w:lsdException w:name="Light Grid" w:semiHidden="0" w:uiPriority="62" w:unhideWhenUsed="0"/>
-    <w:lsdException w:name="Medium Shading 1" w:semiHidden="0" w:uiPriority="63" w:unhideWhenUsed="0"/>
-    <w:lsdException w:name="Medium Shading 2" w:semiHidden="0" w:uiPriority="64" w:unhideWhenUsed="0"/>
-    <w:lsdException w:name="Medium List 1" w:semiHidden="0" w:uiPriority="65" w:unhideWhenUsed="0"/>
-    <w:lsdException w:name="Medium List 2" w:semiHidden="0" w:uiPriority="66" w:unhideWhenUsed="0"/>
-    <w:lsdException w:name="Medium Grid 1" w:semiHidden="0" w:uiPriority="67" w:unhideWhenUsed="0"/>
-    <w:lsdException w:name="Medium Grid 2" w:semiHidden="0" w:uiPriority="68" w:unhideWhenUsed="0"/>
-    <w:lsdException w:name="Medium Grid 3" w:semiHidden="0" w:uiPriority="69" w:unhideWhenUsed="0"/>
-    <w:lsdException w:name="Dark List" w:semiHidden="0" w:uiPriority="70" w:unhideWhenUsed="0"/>
-    <w:lsdException w:name="Colorful Shading" w:semiHidden="0" w:uiPriority="71" w:unhideWhenUsed="0"/>
-    <w:lsdException w:name="Colorful List" w:semiHidden="0" w:uiPriority="72" w:unhideWhenUsed="0"/>
-    <w:lsdException w:name="Colorful Grid" w:semiHidden="0" w:uiPriority="73" w:unhideWhenUsed="0"/>
-    <w:lsdException w:name="Light Shading Accent 1" w:semiHidden="0" w:uiPriority="60" w:unhideWhenUsed="0"/>
-    <w:lsdException w:name="Light List Accent 1" w:semiHidden="0" w:uiPriority="61" w:unhideWhenUsed="0"/>
-    <w:lsdException w:name="Light Grid Accent 1" w:semiHidden="0" w:uiPriority="62" w:unhideWhenUsed="0"/>
-    <w:lsdException w:name="Medium Shading 1 Accent 1" w:semiHidden="0" w:uiPriority="63" w:unhideWhenUsed="0"/>
-    <w:lsdException w:name="Medium Shading 2 Accent 1" w:semiHidden="0" w:uiPriority="64" w:unhideWhenUsed="0"/>
-    <w:lsdException w:name="Medium List 1 Accent 1" w:semiHidden="0" w:uiPriority="65" w:unhideWhenUsed="0"/>
-    <w:lsdException w:name="Revision" w:unhideWhenUsed="0"/>
-    <w:lsdException w:name="List Paragraph" w:semiHidden="0" w:uiPriority="34" w:unhideWhenUsed="0" w:qFormat="1"/>
-    <w:lsdException w:name="Quote" w:semiHidden="0" w:uiPriority="29" w:unhideWhenUsed="0" w:qFormat="1"/>
-    <w:lsdException w:name="Intense Quote" w:semiHidden="0" w:uiPriority="30" w:unhideWhenUsed="0" w:qFormat="1"/>
-    <w:lsdException w:name="Medium List 2 Accent 1" w:semiHidden="0" w:uiPriority="66" w:unhideWhenUsed="0"/>
-    <w:lsdException w:name="Medium Grid 1 Accent 1" w:semiHidden="0" w:uiPriority="67" w:unhideWhenUsed="0"/>
-    <w:lsdException w:name="Medium Grid 2 Accent 1" w:semiHidden="0" w:uiPriority="68" w:unhideWhenUsed="0"/>
-    <w:lsdException w:name="Medium Grid 3 Accent 1" w:semiHidden="0" w:uiPriority="69" w:unhideWhenUsed="0"/>
-    <w:lsdException w:name="Dark List Accent 1" w:semiHidden="0" w:uiPriority="70" w:unhideWhenUsed="0"/>
-    <w:lsdException w:name="Colorful Shading Accent 1" w:semiHidden="0" w:uiPriority="71" w:unhideWhenUsed="0"/>
-    <w:lsdException w:name="Colorful List Accent 1" w:semiHidden="0" w:uiPriority="72" w:unhideWhenUsed="0"/>
-    <w:lsdException w:name="Colorful Grid Accent 1" w:semiHidden="0" w:uiPriority="73" w:unhideWhenUsed="0"/>
-    <w:lsdException w:name="Light Shading Accent 2" w:semiHidden="0" w:uiPriority="60" w:unhideWhenUsed="0"/>
-    <w:lsdException w:name="Light List Accent 2" w:semiHidden="0" w:uiPriority="61" w:unhideWhenUsed="0"/>
-    <w:lsdException w:name="Light Grid Accent 2" w:semiHidden="0" w:uiPriority="62" w:unhideWhenUsed="0"/>
-    <w:lsdException w:name="Medium Shading 1 Accent 2" w:semiHidden="0" w:uiPriority="63" w:unhideWhenUsed="0"/>
-    <w:lsdException w:name="Medium Shading 2 Accent 2" w:semiHidden="0" w:uiPriority="64" w:unhideWhenUsed="0"/>
-    <w:lsdException w:name="Medium List 1 Accent 2" w:semiHidden="0" w:uiPriority="65" w:unhideWhenUsed="0"/>
-    <w:lsdException w:name="Medium List 2 Accent 2" w:semiHidden="0" w:uiPriority="66" w:unhideWhenUsed="0"/>
-    <w:lsdException w:name="Medium Grid 1 Accent 2" w:semiHidden="0" w:uiPriority="67" w:unhideWhenUsed="0"/>
-    <w:lsdException w:name="Medium Grid 2 Accent 2" w:semiHidden="0" w:uiPriority="68" w:unhideWhenUsed="0"/>
-    <w:lsdException w:name="Medium Grid 3 Accent 2" w:semiHidden="0" w:uiPriority="69" w:unhideWhenUsed="0"/>
-    <w:lsdException w:name="Dark List Accent 2" w:semiHidden="0" w:uiPriority="70" w:unhideWhenUsed="0"/>
-    <w:lsdException w:name="Colorful Shading Accent 2" w:semiHidden="0" w:uiPriority="71" w:unhideWhenUsed="0"/>
-    <w:lsdException w:name="Colorful List Accent 2" w:semiHidden="0" w:uiPriority="72" w:unhideWhenUsed="0"/>
-    <w:lsdException w:name="Colorful Grid Accent 2" w:semiHidden="0" w:uiPriority="73" w:unhideWhenUsed="0"/>
-    <w:lsdException w:name="Light Shading Accent 3" w:semiHidden="0" w:uiPriority="60" w:unhideWhenUsed="0"/>
-    <w:lsdException w:name="Light List Accent 3" w:semiHidden="0" w:uiPriority="61" w:unhideWhenUsed="0"/>
-    <w:lsdException w:name="Light Grid Accent 3" w:semiHidden="0" w:uiPriority="62" w:unhideWhenUsed="0"/>
-    <w:lsdException w:name="Medium Shading 1 Accent 3" w:semiHidden="0" w:uiPriority="63" w:unhideWhenUsed="0"/>
-    <w:lsdException w:name="Medium Shading 2 Accent 3" w:semiHidden="0" w:uiPriority="64" w:unhideWhenUsed="0"/>
-    <w:lsdException w:name="Medium List 1 Accent 3" w:semiHidden="0" w:uiPriority="65" w:unhideWhenUsed="0"/>
-    <w:lsdException w:name="Medium List 2 Accent 3" w:semiHidden="0" w:uiPriority="66" w:unhideWhenUsed="0"/>
-    <w:lsdException w:name="Medium Grid 1 Accent 3" w:semiHidden="0" w:uiPriority="67" w:unhideWhenUsed="0"/>
-    <w:lsdException w:name="Medium Grid 2 Accent 3" w:semiHidden="0" w:uiPriority="68" w:unhideWhenUsed="0"/>
-    <w:lsdException w:name="Medium Grid 3 Accent 3" w:semiHidden="0" w:uiPriority="69" w:unhideWhenUsed="0"/>
-    <w:lsdException w:name="Dark List Accent 3" w:semiHidden="0" w:uiPriority="70" w:unhideWhenUsed="0"/>
-    <w:lsdException w:name="Colorful Shading Accent 3" w:semiHidden="0" w:uiPriority="71" w:unhideWhenUsed="0"/>
-    <w:lsdException w:name="Colorful List Accent 3" w:semiHidden="0" w:uiPriority="72" w:unhideWhenUsed="0"/>
-    <w:lsdException w:name="Colorful Grid Accent 3" w:semiHidden="0" w:uiPriority="73" w:unhideWhenUsed="0"/>
-    <w:lsdException w:name="Light Shading Accent 4" w:semiHidden="0" w:uiPriority="60" w:unhideWhenUsed="0"/>
-    <w:lsdException w:name="Light List Accent 4" w:semiHidden="0" w:uiPriority="61" w:unhideWhenUsed="0"/>
-    <w:lsdException w:name="Light Grid Accent 4" w:semiHidden="0" w:uiPriority="62" w:unhideWhenUsed="0"/>
-    <w:lsdException w:name="Medium Shading 1 Accent 4" w:semiHidden="0" w:uiPriority="63" w:unhideWhenUsed="0"/>
-    <w:lsdException w:name="Medium Shading 2 Accent 4" w:semiHidden="0" w:uiPriority="64" w:unhideWhenUsed="0"/>
-    <w:lsdException w:name="Medium List 1 Accent 4" w:semiHidden="0" w:uiPriority="65" w:unhideWhenUsed="0"/>
-    <w:lsdException w:name="Medium List 2 Accent 4" w:semiHidden="0" w:uiPriority="66" w:unhideWhenUsed="0"/>
-    <w:lsdException w:name="Medium Grid 1 Accent 4" w:semiHidden="0" w:uiPriority="67" w:unhideWhenUsed="0"/>
-    <w:lsdException w:name="Medium Grid 2 Accent 4" w:semiHidden="0" w:uiPriority="68" w:unhideWhenUsed="0"/>
-    <w:lsdException w:name="Medium Grid 3 Accent 4" w:semiHidden="0" w:uiPriority="69" w:unhideWhenUsed="0"/>
-    <w:lsdException w:name="Dark List Accent 4" w:semiHidden="0" w:uiPriority="70" w:unhideWhenUsed="0"/>
-    <w:lsdException w:name="Colorful Shading Accent 4" w:semiHidden="0" w:uiPriority="71" w:unhideWhenUsed="0"/>
-    <w:lsdException w:name="Colorful List Accent 4" w:semiHidden="0" w:uiPriority="72" w:unhideWhenUsed="0"/>
-    <w:lsdException w:name="Colorful Grid Accent 4" w:semiHidden="0" w:uiPriority="73" w:unhideWhenUsed="0"/>
-    <w:lsdException w:name="Light Shading Accent 5" w:semiHidden="0" w:uiPriority="60" w:unhideWhenUsed="0"/>
-    <w:lsdException w:name="Light List Accent 5" w:semiHidden="0" w:uiPriority="61" w:unhideWhenUsed="0"/>
-    <w:lsdException w:name="Light Grid Accent 5" w:semiHidden="0" w:uiPriority="62" w:unhideWhenUsed="0"/>
-    <w:lsdException w:name="Medium Shading 1 Accent 5" w:semiHidden="0" w:uiPriority="63" w:unhideWhenUsed="0"/>
-    <w:lsdException w:name="Medium Shading 2 Accent 5" w:semiHidden="0" w:uiPriority="64" w:unhideWhenUsed="0"/>
-    <w:lsdException w:name="Medium List 1 Accent 5" w:semiHidden="0" w:uiPriority="65" w:unhideWhenUsed="0"/>
-    <w:lsdException w:name="Medium List 2 Accent 5" w:semiHidden="0" w:uiPriority="66" w:unhideWhenUsed="0"/>
-    <w:lsdException w:name="Medium Grid 1 Accent 5" w:semiHidden="0" w:uiPriority="67" w:unhideWhenUsed="0"/>
-    <w:lsdException w:name="Medium Grid 2 Accent 5" w:semiHidden="0" w:uiPriority="68" w:unhideWhenUsed="0"/>
-    <w:lsdException w:name="Medium Grid 3 Accent 5" w:semiHidden="0" w:uiPriority="69" w:unhideWhenUsed="0"/>
-    <w:lsdException w:name="Dark List Accent 5" w:semiHidden="0" w:uiPriority="70" w:unhideWhenUsed="0"/>
-    <w:lsdException w:name="Colorful Shading Accent 5" w:semiHidden="0" w:uiPriority="71" w:unhideWhenUsed="0"/>
-    <w:lsdException w:name="Colorful List Accent 5" w:semiHidden="0" w:uiPriority="72" w:unhideWhenUsed="0"/>
-    <w:lsdException w:name="Colorful Grid Accent 5" w:semiHidden="0" w:uiPriority="73" w:unhideWhenUsed="0"/>
-    <w:lsdException w:name="Light Shading Accent 6" w:semiHidden="0" w:uiPriority="60" w:unhideWhenUsed="0"/>
-    <w:lsdException w:name="Light List Accent 6" w:semiHidden="0" w:uiPriority="61" w:unhideWhenUsed="0"/>
-    <w:lsdException w:name="Light Grid Accent 6" w:semiHidden="0" w:uiPriority="62" w:unhideWhenUsed="0"/>
-    <w:lsdException w:name="Medium Shading 1 Accent 6" w:semiHidden="0" w:uiPriority="63" w:unhideWhenUsed="0"/>
-    <w:lsdException w:name="Medium Shading 2 Accent 6" w:semiHidden="0" w:uiPriority="64" w:unhideWhenUsed="0"/>
-    <w:lsdException w:name="Medium List 1 Accent 6" w:semiHidden="0" w:uiPriority="65" w:unhideWhenUsed="0"/>
-    <w:lsdException w:name="Medium List 2 Accent 6" w:semiHidden="0" w:uiPriority="66" w:unhideWhenUsed="0"/>
-    <w:lsdException w:name="Medium Grid 1 Accent 6" w:semiHidden="0" w:uiPriority="67" w:unhideWhenUsed="0"/>
-    <w:lsdException w:name="Medium Grid 2 Accent 6" w:semiHidden="0" w:uiPriority="68" w:unhideWhenUsed="0"/>
-    <w:lsdException w:name="Medium Grid 3 Accent 6" w:semiHidden="0" w:uiPriority="69" w:unhideWhenUsed="0"/>
-    <w:lsdException w:name="Dark List Accent 6" w:semiHidden="0" w:uiPriority="70" w:unhideWhenUsed="0"/>
-    <w:lsdException w:name="Colorful Shading Accent 6" w:semiHidden="0" w:uiPriority="71" w:unhideWhenUsed="0"/>
-    <w:lsdException w:name="Colorful List Accent 6" w:semiHidden="0" w:uiPriority="72" w:unhideWhenUsed="0"/>
-    <w:lsdException w:name="Colorful Grid Accent 6" w:semiHidden="0" w:uiPriority="73" w:unhideWhenUsed="0"/>
-    <w:lsdException w:name="Subtle Emphasis" w:semiHidden="0" w:uiPriority="19" w:unhideWhenUsed="0" w:qFormat="1"/>
-    <w:lsdException w:name="Intense Emphasis" w:semiHidden="0" w:uiPriority="21" w:unhideWhenUsed="0" w:qFormat="1"/>
-    <w:lsdException w:name="Subtle Reference" w:semiHidden="0" w:uiPriority="31" w:unhideWhenUsed="0" w:qFormat="1"/>
-    <w:lsdException w:name="Intense Reference" w:semiHidden="0" w:uiPriority="32" w:unhideWhenUsed="0" w:qFormat="1"/>
-    <w:lsdException w:name="Book Title" w:semiHidden="0" w:uiPriority="33" w:unhideWhenUsed="0" w:qFormat="1"/>
-    <w:lsdException w:name="Bibliography" w:uiPriority="37"/>
-    <w:lsdException w:name="TOC Heading" w:uiPriority="39" w:qFormat="1"/>
+  <w:latentStyles w:defLockedState="0" w:defUIPriority="99" w:defSemiHidden="0" w:defUnhideWhenUsed="0" w:defQFormat="0" w:count="375">
+    <w:lsdException w:name="Normal" w:uiPriority="0" w:qFormat="1"/>
+    <w:lsdException w:name="heading 1" w:uiPriority="9" w:qFormat="1"/>
+    <w:lsdException w:name="heading 2" w:semiHidden="1" w:uiPriority="9" w:unhideWhenUsed="1" w:qFormat="1"/>
+    <w:lsdException w:name="heading 3" w:semiHidden="1" w:uiPriority="9" w:unhideWhenUsed="1" w:qFormat="1"/>
+    <w:lsdException w:name="heading 4" w:semiHidden="1" w:uiPriority="9" w:unhideWhenUsed="1" w:qFormat="1"/>
+    <w:lsdException w:name="heading 5" w:semiHidden="1" w:uiPriority="9" w:unhideWhenUsed="1" w:qFormat="1"/>
+    <w:lsdException w:name="heading 6" w:semiHidden="1" w:uiPriority="9" w:unhideWhenUsed="1" w:qFormat="1"/>
+    <w:lsdException w:name="heading 7" w:semiHidden="1" w:uiPriority="9" w:unhideWhenUsed="1" w:qFormat="1"/>
+    <w:lsdException w:name="heading 8" w:semiHidden="1" w:uiPriority="9" w:unhideWhenUsed="1" w:qFormat="1"/>
+    <w:lsdException w:name="heading 9" w:semiHidden="1" w:uiPriority="9" w:unhideWhenUsed="1" w:qFormat="1"/>
+    <w:lsdException w:name="index 1" w:semiHidden="1" w:unhideWhenUsed="1"/>
+    <w:lsdException w:name="index 2" w:semiHidden="1" w:unhideWhenUsed="1"/>
+    <w:lsdException w:name="index 3" w:semiHidden="1" w:unhideWhenUsed="1"/>
+    <w:lsdException w:name="index 4" w:semiHidden="1" w:unhideWhenUsed="1"/>
+    <w:lsdException w:name="index 5" w:semiHidden="1" w:unhideWhenUsed="1"/>
+    <w:lsdException w:name="index 6" w:semiHidden="1" w:unhideWhenUsed="1"/>
+    <w:lsdException w:name="index 7" w:semiHidden="1" w:unhideWhenUsed="1"/>
+    <w:lsdException w:name="index 8" w:semiHidden="1" w:unhideWhenUsed="1"/>
+    <w:lsdException w:name="index 9" w:semiHidden="1" w:unhideWhenUsed="1"/>
+    <w:lsdException w:name="toc 1" w:semiHidden="1" w:uiPriority="39" w:unhideWhenUsed="1"/>
+    <w:lsdException w:name="toc 2" w:semiHidden="1" w:uiPriority="39" w:unhideWhenUsed="1"/>
+    <w:lsdException w:name="toc 3" w:semiHidden="1" w:uiPriority="39" w:unhideWhenUsed="1"/>
+    <w:lsdException w:name="toc 4" w:semiHidden="1" w:uiPriority="39" w:unhideWhenUsed="1"/>
+    <w:lsdException w:name="toc 5" w:semiHidden="1" w:uiPriority="39" w:unhideWhenUsed="1"/>
+    <w:lsdException w:name="toc 6" w:semiHidden="1" w:uiPriority="39" w:unhideWhenUsed="1"/>
+    <w:lsdException w:name="toc 7" w:semiHidden="1" w:uiPriority="39" w:unhideWhenUsed="1"/>
+    <w:lsdException w:name="toc 8" w:semiHidden="1" w:uiPriority="39" w:unhideWhenUsed="1"/>
+    <w:lsdException w:name="toc 9" w:semiHidden="1" w:uiPriority="39" w:unhideWhenUsed="1"/>
+    <w:lsdException w:name="Normal Indent" w:semiHidden="1" w:unhideWhenUsed="1"/>
+    <w:lsdException w:name="footnote text" w:semiHidden="1" w:unhideWhenUsed="1"/>
+    <w:lsdException w:name="annotation text" w:semiHidden="1" w:unhideWhenUsed="1"/>
+    <w:lsdException w:name="header" w:semiHidden="1" w:unhideWhenUsed="1"/>
+    <w:lsdException w:name="footer" w:semiHidden="1" w:unhideWhenUsed="1"/>
+    <w:lsdException w:name="index heading" w:semiHidden="1" w:unhideWhenUsed="1"/>
+    <w:lsdException w:name="caption" w:semiHidden="1" w:uiPriority="35" w:unhideWhenUsed="1" w:qFormat="1"/>
+    <w:lsdException w:name="table of figures" w:semiHidden="1" w:unhideWhenUsed="1"/>
+    <w:lsdException w:name="envelope address" w:semiHidden="1" w:unhideWhenUsed="1"/>
+    <w:lsdException w:name="envelope return" w:semiHidden="1" w:unhideWhenUsed="1"/>
+    <w:lsdException w:name="footnote reference" w:semiHidden="1" w:unhideWhenUsed="1"/>
+    <w:lsdException w:name="annotation reference" w:semiHidden="1" w:unhideWhenUsed="1"/>
+    <w:lsdException w:name="line number" w:semiHidden="1" w:unhideWhenUsed="1"/>
+    <w:lsdException w:name="page number" w:semiHidden="1" w:unhideWhenUsed="1"/>
+    <w:lsdException w:name="endnote reference" w:semiHidden="1" w:unhideWhenUsed="1"/>
+    <w:lsdException w:name="endnote text" w:semiHidden="1" w:unhideWhenUsed="1"/>
+    <w:lsdException w:name="table of authorities" w:semiHidden="1" w:unhideWhenUsed="1"/>
+    <w:lsdException w:name="macro" w:semiHidden="1" w:unhideWhenUsed="1"/>
+    <w:lsdException w:name="toa heading" w:semiHidden="1" w:unhideWhenUsed="1"/>
+    <w:lsdException w:name="List" w:semiHidden="1" w:unhideWhenUsed="1"/>
+    <w:lsdException w:name="List Bullet" w:semiHidden="1" w:unhideWhenUsed="1"/>
+    <w:lsdException w:name="List Number" w:semiHidden="1" w:unhideWhenUsed="1"/>
+    <w:lsdException w:name="List 2" w:semiHidden="1" w:unhideWhenUsed="1"/>
+    <w:lsdException w:name="List 3" w:semiHidden="1" w:unhideWhenUsed="1"/>
+    <w:lsdException w:name="List 4" w:semiHidden="1" w:unhideWhenUsed="1"/>
+    <w:lsdException w:name="List 5" w:semiHidden="1" w:unhideWhenUsed="1"/>
+    <w:lsdException w:name="List Bullet 2" w:semiHidden="1" w:unhideWhenUsed="1"/>
+    <w:lsdException w:name="List Bullet 3" w:semiHidden="1" w:unhideWhenUsed="1"/>
+    <w:lsdException w:name="List Bullet 4" w:semiHidden="1" w:unhideWhenUsed="1"/>
+    <w:lsdException w:name="List Bullet 5" w:semiHidden="1" w:unhideWhenUsed="1"/>
+    <w:lsdException w:name="List Number 2" w:semiHidden="1" w:unhideWhenUsed="1"/>
+    <w:lsdException w:name="List Number 3" w:semiHidden="1" w:unhideWhenUsed="1"/>
+    <w:lsdException w:name="List Number 4" w:semiHidden="1" w:unhideWhenUsed="1"/>
+    <w:lsdException w:name="List Number 5" w:semiHidden="1" w:unhideWhenUsed="1"/>
+    <w:lsdException w:name="Title" w:uiPriority="10" w:qFormat="1"/>
+    <w:lsdException w:name="Closing" w:semiHidden="1" w:unhideWhenUsed="1"/>
+    <w:lsdException w:name="Signature" w:semiHidden="1" w:unhideWhenUsed="1"/>
+    <w:lsdException w:name="Default Paragraph Font" w:semiHidden="1" w:uiPriority="1" w:unhideWhenUsed="1"/>
+    <w:lsdException w:name="Body Text" w:semiHidden="1" w:unhideWhenUsed="1"/>
+    <w:lsdException w:name="Body Text Indent" w:semiHidden="1" w:unhideWhenUsed="1"/>
+    <w:lsdException w:name="List Continue" w:semiHidden="1" w:unhideWhenUsed="1"/>
+    <w:lsdException w:name="List Continue 2" w:semiHidden="1" w:unhideWhenUsed="1"/>
+    <w:lsdException w:name="List Continue 3" w:semiHidden="1" w:unhideWhenUsed="1"/>
+    <w:lsdException w:name="List Continue 4" w:semiHidden="1" w:unhideWhenUsed="1"/>
+    <w:lsdException w:name="List Continue 5" w:semiHidden="1" w:unhideWhenUsed="1"/>
+    <w:lsdException w:name="Message Header" w:semiHidden="1" w:unhideWhenUsed="1"/>
+    <w:lsdException w:name="Subtitle" w:uiPriority="11" w:qFormat="1"/>
+    <w:lsdException w:name="Salutation" w:semiHidden="1" w:unhideWhenUsed="1"/>
+    <w:lsdException w:name="Date" w:semiHidden="1" w:unhideWhenUsed="1"/>
+    <w:lsdException w:name="Body Text First Indent" w:semiHidden="1" w:unhideWhenUsed="1"/>
+    <w:lsdException w:name="Body Text First Indent 2" w:semiHidden="1" w:unhideWhenUsed="1"/>
+    <w:lsdException w:name="Note Heading" w:semiHidden="1" w:unhideWhenUsed="1"/>
+    <w:lsdException w:name="Body Text 2" w:semiHidden="1" w:unhideWhenUsed="1"/>
+    <w:lsdException w:name="Body Text 3" w:semiHidden="1" w:unhideWhenUsed="1"/>
+    <w:lsdException w:name="Body Text Indent 2" w:semiHidden="1" w:unhideWhenUsed="1"/>
+    <w:lsdException w:name="Body Text Indent 3" w:semiHidden="1" w:unhideWhenUsed="1"/>
+    <w:lsdException w:name="Block Text" w:semiHidden="1" w:unhideWhenUsed="1"/>
+    <w:lsdException w:name="Hyperlink" w:semiHidden="1" w:unhideWhenUsed="1"/>
+    <w:lsdException w:name="FollowedHyperlink" w:semiHidden="1" w:unhideWhenUsed="1"/>
+    <w:lsdException w:name="Strong" w:uiPriority="22" w:qFormat="1"/>
+    <w:lsdException w:name="Emphasis" w:uiPriority="20" w:qFormat="1"/>
+    <w:lsdException w:name="Document Map" w:semiHidden="1" w:unhideWhenUsed="1"/>
+    <w:lsdException w:name="Plain Text" w:semiHidden="1" w:unhideWhenUsed="1"/>
+    <w:lsdException w:name="E-mail Signature" w:semiHidden="1" w:unhideWhenUsed="1"/>
+    <w:lsdException w:name="HTML Top of Form" w:semiHidden="1" w:unhideWhenUsed="1"/>
+    <w:lsdException w:name="HTML Bottom of Form" w:semiHidden="1" w:unhideWhenUsed="1"/>
+    <w:lsdException w:name="Normal (Web)" w:semiHidden="1" w:unhideWhenUsed="1"/>
+    <w:lsdException w:name="HTML Acronym" w:semiHidden="1" w:unhideWhenUsed="1"/>
+    <w:lsdException w:name="HTML Address" w:semiHidden="1" w:unhideWhenUsed="1"/>
+    <w:lsdException w:name="HTML Cite" w:semiHidden="1" w:unhideWhenUsed="1"/>
+    <w:lsdException w:name="HTML Code" w:semiHidden="1" w:unhideWhenUsed="1"/>
+    <w:lsdException w:name="HTML Definition" w:semiHidden="1" w:unhideWhenUsed="1"/>
+    <w:lsdException w:name="HTML Keyboard" w:semiHidden="1" w:unhideWhenUsed="1"/>
+    <w:lsdException w:name="HTML Preformatted" w:semiHidden="1" w:unhideWhenUsed="1"/>
+    <w:lsdException w:name="HTML Sample" w:semiHidden="1" w:unhideWhenUsed="1"/>
+    <w:lsdException w:name="HTML Typewriter" w:semiHidden="1" w:unhideWhenUsed="1"/>
+    <w:lsdException w:name="HTML Variable" w:semiHidden="1" w:unhideWhenUsed="1"/>
+    <w:lsdException w:name="Normal Table" w:semiHidden="1" w:unhideWhenUsed="1"/>
+    <w:lsdException w:name="annotation subject" w:semiHidden="1" w:unhideWhenUsed="1"/>
+    <w:lsdException w:name="No List" w:semiHidden="1" w:unhideWhenUsed="1"/>
+    <w:lsdException w:name="Outline List 1" w:semiHidden="1" w:unhideWhenUsed="1"/>
+    <w:lsdException w:name="Outline List 2" w:semiHidden="1" w:unhideWhenUsed="1"/>
+    <w:lsdException w:name="Outline List 3" w:semiHidden="1" w:unhideWhenUsed="1"/>
+    <w:lsdException w:name="Table Simple 1" w:semiHidden="1" w:unhideWhenUsed="1"/>
+    <w:lsdException w:name="Table Simple 2" w:semiHidden="1" w:unhideWhenUsed="1"/>
+    <w:lsdException w:name="Table Simple 3" w:semiHidden="1" w:unhideWhenUsed="1"/>
+    <w:lsdException w:name="Table Classic 1" w:semiHidden="1" w:unhideWhenUsed="1"/>
+    <w:lsdException w:name="Table Classic 2" w:semiHidden="1" w:unhideWhenUsed="1"/>
+    <w:lsdException w:name="Table Classic 3" w:semiHidden="1" w:unhideWhenUsed="1"/>
+    <w:lsdException w:name="Table Classic 4" w:semiHidden="1" w:unhideWhenUsed="1"/>
+    <w:lsdException w:name="Table Colorful 1" w:semiHidden="1" w:unhideWhenUsed="1"/>
+    <w:lsdException w:name="Table Colorful 2" w:semiHidden="1" w:unhideWhenUsed="1"/>
+    <w:lsdException w:name="Table Colorful 3" w:semiHidden="1" w:unhideWhenUsed="1"/>
+    <w:lsdException w:name="Table Columns 1" w:semiHidden="1" w:unhideWhenUsed="1"/>
+    <w:lsdException w:name="Table Columns 2" w:semiHidden="1" w:unhideWhenUsed="1"/>
+    <w:lsdException w:name="Table Columns 3" w:semiHidden="1" w:unhideWhenUsed="1"/>
+    <w:lsdException w:name="Table Columns 4" w:semiHidden="1" w:unhideWhenUsed="1"/>
+    <w:lsdException w:name="Table Columns 5" w:semiHidden="1" w:unhideWhenUsed="1"/>
+    <w:lsdException w:name="Table Grid 1" w:semiHidden="1" w:unhideWhenUsed="1"/>
+    <w:lsdException w:name="Table Grid 2" w:semiHidden="1" w:unhideWhenUsed="1"/>
+    <w:lsdException w:name="Table Grid 3" w:semiHidden="1" w:unhideWhenUsed="1"/>
+    <w:lsdException w:name="Table Grid 4" w:semiHidden="1" w:unhideWhenUsed="1"/>
+    <w:lsdException w:name="Table Grid 5" w:semiHidden="1" w:unhideWhenUsed="1"/>
+    <w:lsdException w:name="Table Grid 6" w:semiHidden="1" w:unhideWhenUsed="1"/>
+    <w:lsdException w:name="Table Grid 7" w:semiHidden="1" w:unhideWhenUsed="1"/>
+    <w:lsdException w:name="Table Grid 8" w:semiHidden="1" w:unhideWhenUsed="1"/>
+    <w:lsdException w:name="Table List 1" w:semiHidden="1" w:unhideWhenUsed="1"/>
+    <w:lsdException w:name="Table List 2" w:semiHidden="1" w:unhideWhenUsed="1"/>
+    <w:lsdException w:name="Table List 3" w:semiHidden="1" w:unhideWhenUsed="1"/>
+    <w:lsdException w:name="Table List 4" w:semiHidden="1" w:unhideWhenUsed="1"/>
+    <w:lsdException w:name="Table List 5" w:semiHidden="1" w:unhideWhenUsed="1"/>
+    <w:lsdException w:name="Table List 6" w:semiHidden="1" w:unhideWhenUsed="1"/>
+    <w:lsdException w:name="Table List 7" w:semiHidden="1" w:unhideWhenUsed="1"/>
+    <w:lsdException w:name="Table List 8" w:semiHidden="1" w:unhideWhenUsed="1"/>
+    <w:lsdException w:name="Table 3D effects 1" w:semiHidden="1" w:unhideWhenUsed="1"/>
+    <w:lsdException w:name="Table 3D effects 2" w:semiHidden="1" w:unhideWhenUsed="1"/>
+    <w:lsdException w:name="Table 3D effects 3" w:semiHidden="1" w:unhideWhenUsed="1"/>
+    <w:lsdException w:name="Table Contemporary" w:semiHidden="1" w:unhideWhenUsed="1"/>
+    <w:lsdException w:name="Table Elegant" w:semiHidden="1" w:unhideWhenUsed="1"/>
+    <w:lsdException w:name="Table Professional" w:semiHidden="1" w:unhideWhenUsed="1"/>
+    <w:lsdException w:name="Table Subtle 1" w:semiHidden="1" w:unhideWhenUsed="1"/>
+    <w:lsdException w:name="Table Subtle 2" w:semiHidden="1" w:unhideWhenUsed="1"/>
+    <w:lsdException w:name="Table Web 1" w:semiHidden="1" w:unhideWhenUsed="1"/>
+    <w:lsdException w:name="Table Web 2" w:semiHidden="1" w:unhideWhenUsed="1"/>
+    <w:lsdException w:name="Table Web 3" w:semiHidden="1" w:unhideWhenUsed="1"/>
+    <w:lsdException w:name="Balloon Text" w:semiHidden="1" w:unhideWhenUsed="1"/>
+    <w:lsdException w:name="Table Grid" w:semiHidden="1" w:uiPriority="39" w:unhideWhenUsed="1"/>
+    <w:lsdException w:name="Table Theme" w:semiHidden="1" w:unhideWhenUsed="1"/>
+    <w:lsdException w:name="Placeholder Text" w:semiHidden="1"/>
+    <w:lsdException w:name="No Spacing" w:uiPriority="1" w:qFormat="1"/>
+    <w:lsdException w:name="Light Shading" w:uiPriority="60"/>
+    <w:lsdException w:name="Light List" w:uiPriority="61"/>
+    <w:lsdException w:name="Light Grid" w:uiPriority="62"/>
+    <w:lsdException w:name="Medium Shading 1" w:uiPriority="63"/>
+    <w:lsdException w:name="Medium Shading 2" w:uiPriority="64"/>
+    <w:lsdException w:name="Medium List 1" w:uiPriority="65"/>
+    <w:lsdException w:name="Medium List 2" w:uiPriority="66"/>
+    <w:lsdException w:name="Medium Grid 1" w:uiPriority="67"/>
+    <w:lsdException w:name="Medium Grid 2" w:uiPriority="68"/>
+    <w:lsdException w:name="Medium Grid 3" w:uiPriority="69"/>
+    <w:lsdException w:name="Dark List" w:uiPriority="70"/>
+    <w:lsdException w:name="Colorful Shading" w:uiPriority="71"/>
+    <w:lsdException w:name="Colorful List" w:uiPriority="72"/>
+    <w:lsdException w:name="Colorful Grid" w:uiPriority="73"/>
+    <w:lsdException w:name="Light Shading Accent 1" w:uiPriority="60"/>
+    <w:lsdException w:name="Light List Accent 1" w:uiPriority="61"/>
+    <w:lsdException w:name="Light Grid Accent 1" w:uiPriority="62"/>
+    <w:lsdException w:name="Medium Shading 1 Accent 1" w:uiPriority="63"/>
+    <w:lsdException w:name="Medium Shading 2 Accent 1" w:uiPriority="64"/>
+    <w:lsdException w:name="Medium List 1 Accent 1" w:uiPriority="65"/>
+    <w:lsdException w:name="Revision" w:semiHidden="1"/>
+    <w:lsdException w:name="List Paragraph" w:uiPriority="34" w:qFormat="1"/>
+    <w:lsdException w:name="Quote" w:uiPriority="29" w:qFormat="1"/>
+    <w:lsdException w:name="Intense Quote" w:uiPriority="30" w:qFormat="1"/>
+    <w:lsdException w:name="Medium List 2 Accent 1" w:uiPriority="66"/>
+    <w:lsdException w:name="Medium Grid 1 Accent 1" w:uiPriority="67"/>
+    <w:lsdException w:name="Medium Grid 2 Accent 1" w:uiPriority="68"/>
+    <w:lsdException w:name="Medium Grid 3 Accent 1" w:uiPriority="69"/>
+    <w:lsdException w:name="Dark List Accent 1" w:uiPriority="70"/>
+    <w:lsdException w:name="Colorful Shading Accent 1" w:uiPriority="71"/>
+    <w:lsdException w:name="Colorful List Accent 1" w:uiPriority="72"/>
+    <w:lsdException w:name="Colorful Grid Accent 1" w:uiPriority="73"/>
+    <w:lsdException w:name="Light Shading Accent 2" w:uiPriority="60"/>
+    <w:lsdException w:name="Light List Accent 2" w:uiPriority="61"/>
+    <w:lsdException w:name="Light Grid Accent 2" w:uiPriority="62"/>
+    <w:lsdException w:name="Medium Shading 1 Accent 2" w:uiPriority="63"/>
+    <w:lsdException w:name="Medium Shading 2 Accent 2" w:uiPriority="64"/>
+    <w:lsdException w:name="Medium List 1 Accent 2" w:uiPriority="65"/>
+    <w:lsdException w:name="Medium List 2 Accent 2" w:uiPriority="66"/>
+    <w:lsdException w:name="Medium Grid 1 Accent 2" w:uiPriority="67"/>
+    <w:lsdException w:name="Medium Grid 2 Accent 2" w:uiPriority="68"/>
+    <w:lsdException w:name="Medium Grid 3 Accent 2" w:uiPriority="69"/>
+    <w:lsdException w:name="Dark List Accent 2" w:uiPriority="70"/>
+    <w:lsdException w:name="Colorful Shading Accent 2" w:uiPriority="71"/>
+    <w:lsdException w:name="Colorful List Accent 2" w:uiPriority="72"/>
+    <w:lsdException w:name="Colorful Grid Accent 2" w:uiPriority="73"/>
+    <w:lsdException w:name="Light Shading Accent 3" w:uiPriority="60"/>
+    <w:lsdException w:name="Light List Accent 3" w:uiPriority="61"/>
+    <w:lsdException w:name="Light Grid Accent 3" w:uiPriority="62"/>
+    <w:lsdException w:name="Medium Shading 1 Accent 3" w:uiPriority="63"/>
+    <w:lsdException w:name="Medium Shading 2 Accent 3" w:uiPriority="64"/>
+    <w:lsdException w:name="Medium List 1 Accent 3" w:uiPriority="65"/>
+    <w:lsdException w:name="Medium List 2 Accent 3" w:uiPriority="66"/>
+    <w:lsdException w:name="Medium Grid 1 Accent 3" w:uiPriority="67"/>
+    <w:lsdException w:name="Medium Grid 2 Accent 3" w:uiPriority="68"/>
+    <w:lsdException w:name="Medium Grid 3 Accent 3" w:uiPriority="69"/>
+    <w:lsdException w:name="Dark List Accent 3" w:uiPriority="70"/>
+    <w:lsdException w:name="Colorful Shading Accent 3" w:uiPriority="71"/>
+    <w:lsdException w:name="Colorful List Accent 3" w:uiPriority="72"/>
+    <w:lsdException w:name="Colorful Grid Accent 3" w:uiPriority="73"/>
+    <w:lsdException w:name="Light Shading Accent 4" w:uiPriority="60"/>
+    <w:lsdException w:name="Light List Accent 4" w:uiPriority="61"/>
+    <w:lsdException w:name="Light Grid Accent 4" w:uiPriority="62"/>
+    <w:lsdException w:name="Medium Shading 1 Accent 4" w:uiPriority="63"/>
+    <w:lsdException w:name="Medium Shading 2 Accent 4" w:uiPriority="64"/>
+    <w:lsdException w:name="Medium List 1 Accent 4" w:uiPriority="65"/>
+    <w:lsdException w:name="Medium List 2 Accent 4" w:uiPriority="66"/>
+    <w:lsdException w:name="Medium Grid 1 Accent 4" w:uiPriority="67"/>
+    <w:lsdException w:name="Medium Grid 2 Accent 4" w:uiPriority="68"/>
+    <w:lsdException w:name="Medium Grid 3 Accent 4" w:uiPriority="69"/>
+    <w:lsdException w:name="Dark List Accent 4" w:uiPriority="70"/>
+    <w:lsdException w:name="Colorful Shading Accent 4" w:uiPriority="71"/>
+    <w:lsdException w:name="Colorful List Accent 4" w:uiPriority="72"/>
+    <w:lsdException w:name="Colorful Grid Accent 4" w:uiPriority="73"/>
+    <w:lsdException w:name="Light Shading Accent 5" w:uiPriority="60"/>
+    <w:lsdException w:name="Light List Accent 5" w:uiPriority="61"/>
+    <w:lsdException w:name="Light Grid Accent 5" w:uiPriority="62"/>
+    <w:lsdException w:name="Medium Shading 1 Accent 5" w:uiPriority="63"/>
+    <w:lsdException w:name="Medium Shading 2 Accent 5" w:uiPriority="64"/>
+    <w:lsdException w:name="Medium List 1 Accent 5" w:uiPriority="65"/>
+    <w:lsdException w:name="Medium List 2 Accent 5" w:uiPriority="66"/>
+    <w:lsdException w:name="Medium Grid 1 Accent 5" w:uiPriority="67"/>
+    <w:lsdException w:name="Medium Grid 2 Accent 5" w:uiPriority="68"/>
+    <w:lsdException w:name="Medium Grid 3 Accent 5" w:uiPriority="69"/>
+    <w:lsdException w:name="Dark List Accent 5" w:uiPriority="70"/>
+    <w:lsdException w:name="Colorful Shading Accent 5" w:uiPriority="71"/>
+    <w:lsdException w:name="Colorful List Accent 5" w:uiPriority="72"/>
+    <w:lsdException w:name="Colorful Grid Accent 5" w:uiPriority="73"/>
+    <w:lsdException w:name="Light Shading Accent 6" w:uiPriority="60"/>
+    <w:lsdException w:name="Light List Accent 6" w:uiPriority="61"/>
+    <w:lsdException w:name="Light Grid Accent 6" w:uiPriority="62"/>
+    <w:lsdException w:name="Medium Shading 1 Accent 6" w:uiPriority="63"/>
+    <w:lsdException w:name="Medium Shading 2 Accent 6" w:uiPriority="64"/>
+    <w:lsdException w:name="Medium List 1 Accent 6" w:uiPriority="65"/>
+    <w:lsdException w:name="Medium List 2 Accent 6" w:uiPriority="66"/>
+    <w:lsdException w:name="Medium Grid 1 Accent 6" w:uiPriority="67"/>
+    <w:lsdException w:name="Medium Grid 2 Accent 6" w:uiPriority="68"/>
+    <w:lsdException w:name="Medium Grid 3 Accent 6" w:uiPriority="69"/>
+    <w:lsdException w:name="Dark List Accent 6" w:uiPriority="70"/>
+    <w:lsdException w:name="Colorful Shading Accent 6" w:uiPriority="71"/>
+    <w:lsdException w:name="Colorful List Accent 6" w:uiPriority="72"/>
+    <w:lsdException w:name="Colorful Grid Accent 6" w:uiPriority="73"/>
+    <w:lsdException w:name="Subtle Emphasis" w:uiPriority="19" w:qFormat="1"/>
+    <w:lsdException w:name="Intense Emphasis" w:uiPriority="21" w:qFormat="1"/>
+    <w:lsdException w:name="Subtle Reference" w:uiPriority="31" w:qFormat="1"/>
+    <w:lsdException w:name="Intense Reference" w:uiPriority="32" w:qFormat="1"/>
+    <w:lsdException w:name="Book Title" w:uiPriority="33" w:qFormat="1"/>
+    <w:lsdException w:name="Bibliography" w:semiHidden="1" w:uiPriority="37" w:unhideWhenUsed="1"/>
+    <w:lsdException w:name="TOC Heading" w:semiHidden="1" w:uiPriority="39" w:unhideWhenUsed="1" w:qFormat="1"/>
+    <w:lsdException w:name="Plain Table 1" w:uiPriority="41"/>
+    <w:lsdException w:name="Plain Table 2" w:uiPriority="42"/>
+    <w:lsdException w:name="Plain Table 3" w:uiPriority="43"/>
+    <w:lsdException w:name="Plain Table 4" w:uiPriority="44"/>
+    <w:lsdException w:name="Plain Table 5" w:uiPriority="45"/>
+    <w:lsdException w:name="Grid Table Light" w:uiPriority="40"/>
+    <w:lsdException w:name="Grid Table 1 Light" w:uiPriority="46"/>
+    <w:lsdException w:name="Grid Table 2" w:uiPriority="47"/>
+    <w:lsdException w:name="Grid Table 3" w:uiPriority="48"/>
+    <w:lsdException w:name="Grid Table 4" w:uiPriority="49"/>
+    <w:lsdException w:name="Grid Table 5 Dark" w:uiPriority="50"/>
+    <w:lsdException w:name="Grid Table 6 Colorful" w:uiPriority="51"/>
+    <w:lsdException w:name="Grid Table 7 Colorful" w:uiPriority="52"/>
+    <w:lsdException w:name="Grid Table 1 Light Accent 1" w:uiPriority="46"/>
+    <w:lsdException w:name="Grid Table 2 Accent 1" w:uiPriority="47"/>
+    <w:lsdException w:name="Grid Table 3 Accent 1" w:uiPriority="48"/>
+    <w:lsdException w:name="Grid Table 4 Accent 1" w:uiPriority="49"/>
+    <w:lsdException w:name="Grid Table 5 Dark Accent 1" w:uiPriority="50"/>
+    <w:lsdException w:name="Grid Table 6 Colorful Accent 1" w:uiPriority="51"/>
+    <w:lsdException w:name="Grid Table 7 Colorful Accent 1" w:uiPriority="52"/>
+    <w:lsdException w:name="Grid Table 1 Light Accent 2" w:uiPriority="46"/>
+    <w:lsdException w:name="Grid Table 2 Accent 2" w:uiPriority="47"/>
+    <w:lsdException w:name="Grid Table 3 Accent 2" w:uiPriority="48"/>
+    <w:lsdException w:name="Grid Table 4 Accent 2" w:uiPriority="49"/>
+    <w:lsdException w:name="Grid Table 5 Dark Accent 2" w:uiPriority="50"/>
+    <w:lsdException w:name="Grid Table 6 Colorful Accent 2" w:uiPriority="51"/>
+    <w:lsdException w:name="Grid Table 7 Colorful Accent 2" w:uiPriority="52"/>
+    <w:lsdException w:name="Grid Table 1 Light Accent 3" w:uiPriority="46"/>
+    <w:lsdException w:name="Grid Table 2 Accent 3" w:uiPriority="47"/>
+    <w:lsdException w:name="Grid Table 3 Accent 3" w:uiPriority="48"/>
+    <w:lsdException w:name="Grid Table 4 Accent 3" w:uiPriority="49"/>
+    <w:lsdException w:name="Grid Table 5 Dark Accent 3" w:uiPriority="50"/>
+    <w:lsdException w:name="Grid Table 6 Colorful Accent 3" w:uiPriority="51"/>
+    <w:lsdException w:name="Grid Table 7 Colorful Accent 3" w:uiPriority="52"/>
+    <w:lsdException w:name="Grid Table 1 Light Accent 4" w:uiPriority="46"/>
+    <w:lsdException w:name="Grid Table 2 Accent 4" w:uiPriority="47"/>
+    <w:lsdException w:name="Grid Table 3 Accent 4" w:uiPriority="48"/>
+    <w:lsdException w:name="Grid Table 4 Accent 4" w:uiPriority="49"/>
+    <w:lsdException w:name="Grid Table 5 Dark Accent 4" w:uiPriority="50"/>
+    <w:lsdException w:name="Grid Table 6 Colorful Accent 4" w:uiPriority="51"/>
+    <w:lsdException w:name="Grid Table 7 Colorful Accent 4" w:uiPriority="52"/>
+    <w:lsdException w:name="Grid Table 1 Light Accent 5" w:uiPriority="46"/>
+    <w:lsdException w:name="Grid Table 2 Accent 5" w:uiPriority="47"/>
+    <w:lsdException w:name="Grid Table 3 Accent 5" w:uiPriority="48"/>
+    <w:lsdException w:name="Grid Table 4 Accent 5" w:uiPriority="49"/>
+    <w:lsdException w:name="Grid Table 5 Dark Accent 5" w:uiPriority="50"/>
+    <w:lsdException w:name="Grid Table 6 Colorful Accent 5" w:uiPriority="51"/>
+    <w:lsdException w:name="Grid Table 7 Colorful Accent 5" w:uiPriority="52"/>
+    <w:lsdException w:name="Grid Table 1 Light Accent 6" w:uiPriority="46"/>
+    <w:lsdException w:name="Grid Table 2 Accent 6" w:uiPriority="47"/>
+    <w:lsdException w:name="Grid Table 3 Accent 6" w:uiPriority="48"/>
+    <w:lsdException w:name="Grid Table 4 Accent 6" w:uiPriority="49"/>
+    <w:lsdException w:name="Grid Table 5 Dark Accent 6" w:uiPriority="50"/>
+    <w:lsdException w:name="Grid Table 6 Colorful Accent 6" w:uiPriority="51"/>
+    <w:lsdException w:name="Grid Table 7 Colorful Accent 6" w:uiPriority="52"/>
+    <w:lsdException w:name="List Table 1 Light" w:uiPriority="46"/>
+    <w:lsdException w:name="List Table 2" w:uiPriority="47"/>
+    <w:lsdException w:name="List Table 3" w:uiPriority="48"/>
+    <w:lsdException w:name="List Table 4" w:uiPriority="49"/>
+    <w:lsdException w:name="List Table 5 Dark" w:uiPriority="50"/>
+    <w:lsdException w:name="List Table 6 Colorful" w:uiPriority="51"/>
+    <w:lsdException w:name="List Table 7 Colorful" w:uiPriority="52"/>
+    <w:lsdException w:name="List Table 1 Light Accent 1" w:uiPriority="46"/>
+    <w:lsdException w:name="List Table 2 Accent 1" w:uiPriority="47"/>
+    <w:lsdException w:name="List Table 3 Accent 1" w:uiPriority="48"/>
+    <w:lsdException w:name="List Table 4 Accent 1" w:uiPriority="49"/>
+    <w:lsdException w:name="List Table 5 Dark Accent 1" w:uiPriority="50"/>
+    <w:lsdException w:name="List Table 6 Colorful Accent 1" w:uiPriority="51"/>
+    <w:lsdException w:name="List Table 7 Colorful Accent 1" w:uiPriority="52"/>
+    <w:lsdException w:name="List Table 1 Light Accent 2" w:uiPriority="46"/>
+    <w:lsdException w:name="List Table 2 Accent 2" w:uiPriority="47"/>
+    <w:lsdException w:name="List Table 3 Accent 2" w:uiPriority="48"/>
+    <w:lsdException w:name="List Table 4 Accent 2" w:uiPriority="49"/>
+    <w:lsdException w:name="List Table 5 Dark Accent 2" w:uiPriority="50"/>
+    <w:lsdException w:name="List Table 6 Colorful Accent 2" w:uiPriority="51"/>
+    <w:lsdException w:name="List Table 7 Colorful Accent 2" w:uiPriority="52"/>
+    <w:lsdException w:name="List Table 1 Light Accent 3" w:uiPriority="46"/>
+    <w:lsdException w:name="List Table 2 Accent 3" w:uiPriority="47"/>
+    <w:lsdException w:name="List Table 3 Accent 3" w:uiPriority="48"/>
+    <w:lsdException w:name="List Table 4 Accent 3" w:uiPriority="49"/>
+    <w:lsdException w:name="List Table 5 Dark Accent 3" w:uiPriority="50"/>
+    <w:lsdException w:name="List Table 6 Colorful Accent 3" w:uiPriority="51"/>
+    <w:lsdException w:name="List Table 7 Colorful Accent 3" w:uiPriority="52"/>
+    <w:lsdException w:name="List Table 1 Light Accent 4" w:uiPriority="46"/>
+    <w:lsdException w:name="List Table 2 Accent 4" w:uiPriority="47"/>
+    <w:lsdException w:name="List Table 3 Accent 4" w:uiPriority="48"/>
+    <w:lsdException w:name="List Table 4 Accent 4" w:uiPriority="49"/>
+    <w:lsdException w:name="List Table 5 Dark Accent 4" w:uiPriority="50"/>
+    <w:lsdException w:name="List Table 6 Colorful Accent 4" w:uiPriority="51"/>
+    <w:lsdException w:name="List Table 7 Colorful Accent 4" w:uiPriority="52"/>
+    <w:lsdException w:name="List Table 1 Light Accent 5" w:uiPriority="46"/>
+    <w:lsdException w:name="List Table 2 Accent 5" w:uiPriority="47"/>
+    <w:lsdException w:name="List Table 3 Accent 5" w:uiPriority="48"/>
+    <w:lsdException w:name="List Table 4 Accent 5" w:uiPriority="49"/>
+    <w:lsdException w:name="List Table 5 Dark Accent 5" w:uiPriority="50"/>
+    <w:lsdException w:name="List Table 6 Colorful Accent 5" w:uiPriority="51"/>
+    <w:lsdException w:name="List Table 7 Colorful Accent 5" w:uiPriority="52"/>
+    <w:lsdException w:name="List Table 1 Light Accent 6" w:uiPriority="46"/>
+    <w:lsdException w:name="List Table 2 Accent 6" w:uiPriority="47"/>
+    <w:lsdException w:name="List Table 3 Accent 6" w:uiPriority="48"/>
+    <w:lsdException w:name="List Table 4 Accent 6" w:uiPriority="49"/>
+    <w:lsdException w:name="List Table 5 Dark Accent 6" w:uiPriority="50"/>
+    <w:lsdException w:name="List Table 6 Colorful Accent 6" w:uiPriority="51"/>
+    <w:lsdException w:name="List Table 7 Colorful Accent 6" w:uiPriority="52"/>
+    <w:lsdException w:name="Mention" w:semiHidden="1" w:unhideWhenUsed="1"/>
+    <w:lsdException w:name="Smart Hyperlink" w:semiHidden="1" w:unhideWhenUsed="1"/>
+    <w:lsdException w:name="Hashtag" w:semiHidden="1" w:unhideWhenUsed="1"/>
+    <w:lsdException w:name="Unresolved Mention" w:semiHidden="1" w:unhideWhenUsed="1"/>
   </w:latentStyles>
   <w:style w:type="paragraph" w:default="1" w:styleId="Normal">
     <w:name w:val="Normal"/>
@@ -2534,7 +3065,6 @@
       <w:spacing w:after="0" w:line="240" w:lineRule="auto"/>
     </w:pPr>
     <w:tblPr>
-      <w:tblInd w:w="0" w:type="dxa"/>
       <w:tblBorders>
         <w:top w:val="single" w:sz="4" w:space="0" w:color="auto"/>
         <w:left w:val="single" w:sz="4" w:space="0" w:color="auto"/>
@@ -2543,462 +3073,6 @@
         <w:insideH w:val="single" w:sz="4" w:space="0" w:color="auto"/>
         <w:insideV w:val="single" w:sz="4" w:space="0" w:color="auto"/>
       </w:tblBorders>
-      <w:tblCellMar>
-        <w:top w:w="0" w:type="dxa"/>
-        <w:left w:w="108" w:type="dxa"/>
-        <w:bottom w:w="0" w:type="dxa"/>
-        <w:right w:w="108" w:type="dxa"/>
-      </w:tblCellMar>
-    </w:tblPr>
-  </w:style>
-  <w:style w:type="paragraph" w:styleId="NormalWeb">
-    <w:name w:val="Normal (Web)"/>
-    <w:basedOn w:val="Normal"/>
-    <w:uiPriority w:val="99"/>
-    <w:semiHidden/>
-    <w:unhideWhenUsed/>
-    <w:rsid w:val="00BD4AAB"/>
-    <w:pPr>
-      <w:spacing w:before="100" w:beforeAutospacing="1" w:after="100" w:afterAutospacing="1" w:line="240" w:lineRule="auto"/>
-    </w:pPr>
-    <w:rPr>
-      <w:rFonts w:ascii="Times New Roman" w:eastAsia="Times New Roman" w:hAnsi="Times New Roman" w:cs="Times New Roman"/>
-      <w:szCs w:val="24"/>
-      <w:lang w:val="fr-FR" w:eastAsia="fr-FR"/>
-    </w:rPr>
-  </w:style>
-</w:styles>
-</file>
-
-<file path=word/stylesWithEffects.xml><?xml version="1.0" encoding="utf-8"?>
-<w:styles xmlns:wpc="http://schemas.microsoft.com/office/word/2010/wordprocessingCanvas" xmlns:mc="http://schemas.openxmlformats.org/markup-compatibility/2006" xmlns:o="urn:schemas-microsoft-com:office:office" xmlns:r="http://schemas.openxmlformats.org/officeDocument/2006/relationships" xmlns:m="http://schemas.openxmlformats.org/officeDocument/2006/math" xmlns:v="urn:schemas-microsoft-com:vml" xmlns:wp14="http://schemas.microsoft.com/office/word/2010/wordprocessingDrawing" xmlns:wp="http://schemas.openxmlformats.org/drawingml/2006/wordprocessingDrawing" xmlns:w10="urn:schemas-microsoft-com:office:word" xmlns:w="http://schemas.openxmlformats.org/wordprocessingml/2006/main" xmlns:w14="http://schemas.microsoft.com/office/word/2010/wordml" xmlns:wpg="http://schemas.microsoft.com/office/word/2010/wordprocessingGroup" xmlns:wpi="http://schemas.microsoft.com/office/word/2010/wordprocessingInk" xmlns:wne="http://schemas.microsoft.com/office/word/2006/wordml" xmlns:wps="http://schemas.microsoft.com/office/word/2010/wordprocessingShape" mc:Ignorable="w14 wp14">
-  <w:docDefaults>
-    <w:rPrDefault>
-      <w:rPr>
-        <w:rFonts w:asciiTheme="minorHAnsi" w:eastAsiaTheme="minorHAnsi" w:hAnsiTheme="minorHAnsi" w:cstheme="minorBidi"/>
-        <w:sz w:val="22"/>
-        <w:szCs w:val="22"/>
-        <w:lang w:val="de-DE" w:eastAsia="en-US" w:bidi="ar-SA"/>
-      </w:rPr>
-    </w:rPrDefault>
-    <w:pPrDefault>
-      <w:pPr>
-        <w:spacing w:after="160" w:line="259" w:lineRule="auto"/>
-      </w:pPr>
-    </w:pPrDefault>
-  </w:docDefaults>
-  <w:latentStyles w:defLockedState="0" w:defUIPriority="99" w:defSemiHidden="1" w:defUnhideWhenUsed="1" w:defQFormat="0" w:count="267">
-    <w:lsdException w:name="Normal" w:semiHidden="0" w:uiPriority="0" w:unhideWhenUsed="0" w:qFormat="1"/>
-    <w:lsdException w:name="heading 1" w:semiHidden="0" w:uiPriority="9" w:unhideWhenUsed="0" w:qFormat="1"/>
-    <w:lsdException w:name="heading 2" w:uiPriority="9" w:qFormat="1"/>
-    <w:lsdException w:name="heading 3" w:uiPriority="9" w:qFormat="1"/>
-    <w:lsdException w:name="heading 4" w:uiPriority="9" w:qFormat="1"/>
-    <w:lsdException w:name="heading 5" w:uiPriority="9" w:qFormat="1"/>
-    <w:lsdException w:name="heading 6" w:uiPriority="9" w:qFormat="1"/>
-    <w:lsdException w:name="heading 7" w:uiPriority="9" w:qFormat="1"/>
-    <w:lsdException w:name="heading 8" w:uiPriority="9" w:qFormat="1"/>
-    <w:lsdException w:name="heading 9" w:uiPriority="9" w:qFormat="1"/>
-    <w:lsdException w:name="toc 1" w:uiPriority="39"/>
-    <w:lsdException w:name="toc 2" w:uiPriority="39"/>
-    <w:lsdException w:name="toc 3" w:uiPriority="39"/>
-    <w:lsdException w:name="toc 4" w:uiPriority="39"/>
-    <w:lsdException w:name="toc 5" w:uiPriority="39"/>
-    <w:lsdException w:name="toc 6" w:uiPriority="39"/>
-    <w:lsdException w:name="toc 7" w:uiPriority="39"/>
-    <w:lsdException w:name="toc 8" w:uiPriority="39"/>
-    <w:lsdException w:name="toc 9" w:uiPriority="39"/>
-    <w:lsdException w:name="caption" w:uiPriority="35" w:qFormat="1"/>
-    <w:lsdException w:name="Title" w:semiHidden="0" w:uiPriority="10" w:unhideWhenUsed="0" w:qFormat="1"/>
-    <w:lsdException w:name="Default Paragraph Font" w:uiPriority="1"/>
-    <w:lsdException w:name="Subtitle" w:semiHidden="0" w:uiPriority="11" w:unhideWhenUsed="0" w:qFormat="1"/>
-    <w:lsdException w:name="Strong" w:semiHidden="0" w:uiPriority="22" w:unhideWhenUsed="0" w:qFormat="1"/>
-    <w:lsdException w:name="Emphasis" w:semiHidden="0" w:uiPriority="20" w:unhideWhenUsed="0" w:qFormat="1"/>
-    <w:lsdException w:name="Table Grid" w:semiHidden="0" w:uiPriority="39" w:unhideWhenUsed="0"/>
-    <w:lsdException w:name="Placeholder Text" w:unhideWhenUsed="0"/>
-    <w:lsdException w:name="No Spacing" w:semiHidden="0" w:uiPriority="1" w:unhideWhenUsed="0" w:qFormat="1"/>
-    <w:lsdException w:name="Light Shading" w:semiHidden="0" w:uiPriority="60" w:unhideWhenUsed="0"/>
-    <w:lsdException w:name="Light List" w:semiHidden="0" w:uiPriority="61" w:unhideWhenUsed="0"/>
-    <w:lsdException w:name="Light Grid" w:semiHidden="0" w:uiPriority="62" w:unhideWhenUsed="0"/>
-    <w:lsdException w:name="Medium Shading 1" w:semiHidden="0" w:uiPriority="63" w:unhideWhenUsed="0"/>
-    <w:lsdException w:name="Medium Shading 2" w:semiHidden="0" w:uiPriority="64" w:unhideWhenUsed="0"/>
-    <w:lsdException w:name="Medium List 1" w:semiHidden="0" w:uiPriority="65" w:unhideWhenUsed="0"/>
-    <w:lsdException w:name="Medium List 2" w:semiHidden="0" w:uiPriority="66" w:unhideWhenUsed="0"/>
-    <w:lsdException w:name="Medium Grid 1" w:semiHidden="0" w:uiPriority="67" w:unhideWhenUsed="0"/>
-    <w:lsdException w:name="Medium Grid 2" w:semiHidden="0" w:uiPriority="68" w:unhideWhenUsed="0"/>
-    <w:lsdException w:name="Medium Grid 3" w:semiHidden="0" w:uiPriority="69" w:unhideWhenUsed="0"/>
-    <w:lsdException w:name="Dark List" w:semiHidden="0" w:uiPriority="70" w:unhideWhenUsed="0"/>
-    <w:lsdException w:name="Colorful Shading" w:semiHidden="0" w:uiPriority="71" w:unhideWhenUsed="0"/>
-    <w:lsdException w:name="Colorful List" w:semiHidden="0" w:uiPriority="72" w:unhideWhenUsed="0"/>
-    <w:lsdException w:name="Colorful Grid" w:semiHidden="0" w:uiPriority="73" w:unhideWhenUsed="0"/>
-    <w:lsdException w:name="Light Shading Accent 1" w:semiHidden="0" w:uiPriority="60" w:unhideWhenUsed="0"/>
-    <w:lsdException w:name="Light List Accent 1" w:semiHidden="0" w:uiPriority="61" w:unhideWhenUsed="0"/>
-    <w:lsdException w:name="Light Grid Accent 1" w:semiHidden="0" w:uiPriority="62" w:unhideWhenUsed="0"/>
-    <w:lsdException w:name="Medium Shading 1 Accent 1" w:semiHidden="0" w:uiPriority="63" w:unhideWhenUsed="0"/>
-    <w:lsdException w:name="Medium Shading 2 Accent 1" w:semiHidden="0" w:uiPriority="64" w:unhideWhenUsed="0"/>
-    <w:lsdException w:name="Medium List 1 Accent 1" w:semiHidden="0" w:uiPriority="65" w:unhideWhenUsed="0"/>
-    <w:lsdException w:name="Revision" w:unhideWhenUsed="0"/>
-    <w:lsdException w:name="List Paragraph" w:semiHidden="0" w:uiPriority="34" w:unhideWhenUsed="0" w:qFormat="1"/>
-    <w:lsdException w:name="Quote" w:semiHidden="0" w:uiPriority="29" w:unhideWhenUsed="0" w:qFormat="1"/>
-    <w:lsdException w:name="Intense Quote" w:semiHidden="0" w:uiPriority="30" w:unhideWhenUsed="0" w:qFormat="1"/>
-    <w:lsdException w:name="Medium List 2 Accent 1" w:semiHidden="0" w:uiPriority="66" w:unhideWhenUsed="0"/>
-    <w:lsdException w:name="Medium Grid 1 Accent 1" w:semiHidden="0" w:uiPriority="67" w:unhideWhenUsed="0"/>
-    <w:lsdException w:name="Medium Grid 2 Accent 1" w:semiHidden="0" w:uiPriority="68" w:unhideWhenUsed="0"/>
-    <w:lsdException w:name="Medium Grid 3 Accent 1" w:semiHidden="0" w:uiPriority="69" w:unhideWhenUsed="0"/>
-    <w:lsdException w:name="Dark List Accent 1" w:semiHidden="0" w:uiPriority="70" w:unhideWhenUsed="0"/>
-    <w:lsdException w:name="Colorful Shading Accent 1" w:semiHidden="0" w:uiPriority="71" w:unhideWhenUsed="0"/>
-    <w:lsdException w:name="Colorful List Accent 1" w:semiHidden="0" w:uiPriority="72" w:unhideWhenUsed="0"/>
-    <w:lsdException w:name="Colorful Grid Accent 1" w:semiHidden="0" w:uiPriority="73" w:unhideWhenUsed="0"/>
-    <w:lsdException w:name="Light Shading Accent 2" w:semiHidden="0" w:uiPriority="60" w:unhideWhenUsed="0"/>
-    <w:lsdException w:name="Light List Accent 2" w:semiHidden="0" w:uiPriority="61" w:unhideWhenUsed="0"/>
-    <w:lsdException w:name="Light Grid Accent 2" w:semiHidden="0" w:uiPriority="62" w:unhideWhenUsed="0"/>
-    <w:lsdException w:name="Medium Shading 1 Accent 2" w:semiHidden="0" w:uiPriority="63" w:unhideWhenUsed="0"/>
-    <w:lsdException w:name="Medium Shading 2 Accent 2" w:semiHidden="0" w:uiPriority="64" w:unhideWhenUsed="0"/>
-    <w:lsdException w:name="Medium List 1 Accent 2" w:semiHidden="0" w:uiPriority="65" w:unhideWhenUsed="0"/>
-    <w:lsdException w:name="Medium List 2 Accent 2" w:semiHidden="0" w:uiPriority="66" w:unhideWhenUsed="0"/>
-    <w:lsdException w:name="Medium Grid 1 Accent 2" w:semiHidden="0" w:uiPriority="67" w:unhideWhenUsed="0"/>
-    <w:lsdException w:name="Medium Grid 2 Accent 2" w:semiHidden="0" w:uiPriority="68" w:unhideWhenUsed="0"/>
-    <w:lsdException w:name="Medium Grid 3 Accent 2" w:semiHidden="0" w:uiPriority="69" w:unhideWhenUsed="0"/>
-    <w:lsdException w:name="Dark List Accent 2" w:semiHidden="0" w:uiPriority="70" w:unhideWhenUsed="0"/>
-    <w:lsdException w:name="Colorful Shading Accent 2" w:semiHidden="0" w:uiPriority="71" w:unhideWhenUsed="0"/>
-    <w:lsdException w:name="Colorful List Accent 2" w:semiHidden="0" w:uiPriority="72" w:unhideWhenUsed="0"/>
-    <w:lsdException w:name="Colorful Grid Accent 2" w:semiHidden="0" w:uiPriority="73" w:unhideWhenUsed="0"/>
-    <w:lsdException w:name="Light Shading Accent 3" w:semiHidden="0" w:uiPriority="60" w:unhideWhenUsed="0"/>
-    <w:lsdException w:name="Light List Accent 3" w:semiHidden="0" w:uiPriority="61" w:unhideWhenUsed="0"/>
-    <w:lsdException w:name="Light Grid Accent 3" w:semiHidden="0" w:uiPriority="62" w:unhideWhenUsed="0"/>
-    <w:lsdException w:name="Medium Shading 1 Accent 3" w:semiHidden="0" w:uiPriority="63" w:unhideWhenUsed="0"/>
-    <w:lsdException w:name="Medium Shading 2 Accent 3" w:semiHidden="0" w:uiPriority="64" w:unhideWhenUsed="0"/>
-    <w:lsdException w:name="Medium List 1 Accent 3" w:semiHidden="0" w:uiPriority="65" w:unhideWhenUsed="0"/>
-    <w:lsdException w:name="Medium List 2 Accent 3" w:semiHidden="0" w:uiPriority="66" w:unhideWhenUsed="0"/>
-    <w:lsdException w:name="Medium Grid 1 Accent 3" w:semiHidden="0" w:uiPriority="67" w:unhideWhenUsed="0"/>
-    <w:lsdException w:name="Medium Grid 2 Accent 3" w:semiHidden="0" w:uiPriority="68" w:unhideWhenUsed="0"/>
-    <w:lsdException w:name="Medium Grid 3 Accent 3" w:semiHidden="0" w:uiPriority="69" w:unhideWhenUsed="0"/>
-    <w:lsdException w:name="Dark List Accent 3" w:semiHidden="0" w:uiPriority="70" w:unhideWhenUsed="0"/>
-    <w:lsdException w:name="Colorful Shading Accent 3" w:semiHidden="0" w:uiPriority="71" w:unhideWhenUsed="0"/>
-    <w:lsdException w:name="Colorful List Accent 3" w:semiHidden="0" w:uiPriority="72" w:unhideWhenUsed="0"/>
-    <w:lsdException w:name="Colorful Grid Accent 3" w:semiHidden="0" w:uiPriority="73" w:unhideWhenUsed="0"/>
-    <w:lsdException w:name="Light Shading Accent 4" w:semiHidden="0" w:uiPriority="60" w:unhideWhenUsed="0"/>
-    <w:lsdException w:name="Light List Accent 4" w:semiHidden="0" w:uiPriority="61" w:unhideWhenUsed="0"/>
-    <w:lsdException w:name="Light Grid Accent 4" w:semiHidden="0" w:uiPriority="62" w:unhideWhenUsed="0"/>
-    <w:lsdException w:name="Medium Shading 1 Accent 4" w:semiHidden="0" w:uiPriority="63" w:unhideWhenUsed="0"/>
-    <w:lsdException w:name="Medium Shading 2 Accent 4" w:semiHidden="0" w:uiPriority="64" w:unhideWhenUsed="0"/>
-    <w:lsdException w:name="Medium List 1 Accent 4" w:semiHidden="0" w:uiPriority="65" w:unhideWhenUsed="0"/>
-    <w:lsdException w:name="Medium List 2 Accent 4" w:semiHidden="0" w:uiPriority="66" w:unhideWhenUsed="0"/>
-    <w:lsdException w:name="Medium Grid 1 Accent 4" w:semiHidden="0" w:uiPriority="67" w:unhideWhenUsed="0"/>
-    <w:lsdException w:name="Medium Grid 2 Accent 4" w:semiHidden="0" w:uiPriority="68" w:unhideWhenUsed="0"/>
-    <w:lsdException w:name="Medium Grid 3 Accent 4" w:semiHidden="0" w:uiPriority="69" w:unhideWhenUsed="0"/>
-    <w:lsdException w:name="Dark List Accent 4" w:semiHidden="0" w:uiPriority="70" w:unhideWhenUsed="0"/>
-    <w:lsdException w:name="Colorful Shading Accent 4" w:semiHidden="0" w:uiPriority="71" w:unhideWhenUsed="0"/>
-    <w:lsdException w:name="Colorful List Accent 4" w:semiHidden="0" w:uiPriority="72" w:unhideWhenUsed="0"/>
-    <w:lsdException w:name="Colorful Grid Accent 4" w:semiHidden="0" w:uiPriority="73" w:unhideWhenUsed="0"/>
-    <w:lsdException w:name="Light Shading Accent 5" w:semiHidden="0" w:uiPriority="60" w:unhideWhenUsed="0"/>
-    <w:lsdException w:name="Light List Accent 5" w:semiHidden="0" w:uiPriority="61" w:unhideWhenUsed="0"/>
-    <w:lsdException w:name="Light Grid Accent 5" w:semiHidden="0" w:uiPriority="62" w:unhideWhenUsed="0"/>
-    <w:lsdException w:name="Medium Shading 1 Accent 5" w:semiHidden="0" w:uiPriority="63" w:unhideWhenUsed="0"/>
-    <w:lsdException w:name="Medium Shading 2 Accent 5" w:semiHidden="0" w:uiPriority="64" w:unhideWhenUsed="0"/>
-    <w:lsdException w:name="Medium List 1 Accent 5" w:semiHidden="0" w:uiPriority="65" w:unhideWhenUsed="0"/>
-    <w:lsdException w:name="Medium List 2 Accent 5" w:semiHidden="0" w:uiPriority="66" w:unhideWhenUsed="0"/>
-    <w:lsdException w:name="Medium Grid 1 Accent 5" w:semiHidden="0" w:uiPriority="67" w:unhideWhenUsed="0"/>
-    <w:lsdException w:name="Medium Grid 2 Accent 5" w:semiHidden="0" w:uiPriority="68" w:unhideWhenUsed="0"/>
-    <w:lsdException w:name="Medium Grid 3 Accent 5" w:semiHidden="0" w:uiPriority="69" w:unhideWhenUsed="0"/>
-    <w:lsdException w:name="Dark List Accent 5" w:semiHidden="0" w:uiPriority="70" w:unhideWhenUsed="0"/>
-    <w:lsdException w:name="Colorful Shading Accent 5" w:semiHidden="0" w:uiPriority="71" w:unhideWhenUsed="0"/>
-    <w:lsdException w:name="Colorful List Accent 5" w:semiHidden="0" w:uiPriority="72" w:unhideWhenUsed="0"/>
-    <w:lsdException w:name="Colorful Grid Accent 5" w:semiHidden="0" w:uiPriority="73" w:unhideWhenUsed="0"/>
-    <w:lsdException w:name="Light Shading Accent 6" w:semiHidden="0" w:uiPriority="60" w:unhideWhenUsed="0"/>
-    <w:lsdException w:name="Light List Accent 6" w:semiHidden="0" w:uiPriority="61" w:unhideWhenUsed="0"/>
-    <w:lsdException w:name="Light Grid Accent 6" w:semiHidden="0" w:uiPriority="62" w:unhideWhenUsed="0"/>
-    <w:lsdException w:name="Medium Shading 1 Accent 6" w:semiHidden="0" w:uiPriority="63" w:unhideWhenUsed="0"/>
-    <w:lsdException w:name="Medium Shading 2 Accent 6" w:semiHidden="0" w:uiPriority="64" w:unhideWhenUsed="0"/>
-    <w:lsdException w:name="Medium List 1 Accent 6" w:semiHidden="0" w:uiPriority="65" w:unhideWhenUsed="0"/>
-    <w:lsdException w:name="Medium List 2 Accent 6" w:semiHidden="0" w:uiPriority="66" w:unhideWhenUsed="0"/>
-    <w:lsdException w:name="Medium Grid 1 Accent 6" w:semiHidden="0" w:uiPriority="67" w:unhideWhenUsed="0"/>
-    <w:lsdException w:name="Medium Grid 2 Accent 6" w:semiHidden="0" w:uiPriority="68" w:unhideWhenUsed="0"/>
-    <w:lsdException w:name="Medium Grid 3 Accent 6" w:semiHidden="0" w:uiPriority="69" w:unhideWhenUsed="0"/>
-    <w:lsdException w:name="Dark List Accent 6" w:semiHidden="0" w:uiPriority="70" w:unhideWhenUsed="0"/>
-    <w:lsdException w:name="Colorful Shading Accent 6" w:semiHidden="0" w:uiPriority="71" w:unhideWhenUsed="0"/>
-    <w:lsdException w:name="Colorful List Accent 6" w:semiHidden="0" w:uiPriority="72" w:unhideWhenUsed="0"/>
-    <w:lsdException w:name="Colorful Grid Accent 6" w:semiHidden="0" w:uiPriority="73" w:unhideWhenUsed="0"/>
-    <w:lsdException w:name="Subtle Emphasis" w:semiHidden="0" w:uiPriority="19" w:unhideWhenUsed="0" w:qFormat="1"/>
-    <w:lsdException w:name="Intense Emphasis" w:semiHidden="0" w:uiPriority="21" w:unhideWhenUsed="0" w:qFormat="1"/>
-    <w:lsdException w:name="Subtle Reference" w:semiHidden="0" w:uiPriority="31" w:unhideWhenUsed="0" w:qFormat="1"/>
-    <w:lsdException w:name="Intense Reference" w:semiHidden="0" w:uiPriority="32" w:unhideWhenUsed="0" w:qFormat="1"/>
-    <w:lsdException w:name="Book Title" w:semiHidden="0" w:uiPriority="33" w:unhideWhenUsed="0" w:qFormat="1"/>
-    <w:lsdException w:name="Bibliography" w:uiPriority="37"/>
-    <w:lsdException w:name="TOC Heading" w:uiPriority="39" w:qFormat="1"/>
-  </w:latentStyles>
-  <w:style w:type="paragraph" w:default="1" w:styleId="Normal">
-    <w:name w:val="Normal"/>
-    <w:qFormat/>
-    <w:rsid w:val="00BE1F7B"/>
-    <w:rPr>
-      <w:sz w:val="24"/>
-    </w:rPr>
-  </w:style>
-  <w:style w:type="paragraph" w:styleId="Titre1">
-    <w:name w:val="heading 1"/>
-    <w:basedOn w:val="Normal"/>
-    <w:next w:val="Normal"/>
-    <w:link w:val="Titre1Car"/>
-    <w:autoRedefine/>
-    <w:uiPriority w:val="9"/>
-    <w:qFormat/>
-    <w:rsid w:val="00487039"/>
-    <w:pPr>
-      <w:keepNext/>
-      <w:keepLines/>
-      <w:spacing w:before="240" w:after="0"/>
-      <w:outlineLvl w:val="0"/>
-    </w:pPr>
-    <w:rPr>
-      <w:rFonts w:asciiTheme="majorHAnsi" w:eastAsiaTheme="majorEastAsia" w:hAnsiTheme="majorHAnsi" w:cstheme="majorBidi"/>
-      <w:color w:val="2F5496" w:themeColor="accent1" w:themeShade="BF"/>
-      <w:sz w:val="52"/>
-      <w:szCs w:val="32"/>
-    </w:rPr>
-  </w:style>
-  <w:style w:type="paragraph" w:styleId="Titre2">
-    <w:name w:val="heading 2"/>
-    <w:basedOn w:val="Normal"/>
-    <w:next w:val="Normal"/>
-    <w:link w:val="Titre2Car"/>
-    <w:uiPriority w:val="9"/>
-    <w:unhideWhenUsed/>
-    <w:qFormat/>
-    <w:rsid w:val="008453DE"/>
-    <w:pPr>
-      <w:keepNext/>
-      <w:keepLines/>
-      <w:spacing w:before="40" w:after="0"/>
-      <w:outlineLvl w:val="1"/>
-    </w:pPr>
-    <w:rPr>
-      <w:rFonts w:eastAsiaTheme="majorEastAsia" w:cstheme="majorBidi"/>
-      <w:color w:val="767171" w:themeColor="background2" w:themeShade="80"/>
-      <w:sz w:val="32"/>
-      <w:szCs w:val="26"/>
-    </w:rPr>
-  </w:style>
-  <w:style w:type="paragraph" w:styleId="Titre3">
-    <w:name w:val="heading 3"/>
-    <w:basedOn w:val="Normal"/>
-    <w:next w:val="Normal"/>
-    <w:link w:val="Titre3Car"/>
-    <w:uiPriority w:val="9"/>
-    <w:unhideWhenUsed/>
-    <w:qFormat/>
-    <w:rsid w:val="008453DE"/>
-    <w:pPr>
-      <w:keepNext/>
-      <w:keepLines/>
-      <w:spacing w:before="40" w:after="0"/>
-      <w:outlineLvl w:val="2"/>
-    </w:pPr>
-    <w:rPr>
-      <w:rFonts w:asciiTheme="majorHAnsi" w:eastAsiaTheme="majorEastAsia" w:hAnsiTheme="majorHAnsi" w:cstheme="majorBidi"/>
-      <w:color w:val="1F3763" w:themeColor="accent1" w:themeShade="7F"/>
-      <w:sz w:val="28"/>
-      <w:szCs w:val="24"/>
-    </w:rPr>
-  </w:style>
-  <w:style w:type="paragraph" w:styleId="Titre4">
-    <w:name w:val="heading 4"/>
-    <w:basedOn w:val="Normal"/>
-    <w:next w:val="Normal"/>
-    <w:link w:val="Titre4Car"/>
-    <w:autoRedefine/>
-    <w:uiPriority w:val="9"/>
-    <w:semiHidden/>
-    <w:unhideWhenUsed/>
-    <w:qFormat/>
-    <w:rsid w:val="00CB0E45"/>
-    <w:pPr>
-      <w:keepNext/>
-      <w:keepLines/>
-      <w:suppressAutoHyphens/>
-      <w:autoSpaceDN w:val="0"/>
-      <w:spacing w:before="40" w:after="0" w:line="254" w:lineRule="auto"/>
-      <w:textAlignment w:val="baseline"/>
-      <w:outlineLvl w:val="3"/>
-    </w:pPr>
-    <w:rPr>
-      <w:rFonts w:asciiTheme="majorHAnsi" w:eastAsiaTheme="majorEastAsia" w:hAnsiTheme="majorHAnsi" w:cstheme="majorBidi"/>
-      <w:iCs/>
-      <w:color w:val="2F5496" w:themeColor="accent1" w:themeShade="BF"/>
-      <w:sz w:val="72"/>
-    </w:rPr>
-  </w:style>
-  <w:style w:type="character" w:default="1" w:styleId="Policepardfaut">
-    <w:name w:val="Default Paragraph Font"/>
-    <w:uiPriority w:val="1"/>
-    <w:semiHidden/>
-    <w:unhideWhenUsed/>
-  </w:style>
-  <w:style w:type="table" w:default="1" w:styleId="TableauNormal">
-    <w:name w:val="Normal Table"/>
-    <w:uiPriority w:val="99"/>
-    <w:semiHidden/>
-    <w:unhideWhenUsed/>
-    <w:tblPr>
-      <w:tblInd w:w="0" w:type="dxa"/>
-      <w:tblCellMar>
-        <w:top w:w="0" w:type="dxa"/>
-        <w:left w:w="108" w:type="dxa"/>
-        <w:bottom w:w="0" w:type="dxa"/>
-        <w:right w:w="108" w:type="dxa"/>
-      </w:tblCellMar>
-    </w:tblPr>
-  </w:style>
-  <w:style w:type="numbering" w:default="1" w:styleId="Aucuneliste">
-    <w:name w:val="No List"/>
-    <w:uiPriority w:val="99"/>
-    <w:semiHidden/>
-    <w:unhideWhenUsed/>
-  </w:style>
-  <w:style w:type="character" w:customStyle="1" w:styleId="Titre1Car">
-    <w:name w:val="Titre 1 Car"/>
-    <w:basedOn w:val="Policepardfaut"/>
-    <w:link w:val="Titre1"/>
-    <w:uiPriority w:val="9"/>
-    <w:rsid w:val="00487039"/>
-    <w:rPr>
-      <w:rFonts w:asciiTheme="majorHAnsi" w:eastAsiaTheme="majorEastAsia" w:hAnsiTheme="majorHAnsi" w:cstheme="majorBidi"/>
-      <w:color w:val="2F5496" w:themeColor="accent1" w:themeShade="BF"/>
-      <w:sz w:val="52"/>
-      <w:szCs w:val="32"/>
-    </w:rPr>
-  </w:style>
-  <w:style w:type="paragraph" w:styleId="Titre">
-    <w:name w:val="Title"/>
-    <w:basedOn w:val="Normal"/>
-    <w:next w:val="Normal"/>
-    <w:link w:val="TitreCar"/>
-    <w:autoRedefine/>
-    <w:uiPriority w:val="10"/>
-    <w:qFormat/>
-    <w:rsid w:val="00487039"/>
-    <w:pPr>
-      <w:spacing w:after="0" w:line="240" w:lineRule="auto"/>
-      <w:contextualSpacing/>
-    </w:pPr>
-    <w:rPr>
-      <w:rFonts w:asciiTheme="majorHAnsi" w:eastAsiaTheme="majorEastAsia" w:hAnsiTheme="majorHAnsi" w:cstheme="majorBidi"/>
-      <w:spacing w:val="-10"/>
-      <w:kern w:val="28"/>
-      <w:sz w:val="44"/>
-      <w:szCs w:val="56"/>
-    </w:rPr>
-  </w:style>
-  <w:style w:type="character" w:customStyle="1" w:styleId="TitreCar">
-    <w:name w:val="Titre Car"/>
-    <w:basedOn w:val="Policepardfaut"/>
-    <w:link w:val="Titre"/>
-    <w:uiPriority w:val="10"/>
-    <w:rsid w:val="00487039"/>
-    <w:rPr>
-      <w:rFonts w:asciiTheme="majorHAnsi" w:eastAsiaTheme="majorEastAsia" w:hAnsiTheme="majorHAnsi" w:cstheme="majorBidi"/>
-      <w:spacing w:val="-10"/>
-      <w:kern w:val="28"/>
-      <w:sz w:val="44"/>
-      <w:szCs w:val="56"/>
-    </w:rPr>
-  </w:style>
-  <w:style w:type="paragraph" w:styleId="Sous-titre">
-    <w:name w:val="Subtitle"/>
-    <w:basedOn w:val="Normal"/>
-    <w:next w:val="Normal"/>
-    <w:link w:val="Sous-titreCar"/>
-    <w:autoRedefine/>
-    <w:uiPriority w:val="11"/>
-    <w:qFormat/>
-    <w:rsid w:val="00487039"/>
-    <w:pPr>
-      <w:numPr>
-        <w:ilvl w:val="1"/>
-      </w:numPr>
-    </w:pPr>
-    <w:rPr>
-      <w:rFonts w:eastAsiaTheme="minorEastAsia"/>
-      <w:color w:val="5A5A5A" w:themeColor="text1" w:themeTint="A5"/>
-      <w:spacing w:val="15"/>
-      <w:sz w:val="22"/>
-    </w:rPr>
-  </w:style>
-  <w:style w:type="character" w:customStyle="1" w:styleId="Sous-titreCar">
-    <w:name w:val="Sous-titre Car"/>
-    <w:basedOn w:val="Policepardfaut"/>
-    <w:link w:val="Sous-titre"/>
-    <w:uiPriority w:val="11"/>
-    <w:rsid w:val="00487039"/>
-    <w:rPr>
-      <w:rFonts w:eastAsiaTheme="minorEastAsia"/>
-      <w:color w:val="5A5A5A" w:themeColor="text1" w:themeTint="A5"/>
-      <w:spacing w:val="15"/>
-    </w:rPr>
-  </w:style>
-  <w:style w:type="character" w:customStyle="1" w:styleId="Titre2Car">
-    <w:name w:val="Titre 2 Car"/>
-    <w:basedOn w:val="Policepardfaut"/>
-    <w:link w:val="Titre2"/>
-    <w:uiPriority w:val="9"/>
-    <w:rsid w:val="008453DE"/>
-    <w:rPr>
-      <w:rFonts w:eastAsiaTheme="majorEastAsia" w:cstheme="majorBidi"/>
-      <w:color w:val="767171" w:themeColor="background2" w:themeShade="80"/>
-      <w:sz w:val="32"/>
-      <w:szCs w:val="26"/>
-    </w:rPr>
-  </w:style>
-  <w:style w:type="character" w:customStyle="1" w:styleId="Titre4Car">
-    <w:name w:val="Titre 4 Car"/>
-    <w:basedOn w:val="Policepardfaut"/>
-    <w:link w:val="Titre4"/>
-    <w:uiPriority w:val="9"/>
-    <w:semiHidden/>
-    <w:rsid w:val="00CB0E45"/>
-    <w:rPr>
-      <w:rFonts w:asciiTheme="majorHAnsi" w:eastAsiaTheme="majorEastAsia" w:hAnsiTheme="majorHAnsi" w:cstheme="majorBidi"/>
-      <w:iCs/>
-      <w:color w:val="2F5496" w:themeColor="accent1" w:themeShade="BF"/>
-      <w:sz w:val="72"/>
-    </w:rPr>
-  </w:style>
-  <w:style w:type="character" w:customStyle="1" w:styleId="Titre3Car">
-    <w:name w:val="Titre 3 Car"/>
-    <w:basedOn w:val="Policepardfaut"/>
-    <w:link w:val="Titre3"/>
-    <w:uiPriority w:val="9"/>
-    <w:rsid w:val="008453DE"/>
-    <w:rPr>
-      <w:rFonts w:asciiTheme="majorHAnsi" w:eastAsiaTheme="majorEastAsia" w:hAnsiTheme="majorHAnsi" w:cstheme="majorBidi"/>
-      <w:color w:val="1F3763" w:themeColor="accent1" w:themeShade="7F"/>
-      <w:sz w:val="28"/>
-      <w:szCs w:val="24"/>
-    </w:rPr>
-  </w:style>
-  <w:style w:type="table" w:styleId="Grilledutableau">
-    <w:name w:val="Table Grid"/>
-    <w:basedOn w:val="TableauNormal"/>
-    <w:uiPriority w:val="39"/>
-    <w:rsid w:val="00BA0E84"/>
-    <w:pPr>
-      <w:spacing w:after="0" w:line="240" w:lineRule="auto"/>
-    </w:pPr>
-    <w:tblPr>
-      <w:tblInd w:w="0" w:type="dxa"/>
-      <w:tblBorders>
-        <w:top w:val="single" w:sz="4" w:space="0" w:color="auto"/>
-        <w:left w:val="single" w:sz="4" w:space="0" w:color="auto"/>
-        <w:bottom w:val="single" w:sz="4" w:space="0" w:color="auto"/>
-        <w:right w:val="single" w:sz="4" w:space="0" w:color="auto"/>
-        <w:insideH w:val="single" w:sz="4" w:space="0" w:color="auto"/>
-        <w:insideV w:val="single" w:sz="4" w:space="0" w:color="auto"/>
-      </w:tblBorders>
-      <w:tblCellMar>
-        <w:top w:w="0" w:type="dxa"/>
-        <w:left w:w="108" w:type="dxa"/>
-        <w:bottom w:w="0" w:type="dxa"/>
-        <w:right w:w="108" w:type="dxa"/>
-      </w:tblCellMar>
     </w:tblPr>
   </w:style>
   <w:style w:type="paragraph" w:styleId="NormalWeb">
@@ -3309,7 +3383,7 @@
   <a:extraClrSchemeLst/>
   <a:extLst>
     <a:ext uri="{05A4C25C-085E-4340-85A3-A5531E510DB2}">
-      <thm15:themeFamily xmlns:thm15="http://schemas.microsoft.com/office/thememl/2012/main" xmlns="" name="Office Theme" id="{62F939B6-93AF-4DB8-9C6B-D6C7DFDC589F}" vid="{4A3C46E8-61CC-4603-A589-7422A47A8E4A}"/>
+      <thm15:themeFamily xmlns:thm15="http://schemas.microsoft.com/office/thememl/2012/main" name="Office Theme" id="{62F939B6-93AF-4DB8-9C6B-D6C7DFDC589F}" vid="{4A3C46E8-61CC-4603-A589-7422A47A8E4A}"/>
     </a:ext>
   </a:extLst>
 </a:theme>
@@ -3320,7 +3394,7 @@
 </file>
 
 <file path=customXml/itemProps1.xml><?xml version="1.0" encoding="utf-8"?>
-<ds:datastoreItem xmlns:ds="http://schemas.openxmlformats.org/officeDocument/2006/customXml" ds:itemID="{B4A9A88F-73E8-4E8C-AB8C-79FB9E575506}">
+<ds:datastoreItem xmlns:ds="http://schemas.openxmlformats.org/officeDocument/2006/customXml" ds:itemID="{75721175-B033-4D6D-9EED-1C5C2FA86D7B}">
   <ds:schemaRefs>
     <ds:schemaRef ds:uri="http://schemas.openxmlformats.org/officeDocument/2006/bibliography"/>
   </ds:schemaRefs>

</xml_diff>

<commit_message>
Update log, last version reputation (doesnt work yet)
Il va vraiment falloir que je complète le journal à la place du fichier log, je détaille trop. Et c'est important de détailler quelque part...
</commit_message>
<xml_diff>
--- a/report/2018-PIDR/Log.docx
+++ b/report/2018-PIDR/Log.docx
@@ -1,6 +1,6 @@
 
 <file path=word/document.xml><?xml version="1.0" encoding="utf-8"?>
-<w:document xmlns:wpc="http://schemas.microsoft.com/office/word/2010/wordprocessingCanvas" xmlns:cx="http://schemas.microsoft.com/office/drawing/2014/chartex" xmlns:cx1="http://schemas.microsoft.com/office/drawing/2015/9/8/chartex" xmlns:cx2="http://schemas.microsoft.com/office/drawing/2015/10/21/chartex" xmlns:cx3="http://schemas.microsoft.com/office/drawing/2016/5/9/chartex" xmlns:cx4="http://schemas.microsoft.com/office/drawing/2016/5/10/chartex" xmlns:cx5="http://schemas.microsoft.com/office/drawing/2016/5/11/chartex" xmlns:cx6="http://schemas.microsoft.com/office/drawing/2016/5/12/chartex" xmlns:cx7="http://schemas.microsoft.com/office/drawing/2016/5/13/chartex" xmlns:cx8="http://schemas.microsoft.com/office/drawing/2016/5/14/chartex" xmlns:mc="http://schemas.openxmlformats.org/markup-compatibility/2006" xmlns:aink="http://schemas.microsoft.com/office/drawing/2016/ink" xmlns:am3d="http://schemas.microsoft.com/office/drawing/2017/model3d" xmlns:o="urn:schemas-microsoft-com:office:office" xmlns:r="http://schemas.openxmlformats.org/officeDocument/2006/relationships" xmlns:m="http://schemas.openxmlformats.org/officeDocument/2006/math" xmlns:v="urn:schemas-microsoft-com:vml" xmlns:wp14="http://schemas.microsoft.com/office/word/2010/wordprocessingDrawing" xmlns:wp="http://schemas.openxmlformats.org/drawingml/2006/wordprocessingDrawing" xmlns:w10="urn:schemas-microsoft-com:office:word" xmlns:w="http://schemas.openxmlformats.org/wordprocessingml/2006/main" xmlns:w14="http://schemas.microsoft.com/office/word/2010/wordml" xmlns:w15="http://schemas.microsoft.com/office/word/2012/wordml" xmlns:w16cid="http://schemas.microsoft.com/office/word/2016/wordml/cid" xmlns:w16se="http://schemas.microsoft.com/office/word/2015/wordml/symex" xmlns:wpg="http://schemas.microsoft.com/office/word/2010/wordprocessingGroup" xmlns:wpi="http://schemas.microsoft.com/office/word/2010/wordprocessingInk" xmlns:wne="http://schemas.microsoft.com/office/word/2006/wordml" xmlns:wps="http://schemas.microsoft.com/office/word/2010/wordprocessingShape" mc:Ignorable="w14 w15 w16se w16cid wp14">
+<w:document xmlns:wpc="http://schemas.microsoft.com/office/word/2010/wordprocessingCanvas" xmlns:mc="http://schemas.openxmlformats.org/markup-compatibility/2006" xmlns:o="urn:schemas-microsoft-com:office:office" xmlns:r="http://schemas.openxmlformats.org/officeDocument/2006/relationships" xmlns:m="http://schemas.openxmlformats.org/officeDocument/2006/math" xmlns:v="urn:schemas-microsoft-com:vml" xmlns:wp14="http://schemas.microsoft.com/office/word/2010/wordprocessingDrawing" xmlns:wp="http://schemas.openxmlformats.org/drawingml/2006/wordprocessingDrawing" xmlns:w10="urn:schemas-microsoft-com:office:word" xmlns:w="http://schemas.openxmlformats.org/wordprocessingml/2006/main" xmlns:w14="http://schemas.microsoft.com/office/word/2010/wordml" xmlns:wpg="http://schemas.microsoft.com/office/word/2010/wordprocessingGroup" xmlns:wpi="http://schemas.microsoft.com/office/word/2010/wordprocessingInk" xmlns:wne="http://schemas.microsoft.com/office/word/2006/wordml" xmlns:wps="http://schemas.microsoft.com/office/word/2010/wordprocessingShape" mc:Ignorable="w14 wp14">
   <w:body>
     <w:tbl>
       <w:tblPr>
@@ -1014,6 +1014,488 @@
               </w:rPr>
               <w:t>Réunion</w:t>
             </w:r>
+          </w:p>
+        </w:tc>
+        <w:tc>
+          <w:tcPr>
+            <w:tcW w:w="1417" w:type="dxa"/>
+          </w:tcPr>
+          <w:p>
+            <w:pPr>
+              <w:rPr>
+                <w:lang w:val="fr-FR"/>
+              </w:rPr>
+            </w:pPr>
+          </w:p>
+        </w:tc>
+        <w:tc>
+          <w:tcPr>
+            <w:tcW w:w="1276" w:type="dxa"/>
+          </w:tcPr>
+          <w:p>
+            <w:pPr>
+              <w:jc w:val="center"/>
+              <w:rPr>
+                <w:lang w:val="fr-FR"/>
+              </w:rPr>
+            </w:pPr>
+          </w:p>
+        </w:tc>
+        <w:tc>
+          <w:tcPr>
+            <w:tcW w:w="4819" w:type="dxa"/>
+          </w:tcPr>
+          <w:p>
+            <w:pPr>
+              <w:rPr>
+                <w:lang w:val="fr-FR"/>
+              </w:rPr>
+            </w:pPr>
+          </w:p>
+        </w:tc>
+      </w:tr>
+      <w:tr>
+        <w:tc>
+          <w:tcPr>
+            <w:tcW w:w="1526" w:type="dxa"/>
+          </w:tcPr>
+          <w:p>
+            <w:pPr>
+              <w:jc w:val="center"/>
+              <w:rPr>
+                <w:lang w:val="fr-FR"/>
+              </w:rPr>
+            </w:pPr>
+            <w:r>
+              <w:rPr>
+                <w:lang w:val="fr-FR"/>
+              </w:rPr>
+              <w:t>07/11/2018</w:t>
+            </w:r>
+          </w:p>
+        </w:tc>
+        <w:tc>
+          <w:tcPr>
+            <w:tcW w:w="1134" w:type="dxa"/>
+          </w:tcPr>
+          <w:p>
+            <w:pPr>
+              <w:jc w:val="center"/>
+              <w:rPr>
+                <w:lang w:val="fr-FR"/>
+              </w:rPr>
+            </w:pPr>
+            <w:r>
+              <w:rPr>
+                <w:lang w:val="fr-FR"/>
+              </w:rPr>
+              <w:t>2H</w:t>
+            </w:r>
+          </w:p>
+        </w:tc>
+        <w:tc>
+          <w:tcPr>
+            <w:tcW w:w="4678" w:type="dxa"/>
+          </w:tcPr>
+          <w:p>
+            <w:pPr>
+              <w:rPr>
+                <w:lang w:val="fr-FR"/>
+              </w:rPr>
+            </w:pPr>
+            <w:r>
+              <w:rPr>
+                <w:lang w:val="fr-FR"/>
+              </w:rPr>
+              <w:t>Réunion d’</w:t>
+            </w:r>
+            <w:proofErr w:type="spellStart"/>
+            <w:r>
+              <w:rPr>
+                <w:lang w:val="fr-FR"/>
+              </w:rPr>
+              <w:t>éxplication</w:t>
+            </w:r>
+            <w:proofErr w:type="spellEnd"/>
+            <w:r>
+              <w:rPr>
+                <w:lang w:val="fr-FR"/>
+              </w:rPr>
+              <w:t xml:space="preserve"> du code avec Juliette</w:t>
+            </w:r>
+          </w:p>
+        </w:tc>
+        <w:tc>
+          <w:tcPr>
+            <w:tcW w:w="1417" w:type="dxa"/>
+          </w:tcPr>
+          <w:p>
+            <w:pPr>
+              <w:rPr>
+                <w:lang w:val="fr-FR"/>
+              </w:rPr>
+            </w:pPr>
+            <w:r>
+              <w:rPr>
+                <w:lang w:val="fr-FR"/>
+              </w:rPr>
+              <w:t>21/10/2018</w:t>
+            </w:r>
+          </w:p>
+        </w:tc>
+        <w:tc>
+          <w:tcPr>
+            <w:tcW w:w="1276" w:type="dxa"/>
+          </w:tcPr>
+          <w:p>
+            <w:pPr>
+              <w:jc w:val="center"/>
+              <w:rPr>
+                <w:lang w:val="fr-FR"/>
+              </w:rPr>
+            </w:pPr>
+            <w:r>
+              <w:rPr>
+                <w:lang w:val="fr-FR"/>
+              </w:rPr>
+              <w:t>15 min</w:t>
+            </w:r>
+          </w:p>
+        </w:tc>
+        <w:tc>
+          <w:tcPr>
+            <w:tcW w:w="4819" w:type="dxa"/>
+          </w:tcPr>
+          <w:p>
+            <w:pPr>
+              <w:rPr>
+                <w:lang w:val="fr-FR"/>
+              </w:rPr>
+            </w:pPr>
+            <w:r>
+              <w:rPr>
+                <w:lang w:val="fr-FR"/>
+              </w:rPr>
+              <w:t xml:space="preserve">Téléchargement de </w:t>
+            </w:r>
+            <w:proofErr w:type="spellStart"/>
+            <w:r>
+              <w:rPr>
+                <w:lang w:val="fr-FR"/>
+              </w:rPr>
+              <w:t>Ztree</w:t>
+            </w:r>
+            <w:proofErr w:type="spellEnd"/>
+            <w:r>
+              <w:rPr>
+                <w:lang w:val="fr-FR"/>
+              </w:rPr>
+              <w:t>/</w:t>
+            </w:r>
+            <w:proofErr w:type="spellStart"/>
+            <w:r>
+              <w:rPr>
+                <w:lang w:val="fr-FR"/>
+              </w:rPr>
+              <w:t>Zleaf</w:t>
+            </w:r>
+            <w:proofErr w:type="spellEnd"/>
+          </w:p>
+        </w:tc>
+      </w:tr>
+      <w:tr>
+        <w:tc>
+          <w:tcPr>
+            <w:tcW w:w="1526" w:type="dxa"/>
+          </w:tcPr>
+          <w:p>
+            <w:pPr>
+              <w:jc w:val="center"/>
+              <w:rPr>
+                <w:lang w:val="fr-FR"/>
+              </w:rPr>
+            </w:pPr>
+            <w:r>
+              <w:rPr>
+                <w:lang w:val="fr-FR"/>
+              </w:rPr>
+              <w:t>08/11/2018</w:t>
+            </w:r>
+          </w:p>
+        </w:tc>
+        <w:tc>
+          <w:tcPr>
+            <w:tcW w:w="1134" w:type="dxa"/>
+          </w:tcPr>
+          <w:p>
+            <w:pPr>
+              <w:jc w:val="center"/>
+              <w:rPr>
+                <w:lang w:val="fr-FR"/>
+              </w:rPr>
+            </w:pPr>
+            <w:r>
+              <w:rPr>
+                <w:lang w:val="fr-FR"/>
+              </w:rPr>
+              <w:t>1H</w:t>
+            </w:r>
+          </w:p>
+        </w:tc>
+        <w:tc>
+          <w:tcPr>
+            <w:tcW w:w="4678" w:type="dxa"/>
+          </w:tcPr>
+          <w:p>
+            <w:pPr>
+              <w:rPr>
+                <w:lang w:val="fr-FR"/>
+              </w:rPr>
+            </w:pPr>
+            <w:r>
+              <w:rPr>
+                <w:lang w:val="fr-FR"/>
+              </w:rPr>
+              <w:t xml:space="preserve">Compréhension du code et de l’implémentation de </w:t>
+            </w:r>
+            <w:proofErr w:type="spellStart"/>
+            <w:r>
+              <w:rPr>
+                <w:lang w:val="fr-FR"/>
+              </w:rPr>
+              <w:t>juliette</w:t>
+            </w:r>
+            <w:proofErr w:type="spellEnd"/>
+          </w:p>
+        </w:tc>
+        <w:tc>
+          <w:tcPr>
+            <w:tcW w:w="1417" w:type="dxa"/>
+          </w:tcPr>
+          <w:p>
+            <w:pPr>
+              <w:rPr>
+                <w:lang w:val="fr-FR"/>
+              </w:rPr>
+            </w:pPr>
+            <w:r>
+              <w:rPr>
+                <w:lang w:val="fr-FR"/>
+              </w:rPr>
+              <w:t>29/10/2018</w:t>
+            </w:r>
+          </w:p>
+        </w:tc>
+        <w:tc>
+          <w:tcPr>
+            <w:tcW w:w="1276" w:type="dxa"/>
+          </w:tcPr>
+          <w:p>
+            <w:pPr>
+              <w:jc w:val="center"/>
+              <w:rPr>
+                <w:lang w:val="fr-FR"/>
+              </w:rPr>
+            </w:pPr>
+            <w:r>
+              <w:rPr>
+                <w:lang w:val="fr-FR"/>
+              </w:rPr>
+              <w:t>1h30</w:t>
+            </w:r>
+          </w:p>
+        </w:tc>
+        <w:tc>
+          <w:tcPr>
+            <w:tcW w:w="4819" w:type="dxa"/>
+          </w:tcPr>
+          <w:p>
+            <w:pPr>
+              <w:rPr>
+                <w:lang w:val="fr-FR"/>
+              </w:rPr>
+            </w:pPr>
+            <w:r>
+              <w:rPr>
+                <w:lang w:val="fr-FR"/>
+              </w:rPr>
+              <w:t xml:space="preserve">Premiers tests sur le fonctionnement de </w:t>
+            </w:r>
+            <w:proofErr w:type="spellStart"/>
+            <w:r>
+              <w:rPr>
+                <w:lang w:val="fr-FR"/>
+              </w:rPr>
+              <w:t>ztree</w:t>
+            </w:r>
+            <w:proofErr w:type="spellEnd"/>
+          </w:p>
+        </w:tc>
+      </w:tr>
+      <w:tr>
+        <w:tc>
+          <w:tcPr>
+            <w:tcW w:w="1526" w:type="dxa"/>
+          </w:tcPr>
+          <w:p>
+            <w:pPr>
+              <w:jc w:val="center"/>
+              <w:rPr>
+                <w:lang w:val="fr-FR"/>
+              </w:rPr>
+            </w:pPr>
+            <w:r>
+              <w:rPr>
+                <w:lang w:val="fr-FR"/>
+              </w:rPr>
+              <w:t>08/11/2018</w:t>
+            </w:r>
+          </w:p>
+        </w:tc>
+        <w:tc>
+          <w:tcPr>
+            <w:tcW w:w="1134" w:type="dxa"/>
+          </w:tcPr>
+          <w:p>
+            <w:pPr>
+              <w:jc w:val="center"/>
+              <w:rPr>
+                <w:lang w:val="fr-FR"/>
+              </w:rPr>
+            </w:pPr>
+            <w:r>
+              <w:rPr>
+                <w:lang w:val="fr-FR"/>
+              </w:rPr>
+              <w:t>5H</w:t>
+            </w:r>
+          </w:p>
+        </w:tc>
+        <w:tc>
+          <w:tcPr>
+            <w:tcW w:w="4678" w:type="dxa"/>
+          </w:tcPr>
+          <w:p>
+            <w:pPr>
+              <w:rPr>
+                <w:lang w:val="fr-FR"/>
+              </w:rPr>
+            </w:pPr>
+            <w:r>
+              <w:rPr>
+                <w:lang w:val="fr-FR"/>
+              </w:rPr>
+              <w:t>Implémentation  (non terminée) du calcul de réputation et de son affichage.</w:t>
+            </w:r>
+          </w:p>
+        </w:tc>
+        <w:tc>
+          <w:tcPr>
+            <w:tcW w:w="1417" w:type="dxa"/>
+          </w:tcPr>
+          <w:p>
+            <w:pPr>
+              <w:rPr>
+                <w:lang w:val="fr-FR"/>
+              </w:rPr>
+            </w:pPr>
+            <w:r>
+              <w:rPr>
+                <w:lang w:val="fr-FR"/>
+              </w:rPr>
+              <w:t>29/10/2018</w:t>
+            </w:r>
+          </w:p>
+        </w:tc>
+        <w:tc>
+          <w:tcPr>
+            <w:tcW w:w="1276" w:type="dxa"/>
+          </w:tcPr>
+          <w:p>
+            <w:pPr>
+              <w:jc w:val="center"/>
+              <w:rPr>
+                <w:lang w:val="fr-FR"/>
+              </w:rPr>
+            </w:pPr>
+            <w:r>
+              <w:rPr>
+                <w:lang w:val="fr-FR"/>
+              </w:rPr>
+              <w:t>45 min</w:t>
+            </w:r>
+          </w:p>
+        </w:tc>
+        <w:tc>
+          <w:tcPr>
+            <w:tcW w:w="4819" w:type="dxa"/>
+          </w:tcPr>
+          <w:p>
+            <w:pPr>
+              <w:rPr>
+                <w:lang w:val="fr-FR"/>
+              </w:rPr>
+            </w:pPr>
+            <w:r>
+              <w:rPr>
+                <w:lang w:val="fr-FR"/>
+              </w:rPr>
+              <w:t>Tutoriel 1 fait (</w:t>
+            </w:r>
+            <w:proofErr w:type="spellStart"/>
+            <w:r>
+              <w:rPr>
+                <w:lang w:val="fr-FR"/>
+              </w:rPr>
+              <w:t>lottery</w:t>
+            </w:r>
+            <w:proofErr w:type="spellEnd"/>
+            <w:r>
+              <w:rPr>
+                <w:lang w:val="fr-FR"/>
+              </w:rPr>
+              <w:t>)</w:t>
+            </w:r>
+          </w:p>
+        </w:tc>
+      </w:tr>
+      <w:tr>
+        <w:tc>
+          <w:tcPr>
+            <w:tcW w:w="1526" w:type="dxa"/>
+          </w:tcPr>
+          <w:p>
+            <w:pPr>
+              <w:jc w:val="center"/>
+              <w:rPr>
+                <w:lang w:val="fr-FR"/>
+              </w:rPr>
+            </w:pPr>
+          </w:p>
+        </w:tc>
+        <w:tc>
+          <w:tcPr>
+            <w:tcW w:w="1134" w:type="dxa"/>
+          </w:tcPr>
+          <w:p>
+            <w:pPr>
+              <w:jc w:val="center"/>
+              <w:rPr>
+                <w:lang w:val="fr-FR"/>
+              </w:rPr>
+            </w:pPr>
+          </w:p>
+        </w:tc>
+        <w:tc>
+          <w:tcPr>
+            <w:tcW w:w="4678" w:type="dxa"/>
+          </w:tcPr>
+          <w:p>
+            <w:pPr>
+              <w:rPr>
+                <w:lang w:val="fr-FR"/>
+              </w:rPr>
+            </w:pPr>
             <w:bookmarkStart w:id="0" w:name="_GoBack"/>
             <w:bookmarkEnd w:id="0"/>
           </w:p>
@@ -1028,6 +1510,12 @@
                 <w:lang w:val="fr-FR"/>
               </w:rPr>
             </w:pPr>
+            <w:r>
+              <w:rPr>
+                <w:lang w:val="fr-FR"/>
+              </w:rPr>
+              <w:t>30/10/2018</w:t>
+            </w:r>
           </w:p>
         </w:tc>
         <w:tc>
@@ -1041,12 +1529,115 @@
                 <w:lang w:val="fr-FR"/>
               </w:rPr>
             </w:pPr>
+            <w:r>
+              <w:rPr>
+                <w:lang w:val="fr-FR"/>
+              </w:rPr>
+              <w:t>45min</w:t>
+            </w:r>
           </w:p>
         </w:tc>
         <w:tc>
           <w:tcPr>
             <w:tcW w:w="4819" w:type="dxa"/>
           </w:tcPr>
+          <w:p>
+            <w:pPr>
+              <w:rPr>
+                <w:lang w:val="fr-FR"/>
+              </w:rPr>
+            </w:pPr>
+            <w:r>
+              <w:rPr>
+                <w:lang w:val="fr-FR"/>
+              </w:rPr>
+              <w:t xml:space="preserve">Actualisation à la nouvelle version de </w:t>
+            </w:r>
+            <w:proofErr w:type="spellStart"/>
+            <w:r>
+              <w:rPr>
+                <w:lang w:val="fr-FR"/>
+              </w:rPr>
+              <w:t>ztree</w:t>
+            </w:r>
+            <w:proofErr w:type="spellEnd"/>
+            <w:r>
+              <w:rPr>
+                <w:lang w:val="fr-FR"/>
+              </w:rPr>
+              <w:t xml:space="preserve"> de </w:t>
+            </w:r>
+            <w:proofErr w:type="spellStart"/>
+            <w:r>
+              <w:rPr>
+                <w:lang w:val="fr-FR"/>
+              </w:rPr>
+              <w:t>vinh_trust_game_simulated_users_with_contract.ztt</w:t>
+            </w:r>
+            <w:proofErr w:type="spellEnd"/>
+            <w:r>
+              <w:rPr>
+                <w:lang w:val="fr-FR"/>
+              </w:rPr>
+              <w:t xml:space="preserve"> (</w:t>
+            </w:r>
+            <w:proofErr w:type="spellStart"/>
+            <w:proofErr w:type="gramStart"/>
+            <w:r>
+              <w:rPr>
+                <w:lang w:val="fr-FR"/>
+              </w:rPr>
+              <w:t>iterator</w:t>
+            </w:r>
+            <w:proofErr w:type="spellEnd"/>
+            <w:r>
+              <w:rPr>
+                <w:lang w:val="fr-FR"/>
+              </w:rPr>
+              <w:t>(</w:t>
+            </w:r>
+            <w:proofErr w:type="gramEnd"/>
+            <w:r>
+              <w:rPr>
+                <w:lang w:val="fr-FR"/>
+              </w:rPr>
+              <w:t>i,5).do{ -&gt; for(i,5) { ) et test</w:t>
+            </w:r>
+          </w:p>
+          <w:p>
+            <w:pPr>
+              <w:rPr>
+                <w:lang w:val="en-GB"/>
+              </w:rPr>
+            </w:pPr>
+            <w:r>
+              <w:rPr>
+                <w:lang w:val="en-GB"/>
+              </w:rPr>
+              <w:t>Et de 4_game_real_users_show_id_and_trust.ztt</w:t>
+            </w:r>
+          </w:p>
+          <w:p>
+            <w:pPr>
+              <w:rPr>
+                <w:lang w:val="fr-FR"/>
+              </w:rPr>
+            </w:pPr>
+            <w:r>
+              <w:rPr>
+                <w:lang w:val="fr-FR"/>
+              </w:rPr>
+              <w:t xml:space="preserve">Persiste un problème de nombre de sujet par </w:t>
+            </w:r>
+            <w:proofErr w:type="spellStart"/>
+            <w:r>
+              <w:rPr>
+                <w:lang w:val="fr-FR"/>
+              </w:rPr>
+              <w:t>treatment</w:t>
+            </w:r>
+            <w:proofErr w:type="spellEnd"/>
+          </w:p>
           <w:p>
             <w:pPr>
               <w:rPr>
@@ -1068,12 +1659,6 @@
                 <w:lang w:val="fr-FR"/>
               </w:rPr>
             </w:pPr>
-            <w:r>
-              <w:rPr>
-                <w:lang w:val="fr-FR"/>
-              </w:rPr>
-              <w:t>07/11/2018</w:t>
-            </w:r>
           </w:p>
         </w:tc>
         <w:tc>
@@ -1087,12 +1672,6 @@
                 <w:lang w:val="fr-FR"/>
               </w:rPr>
             </w:pPr>
-            <w:r>
-              <w:rPr>
-                <w:lang w:val="fr-FR"/>
-              </w:rPr>
-              <w:t>2H</w:t>
-            </w:r>
           </w:p>
         </w:tc>
         <w:tc>
@@ -1105,26 +1684,6 @@
                 <w:lang w:val="fr-FR"/>
               </w:rPr>
             </w:pPr>
-            <w:r>
-              <w:rPr>
-                <w:lang w:val="fr-FR"/>
-              </w:rPr>
-              <w:t>Réunion d’</w:t>
-            </w:r>
-            <w:proofErr w:type="spellStart"/>
-            <w:r>
-              <w:rPr>
-                <w:lang w:val="fr-FR"/>
-              </w:rPr>
-              <w:t>éxplication</w:t>
-            </w:r>
-            <w:proofErr w:type="spellEnd"/>
-            <w:r>
-              <w:rPr>
-                <w:lang w:val="fr-FR"/>
-              </w:rPr>
-              <w:t xml:space="preserve"> du code avec Juliette</w:t>
-            </w:r>
           </w:p>
         </w:tc>
         <w:tc>
@@ -1141,7 +1700,7 @@
               <w:rPr>
                 <w:lang w:val="fr-FR"/>
               </w:rPr>
-              <w:t>21/10/2018</w:t>
+              <w:t>03/11/2018</w:t>
             </w:r>
           </w:p>
         </w:tc>
@@ -1160,7 +1719,7 @@
               <w:rPr>
                 <w:lang w:val="fr-FR"/>
               </w:rPr>
-              <w:t>15 min</w:t>
+              <w:t>30 min</w:t>
             </w:r>
           </w:p>
         </w:tc>
@@ -1178,30 +1737,8 @@
               <w:rPr>
                 <w:lang w:val="fr-FR"/>
               </w:rPr>
-              <w:t xml:space="preserve">Téléchargement de </w:t>
-            </w:r>
-            <w:proofErr w:type="spellStart"/>
-            <w:r>
-              <w:rPr>
-                <w:lang w:val="fr-FR"/>
-              </w:rPr>
-              <w:t>Ztree</w:t>
-            </w:r>
-            <w:proofErr w:type="spellEnd"/>
-            <w:r>
-              <w:rPr>
-                <w:lang w:val="fr-FR"/>
-              </w:rPr>
-              <w:t>/</w:t>
-            </w:r>
-            <w:proofErr w:type="spellStart"/>
-            <w:r>
-              <w:rPr>
-                <w:lang w:val="fr-FR"/>
-              </w:rPr>
-              <w:t>Zleaf</w:t>
-            </w:r>
-            <w:proofErr w:type="spellEnd"/>
+              <w:t>Maintenant ça marche (magie !) - lecture du déroulement de l‘expérience</w:t>
+            </w:r>
           </w:p>
         </w:tc>
       </w:tr>
@@ -1217,12 +1754,6 @@
                 <w:lang w:val="fr-FR"/>
               </w:rPr>
             </w:pPr>
-            <w:r>
-              <w:rPr>
-                <w:lang w:val="fr-FR"/>
-              </w:rPr>
-              <w:t>08/11/2018</w:t>
-            </w:r>
           </w:p>
         </w:tc>
         <w:tc>
@@ -1236,12 +1767,6 @@
                 <w:lang w:val="fr-FR"/>
               </w:rPr>
             </w:pPr>
-            <w:r>
-              <w:rPr>
-                <w:lang w:val="fr-FR"/>
-              </w:rPr>
-              <w:t>1H</w:t>
-            </w:r>
           </w:p>
         </w:tc>
         <w:tc>
@@ -1254,83 +1779,82 @@
                 <w:lang w:val="fr-FR"/>
               </w:rPr>
             </w:pPr>
-            <w:r>
-              <w:rPr>
-                <w:lang w:val="fr-FR"/>
-              </w:rPr>
-              <w:t xml:space="preserve">Compréhension du code et de l’implémentation de </w:t>
+          </w:p>
+        </w:tc>
+        <w:tc>
+          <w:tcPr>
+            <w:tcW w:w="1417" w:type="dxa"/>
+          </w:tcPr>
+          <w:p>
+            <w:pPr>
+              <w:rPr>
+                <w:lang w:val="fr-FR"/>
+              </w:rPr>
+            </w:pPr>
+            <w:r>
+              <w:rPr>
+                <w:lang w:val="fr-FR"/>
+              </w:rPr>
+              <w:t>04/11/2018</w:t>
+            </w:r>
+          </w:p>
+        </w:tc>
+        <w:tc>
+          <w:tcPr>
+            <w:tcW w:w="1276" w:type="dxa"/>
+          </w:tcPr>
+          <w:p>
+            <w:pPr>
+              <w:jc w:val="center"/>
+              <w:rPr>
+                <w:lang w:val="fr-FR"/>
+              </w:rPr>
+            </w:pPr>
+            <w:r>
+              <w:rPr>
+                <w:lang w:val="fr-FR"/>
+              </w:rPr>
+              <w:t>6 h</w:t>
+            </w:r>
+          </w:p>
+        </w:tc>
+        <w:tc>
+          <w:tcPr>
+            <w:tcW w:w="4819" w:type="dxa"/>
+          </w:tcPr>
+          <w:p>
+            <w:pPr>
+              <w:rPr>
+                <w:lang w:val="fr-FR"/>
+              </w:rPr>
+            </w:pPr>
+            <w:r>
+              <w:rPr>
+                <w:lang w:val="fr-FR"/>
+              </w:rPr>
+              <w:t xml:space="preserve">Lecture attentive du déroulement de </w:t>
+            </w:r>
+            <w:r>
+              <w:rPr>
+                <w:lang w:val="fr-FR"/>
+              </w:rPr>
+              <w:lastRenderedPageBreak/>
+              <w:t>l’expérience avec comparaison du code en continu, compréhension du code déjà écrit et tentative d’</w:t>
             </w:r>
             <w:proofErr w:type="spellStart"/>
             <w:r>
               <w:rPr>
                 <w:lang w:val="fr-FR"/>
               </w:rPr>
-              <w:t>juliette</w:t>
+              <w:t>intruduction</w:t>
             </w:r>
             <w:proofErr w:type="spellEnd"/>
-          </w:p>
-        </w:tc>
-        <w:tc>
-          <w:tcPr>
-            <w:tcW w:w="1417" w:type="dxa"/>
-          </w:tcPr>
-          <w:p>
-            <w:pPr>
-              <w:rPr>
-                <w:lang w:val="fr-FR"/>
-              </w:rPr>
-            </w:pPr>
-            <w:r>
-              <w:rPr>
-                <w:lang w:val="fr-FR"/>
-              </w:rPr>
-              <w:t>29/10/2018</w:t>
-            </w:r>
-          </w:p>
-        </w:tc>
-        <w:tc>
-          <w:tcPr>
-            <w:tcW w:w="1276" w:type="dxa"/>
-          </w:tcPr>
-          <w:p>
-            <w:pPr>
-              <w:jc w:val="center"/>
-              <w:rPr>
-                <w:lang w:val="fr-FR"/>
-              </w:rPr>
-            </w:pPr>
-            <w:r>
-              <w:rPr>
-                <w:lang w:val="fr-FR"/>
-              </w:rPr>
-              <w:t>1h30</w:t>
-            </w:r>
-          </w:p>
-        </w:tc>
-        <w:tc>
-          <w:tcPr>
-            <w:tcW w:w="4819" w:type="dxa"/>
-          </w:tcPr>
-          <w:p>
-            <w:pPr>
-              <w:rPr>
-                <w:lang w:val="fr-FR"/>
-              </w:rPr>
-            </w:pPr>
-            <w:r>
-              <w:rPr>
-                <w:lang w:val="fr-FR"/>
-              </w:rPr>
-              <w:t xml:space="preserve">Premiers tests sur le fonctionnement de </w:t>
-            </w:r>
-            <w:proofErr w:type="spellStart"/>
-            <w:r>
-              <w:rPr>
-                <w:lang w:val="fr-FR"/>
-              </w:rPr>
-              <w:t>ztree</w:t>
-            </w:r>
-            <w:proofErr w:type="spellEnd"/>
+            <w:r>
+              <w:rPr>
+                <w:lang w:val="fr-FR"/>
+              </w:rPr>
+              <w:t xml:space="preserve"> de la réputation au sein du code</w:t>
+            </w:r>
           </w:p>
         </w:tc>
       </w:tr>
@@ -1346,12 +1870,6 @@
                 <w:lang w:val="fr-FR"/>
               </w:rPr>
             </w:pPr>
-            <w:r>
-              <w:rPr>
-                <w:lang w:val="fr-FR"/>
-              </w:rPr>
-              <w:t>08/11/2018</w:t>
-            </w:r>
           </w:p>
         </w:tc>
         <w:tc>
@@ -1365,12 +1883,6 @@
                 <w:lang w:val="fr-FR"/>
               </w:rPr>
             </w:pPr>
-            <w:r>
-              <w:rPr>
-                <w:lang w:val="fr-FR"/>
-              </w:rPr>
-              <w:t>5H</w:t>
-            </w:r>
           </w:p>
         </w:tc>
         <w:tc>
@@ -1383,26 +1895,6 @@
                 <w:lang w:val="fr-FR"/>
               </w:rPr>
             </w:pPr>
-            <w:proofErr w:type="gramStart"/>
-            <w:r>
-              <w:rPr>
-                <w:lang w:val="fr-FR"/>
-              </w:rPr>
-              <w:t>I</w:t>
-            </w:r>
-            <w:r>
-              <w:rPr>
-                <w:lang w:val="fr-FR"/>
-              </w:rPr>
-              <w:t>mplémentation  (</w:t>
-            </w:r>
-            <w:proofErr w:type="gramEnd"/>
-            <w:r>
-              <w:rPr>
-                <w:lang w:val="fr-FR"/>
-              </w:rPr>
-              <w:t>non terminée) du calcul de réputation et de son affichage.</w:t>
-            </w:r>
           </w:p>
         </w:tc>
         <w:tc>
@@ -1419,7 +1911,7 @@
               <w:rPr>
                 <w:lang w:val="fr-FR"/>
               </w:rPr>
-              <w:t>29/10/2018</w:t>
+              <w:t>05/11/2018</w:t>
             </w:r>
           </w:p>
         </w:tc>
@@ -1438,7 +1930,7 @@
               <w:rPr>
                 <w:lang w:val="fr-FR"/>
               </w:rPr>
-              <w:t>45 min</w:t>
+              <w:t>1h</w:t>
             </w:r>
           </w:p>
         </w:tc>
@@ -1456,21 +1948,35 @@
               <w:rPr>
                 <w:lang w:val="fr-FR"/>
               </w:rPr>
-              <w:t>Tutoriel 1 fait (</w:t>
+              <w:t xml:space="preserve">Réunion avec Mathias pour mise en route de </w:t>
             </w:r>
             <w:proofErr w:type="spellStart"/>
             <w:r>
               <w:rPr>
                 <w:lang w:val="fr-FR"/>
               </w:rPr>
-              <w:t>lottery</w:t>
+              <w:t>ztree</w:t>
             </w:r>
             <w:proofErr w:type="spellEnd"/>
             <w:r>
               <w:rPr>
                 <w:lang w:val="fr-FR"/>
               </w:rPr>
-              <w:t>)</w:t>
+              <w:t xml:space="preserve"> ; </w:t>
+            </w:r>
+            <w:proofErr w:type="spellStart"/>
+            <w:r>
+              <w:rPr>
+                <w:lang w:val="fr-FR"/>
+              </w:rPr>
+              <w:t>OpenZleafs</w:t>
+            </w:r>
+            <w:proofErr w:type="spellEnd"/>
+            <w:r>
+              <w:rPr>
+                <w:lang w:val="fr-FR"/>
+              </w:rPr>
+              <w:t>, quelques explications</w:t>
             </w:r>
           </w:p>
         </w:tc>
@@ -1528,7 +2034,7 @@
               <w:rPr>
                 <w:lang w:val="fr-FR"/>
               </w:rPr>
-              <w:t>30/10/2018</w:t>
+              <w:t>06/11/2018</w:t>
             </w:r>
           </w:p>
         </w:tc>
@@ -1547,7 +2053,7 @@
               <w:rPr>
                 <w:lang w:val="fr-FR"/>
               </w:rPr>
-              <w:t>45min</w:t>
+              <w:t>1 h</w:t>
             </w:r>
           </w:p>
         </w:tc>
@@ -1565,105 +2071,8 @@
               <w:rPr>
                 <w:lang w:val="fr-FR"/>
               </w:rPr>
-              <w:t xml:space="preserve">Actualisation à la nouvelle version de </w:t>
-            </w:r>
-            <w:proofErr w:type="spellStart"/>
-            <w:r>
-              <w:rPr>
-                <w:lang w:val="fr-FR"/>
-              </w:rPr>
-              <w:t>ztree</w:t>
-            </w:r>
-            <w:proofErr w:type="spellEnd"/>
-            <w:r>
-              <w:rPr>
-                <w:lang w:val="fr-FR"/>
-              </w:rPr>
-              <w:t xml:space="preserve"> de </w:t>
-            </w:r>
-            <w:proofErr w:type="spellStart"/>
-            <w:r>
-              <w:rPr>
-                <w:lang w:val="fr-FR"/>
-              </w:rPr>
-              <w:t>vinh_trust_game_simulated_users_with_contract.ztt</w:t>
-            </w:r>
-            <w:proofErr w:type="spellEnd"/>
-            <w:r>
-              <w:rPr>
-                <w:lang w:val="fr-FR"/>
-              </w:rPr>
-              <w:t xml:space="preserve"> (</w:t>
-            </w:r>
-            <w:proofErr w:type="spellStart"/>
-            <w:r>
-              <w:rPr>
-                <w:lang w:val="fr-FR"/>
-              </w:rPr>
-              <w:t>iterator</w:t>
-            </w:r>
-            <w:proofErr w:type="spellEnd"/>
-            <w:r>
-              <w:rPr>
-                <w:lang w:val="fr-FR"/>
-              </w:rPr>
-              <w:t>(i,5).</w:t>
-            </w:r>
-            <w:proofErr w:type="gramStart"/>
-            <w:r>
-              <w:rPr>
-                <w:lang w:val="fr-FR"/>
-              </w:rPr>
-              <w:t>do{ -</w:t>
-            </w:r>
-            <w:proofErr w:type="gramEnd"/>
-            <w:r>
-              <w:rPr>
-                <w:lang w:val="fr-FR"/>
-              </w:rPr>
-              <w:t>&gt; for(i,5) { ) et test</w:t>
-            </w:r>
-          </w:p>
-          <w:p>
-            <w:pPr>
-              <w:rPr>
-                <w:lang w:val="en-GB"/>
-              </w:rPr>
-            </w:pPr>
-            <w:r>
-              <w:rPr>
-                <w:lang w:val="en-GB"/>
-              </w:rPr>
-              <w:t>Et de 4_game_real_users_show_id_and_trust.ztt</w:t>
-            </w:r>
-          </w:p>
-          <w:p>
-            <w:pPr>
-              <w:rPr>
-                <w:lang w:val="fr-FR"/>
-              </w:rPr>
-            </w:pPr>
-            <w:r>
-              <w:rPr>
-                <w:lang w:val="fr-FR"/>
-              </w:rPr>
-              <w:t xml:space="preserve">Persiste un problème de nombre de sujet par </w:t>
-            </w:r>
-            <w:proofErr w:type="spellStart"/>
-            <w:r>
-              <w:rPr>
-                <w:lang w:val="fr-FR"/>
-              </w:rPr>
-              <w:t>treatment</w:t>
-            </w:r>
-            <w:proofErr w:type="spellEnd"/>
-          </w:p>
-          <w:p>
-            <w:pPr>
-              <w:rPr>
-                <w:lang w:val="fr-FR"/>
-              </w:rPr>
-            </w:pPr>
+              <w:t>Réunion</w:t>
+            </w:r>
           </w:p>
         </w:tc>
       </w:tr>
@@ -1720,7 +2129,7 @@
               <w:rPr>
                 <w:lang w:val="fr-FR"/>
               </w:rPr>
-              <w:t>03/11/2018</w:t>
+              <w:t>07/11/2018</w:t>
             </w:r>
           </w:p>
         </w:tc>
@@ -1739,7 +2148,7 @@
               <w:rPr>
                 <w:lang w:val="fr-FR"/>
               </w:rPr>
-              <w:t>30 min</w:t>
+              <w:t>2 h</w:t>
             </w:r>
           </w:p>
         </w:tc>
@@ -1757,7 +2166,7 @@
               <w:rPr>
                 <w:lang w:val="fr-FR"/>
               </w:rPr>
-              <w:t>Maintenant ça marche (magie !) - lecture du déroulement de l‘expérience</w:t>
+              <w:t>Explication à Mathias du code, découverte du bon fichier et interrogations sur la lecture de sched.txt et son utilisation</w:t>
             </w:r>
           </w:p>
         </w:tc>
@@ -1815,7 +2224,7 @@
               <w:rPr>
                 <w:lang w:val="fr-FR"/>
               </w:rPr>
-              <w:t>04/11/2018</w:t>
+              <w:t>07/11/2018</w:t>
             </w:r>
           </w:p>
         </w:tc>
@@ -1834,7 +2243,7 @@
               <w:rPr>
                 <w:lang w:val="fr-FR"/>
               </w:rPr>
-              <w:t>6 h</w:t>
+              <w:t>1 h</w:t>
             </w:r>
           </w:p>
         </w:tc>
@@ -1852,28 +2261,21 @@
               <w:rPr>
                 <w:lang w:val="fr-FR"/>
               </w:rPr>
-              <w:t xml:space="preserve">Lecture attentive du déroulement de </w:t>
-            </w:r>
-            <w:r>
-              <w:rPr>
-                <w:lang w:val="fr-FR"/>
-              </w:rPr>
-              <w:lastRenderedPageBreak/>
-              <w:t>l’expérience avec comparaison du code en continu, compréhension du code déjà écrit et tentative d’</w:t>
+              <w:t xml:space="preserve">Remplacement de tous les ID_GAME </w:t>
             </w:r>
             <w:proofErr w:type="spellStart"/>
             <w:r>
               <w:rPr>
                 <w:lang w:val="fr-FR"/>
               </w:rPr>
-              <w:t>intruduction</w:t>
+              <w:t>etc</w:t>
             </w:r>
             <w:proofErr w:type="spellEnd"/>
             <w:r>
               <w:rPr>
                 <w:lang w:val="fr-FR"/>
               </w:rPr>
-              <w:t xml:space="preserve"> de la réputation au sein du code</w:t>
+              <w:t xml:space="preserve"> par REPUTATION_GAME afin de s’approprier le code, et créations de variables dans ce but</w:t>
             </w:r>
           </w:p>
         </w:tc>
@@ -1931,7 +2333,7 @@
               <w:rPr>
                 <w:lang w:val="fr-FR"/>
               </w:rPr>
-              <w:t>05/11/2018</w:t>
+              <w:t>08/11/2018</w:t>
             </w:r>
           </w:p>
         </w:tc>
@@ -1950,7 +2352,7 @@
               <w:rPr>
                 <w:lang w:val="fr-FR"/>
               </w:rPr>
-              <w:t>1h</w:t>
+              <w:t xml:space="preserve">45 min </w:t>
             </w:r>
           </w:p>
         </w:tc>
@@ -1968,35 +2370,7 @@
               <w:rPr>
                 <w:lang w:val="fr-FR"/>
               </w:rPr>
-              <w:t xml:space="preserve">Réunion avec Mathias pour mise en route de </w:t>
-            </w:r>
-            <w:proofErr w:type="spellStart"/>
-            <w:r>
-              <w:rPr>
-                <w:lang w:val="fr-FR"/>
-              </w:rPr>
-              <w:t>ztree</w:t>
-            </w:r>
-            <w:proofErr w:type="spellEnd"/>
-            <w:r>
-              <w:rPr>
-                <w:lang w:val="fr-FR"/>
-              </w:rPr>
-              <w:t xml:space="preserve"> ; </w:t>
-            </w:r>
-            <w:proofErr w:type="spellStart"/>
-            <w:r>
-              <w:rPr>
-                <w:lang w:val="fr-FR"/>
-              </w:rPr>
-              <w:t>OpenZleafs</w:t>
-            </w:r>
-            <w:proofErr w:type="spellEnd"/>
-            <w:r>
-              <w:rPr>
-                <w:lang w:val="fr-FR"/>
-              </w:rPr>
-              <w:t>, quelques explications</w:t>
+              <w:t>Rajout de l’input note, actualisation du présent fichier log</w:t>
             </w:r>
           </w:p>
         </w:tc>
@@ -2054,7 +2428,7 @@
               <w:rPr>
                 <w:lang w:val="fr-FR"/>
               </w:rPr>
-              <w:t>06/11/2018</w:t>
+              <w:t>15/11/2018</w:t>
             </w:r>
           </w:p>
         </w:tc>
@@ -2073,7 +2447,7 @@
               <w:rPr>
                 <w:lang w:val="fr-FR"/>
               </w:rPr>
-              <w:t>1 h</w:t>
+              <w:t>2 h</w:t>
             </w:r>
           </w:p>
         </w:tc>
@@ -2084,15 +2458,88 @@
           <w:p>
             <w:pPr>
               <w:rPr>
-                <w:lang w:val="fr-FR"/>
-              </w:rPr>
-            </w:pPr>
-            <w:r>
-              <w:rPr>
-                <w:lang w:val="fr-FR"/>
-              </w:rPr>
-              <w:t>Réunion</w:t>
-            </w:r>
+                <w:rFonts w:ascii="Calibri" w:eastAsia="Times New Roman" w:hAnsi="Calibri" w:cs="Calibri"/>
+                <w:sz w:val="22"/>
+                <w:lang w:val="fr-FR" w:eastAsia="fr-FR"/>
+              </w:rPr>
+            </w:pPr>
+            <w:r>
+              <w:rPr>
+                <w:rFonts w:ascii="Calibri" w:eastAsia="Times New Roman" w:hAnsi="Calibri" w:cs="Calibri"/>
+                <w:sz w:val="22"/>
+                <w:lang w:val="fr-FR" w:eastAsia="fr-FR"/>
+              </w:rPr>
+              <w:t xml:space="preserve">Au premier tour, </w:t>
+            </w:r>
+            <w:proofErr w:type="spellStart"/>
+            <w:r>
+              <w:rPr>
+                <w:rFonts w:ascii="Calibri" w:eastAsia="Times New Roman" w:hAnsi="Calibri" w:cs="Calibri"/>
+                <w:sz w:val="22"/>
+                <w:lang w:val="fr-FR" w:eastAsia="fr-FR"/>
+              </w:rPr>
+              <w:t>curr_period</w:t>
+            </w:r>
+            <w:proofErr w:type="spellEnd"/>
+            <w:r>
+              <w:rPr>
+                <w:rFonts w:ascii="Calibri" w:eastAsia="Times New Roman" w:hAnsi="Calibri" w:cs="Calibri"/>
+                <w:sz w:val="22"/>
+                <w:lang w:val="fr-FR" w:eastAsia="fr-FR"/>
+              </w:rPr>
+              <w:t xml:space="preserve"> = 2 et pas 1. </w:t>
+            </w:r>
+            <w:r>
+              <w:rPr>
+                <w:rFonts w:ascii="Calibri" w:eastAsia="Times New Roman" w:hAnsi="Calibri" w:cs="Calibri"/>
+                <w:sz w:val="22"/>
+                <w:lang w:val="fr-FR" w:eastAsia="fr-FR"/>
+              </w:rPr>
+              <w:br/>
+              <w:t>Test de trust : gros problème sur simplement la somme finale !</w:t>
+            </w:r>
+          </w:p>
+          <w:p>
+            <w:pPr>
+              <w:rPr>
+                <w:rFonts w:ascii="Calibri" w:eastAsia="Times New Roman" w:hAnsi="Calibri" w:cs="Calibri"/>
+                <w:sz w:val="22"/>
+                <w:lang w:val="fr-FR" w:eastAsia="fr-FR"/>
+              </w:rPr>
+            </w:pPr>
+            <w:r>
+              <w:rPr>
+                <w:rFonts w:ascii="Calibri" w:eastAsia="Times New Roman" w:hAnsi="Calibri" w:cs="Calibri"/>
+                <w:sz w:val="22"/>
+                <w:lang w:val="fr-FR" w:eastAsia="fr-FR"/>
+              </w:rPr>
+              <w:t xml:space="preserve">C'est normal : on commence à la période 2. Pourquoi ? Surement parce qu’on n’a pas encore réglé le souci sur le temps -&gt; go faire un </w:t>
+            </w:r>
+            <w:proofErr w:type="spellStart"/>
+            <w:r>
+              <w:rPr>
+                <w:rFonts w:ascii="Calibri" w:eastAsia="Times New Roman" w:hAnsi="Calibri" w:cs="Calibri"/>
+                <w:sz w:val="22"/>
+                <w:lang w:val="fr-FR" w:eastAsia="fr-FR"/>
+              </w:rPr>
+              <w:t>tuto</w:t>
+            </w:r>
+            <w:proofErr w:type="spellEnd"/>
+            <w:r>
+              <w:rPr>
+                <w:rFonts w:ascii="Calibri" w:eastAsia="Times New Roman" w:hAnsi="Calibri" w:cs="Calibri"/>
+                <w:sz w:val="22"/>
+                <w:lang w:val="fr-FR" w:eastAsia="fr-FR"/>
+              </w:rPr>
+              <w:t>.</w:t>
+            </w:r>
+          </w:p>
+          <w:p>
+            <w:pPr>
+              <w:rPr>
+                <w:lang w:val="fr-FR"/>
+              </w:rPr>
+            </w:pPr>
           </w:p>
         </w:tc>
       </w:tr>
@@ -2149,7 +2596,7 @@
               <w:rPr>
                 <w:lang w:val="fr-FR"/>
               </w:rPr>
-              <w:t>07/11/2018</w:t>
+              <w:t>19/11/2018</w:t>
             </w:r>
           </w:p>
         </w:tc>
@@ -2186,211 +2633,41 @@
               <w:rPr>
                 <w:lang w:val="fr-FR"/>
               </w:rPr>
-              <w:t>Explication à Mathias du code, découverte du bon fichier et interrogations sur la lecture de sched.txt et son utilisation</w:t>
-            </w:r>
-          </w:p>
-        </w:tc>
-      </w:tr>
-      <w:tr>
-        <w:tc>
-          <w:tcPr>
-            <w:tcW w:w="1526" w:type="dxa"/>
-          </w:tcPr>
-          <w:p>
-            <w:pPr>
-              <w:jc w:val="center"/>
-              <w:rPr>
-                <w:lang w:val="fr-FR"/>
-              </w:rPr>
-            </w:pPr>
-          </w:p>
-        </w:tc>
-        <w:tc>
-          <w:tcPr>
-            <w:tcW w:w="1134" w:type="dxa"/>
-          </w:tcPr>
-          <w:p>
-            <w:pPr>
-              <w:jc w:val="center"/>
-              <w:rPr>
-                <w:lang w:val="fr-FR"/>
-              </w:rPr>
-            </w:pPr>
-          </w:p>
-        </w:tc>
-        <w:tc>
-          <w:tcPr>
-            <w:tcW w:w="4678" w:type="dxa"/>
-          </w:tcPr>
-          <w:p>
-            <w:pPr>
-              <w:rPr>
-                <w:lang w:val="fr-FR"/>
-              </w:rPr>
-            </w:pPr>
-          </w:p>
-        </w:tc>
-        <w:tc>
-          <w:tcPr>
-            <w:tcW w:w="1417" w:type="dxa"/>
-          </w:tcPr>
-          <w:p>
-            <w:pPr>
-              <w:rPr>
-                <w:lang w:val="fr-FR"/>
-              </w:rPr>
-            </w:pPr>
-            <w:r>
-              <w:rPr>
-                <w:lang w:val="fr-FR"/>
-              </w:rPr>
-              <w:t>07/11/2018</w:t>
-            </w:r>
-          </w:p>
-        </w:tc>
-        <w:tc>
-          <w:tcPr>
-            <w:tcW w:w="1276" w:type="dxa"/>
-          </w:tcPr>
-          <w:p>
-            <w:pPr>
-              <w:jc w:val="center"/>
-              <w:rPr>
-                <w:lang w:val="fr-FR"/>
-              </w:rPr>
-            </w:pPr>
-            <w:r>
-              <w:rPr>
-                <w:lang w:val="fr-FR"/>
-              </w:rPr>
-              <w:t>1 h</w:t>
-            </w:r>
-          </w:p>
-        </w:tc>
-        <w:tc>
-          <w:tcPr>
-            <w:tcW w:w="4819" w:type="dxa"/>
-          </w:tcPr>
-          <w:p>
-            <w:pPr>
-              <w:rPr>
-                <w:lang w:val="fr-FR"/>
-              </w:rPr>
-            </w:pPr>
-            <w:r>
-              <w:rPr>
-                <w:lang w:val="fr-FR"/>
-              </w:rPr>
-              <w:t xml:space="preserve">Remplacement de tous les ID_GAME </w:t>
+              <w:t xml:space="preserve">Finalement. Le problème de temps était un problème d’affichage de Standard dans les derniers stages. Le fait que ça commence à la période 2 de temps en temps, voire 3, c’est parce que on le lance n’importe comment. Premiers tests pour savoir ce que fait la réputation : elle était mal attribuée à chaque </w:t>
             </w:r>
             <w:proofErr w:type="spellStart"/>
             <w:r>
               <w:rPr>
                 <w:lang w:val="fr-FR"/>
               </w:rPr>
-              <w:t>etc</w:t>
+              <w:t>partner</w:t>
             </w:r>
             <w:proofErr w:type="spellEnd"/>
             <w:r>
               <w:rPr>
                 <w:lang w:val="fr-FR"/>
               </w:rPr>
-              <w:t xml:space="preserve"> par REPUTATION_GAME afin de s’approprier le code, et créations de variables dans ce but</w:t>
-            </w:r>
-          </w:p>
-        </w:tc>
-      </w:tr>
-      <w:tr>
-        <w:tc>
-          <w:tcPr>
-            <w:tcW w:w="1526" w:type="dxa"/>
-          </w:tcPr>
-          <w:p>
-            <w:pPr>
-              <w:jc w:val="center"/>
-              <w:rPr>
-                <w:lang w:val="fr-FR"/>
-              </w:rPr>
-            </w:pPr>
-          </w:p>
-        </w:tc>
-        <w:tc>
-          <w:tcPr>
-            <w:tcW w:w="1134" w:type="dxa"/>
-          </w:tcPr>
-          <w:p>
-            <w:pPr>
-              <w:jc w:val="center"/>
-              <w:rPr>
-                <w:lang w:val="fr-FR"/>
-              </w:rPr>
-            </w:pPr>
-          </w:p>
-        </w:tc>
-        <w:tc>
-          <w:tcPr>
-            <w:tcW w:w="4678" w:type="dxa"/>
-          </w:tcPr>
-          <w:p>
-            <w:pPr>
-              <w:rPr>
-                <w:lang w:val="fr-FR"/>
-              </w:rPr>
-            </w:pPr>
-          </w:p>
-        </w:tc>
-        <w:tc>
-          <w:tcPr>
-            <w:tcW w:w="1417" w:type="dxa"/>
-          </w:tcPr>
-          <w:p>
-            <w:pPr>
-              <w:rPr>
-                <w:lang w:val="fr-FR"/>
-              </w:rPr>
-            </w:pPr>
-            <w:r>
-              <w:rPr>
-                <w:lang w:val="fr-FR"/>
-              </w:rPr>
-              <w:t>08/11/2018</w:t>
-            </w:r>
-          </w:p>
-        </w:tc>
-        <w:tc>
-          <w:tcPr>
-            <w:tcW w:w="1276" w:type="dxa"/>
-          </w:tcPr>
-          <w:p>
-            <w:pPr>
-              <w:jc w:val="center"/>
-              <w:rPr>
-                <w:lang w:val="fr-FR"/>
-              </w:rPr>
-            </w:pPr>
-            <w:r>
-              <w:rPr>
-                <w:lang w:val="fr-FR"/>
-              </w:rPr>
-              <w:t xml:space="preserve">45 min </w:t>
-            </w:r>
-          </w:p>
-        </w:tc>
-        <w:tc>
-          <w:tcPr>
-            <w:tcW w:w="4819" w:type="dxa"/>
-          </w:tcPr>
-          <w:p>
-            <w:pPr>
-              <w:rPr>
-                <w:lang w:val="fr-FR"/>
-              </w:rPr>
-            </w:pPr>
-            <w:r>
-              <w:rPr>
-                <w:lang w:val="fr-FR"/>
-              </w:rPr>
-              <w:t>Rajout de l’input note, actualisation du présent fichier log</w:t>
+              <w:t>, maintenant c’est bon. En revanche, elle est toujours affichée comme 0.5 à la 2</w:t>
+            </w:r>
+            <w:r>
+              <w:rPr>
+                <w:vertAlign w:val="superscript"/>
+                <w:lang w:val="fr-FR"/>
+              </w:rPr>
+              <w:t>e</w:t>
+            </w:r>
+            <w:r>
+              <w:rPr>
+                <w:lang w:val="fr-FR"/>
+              </w:rPr>
+              <w:t xml:space="preserve"> </w:t>
+            </w:r>
+            <w:r>
+              <w:rPr>
+                <w:lang w:val="fr-FR"/>
+              </w:rPr>
+              <w:lastRenderedPageBreak/>
+              <w:t>période, et au-delà ça donne un peu n’importe quoi.</w:t>
             </w:r>
           </w:p>
         </w:tc>
@@ -2414,7 +2691,7 @@
 </file>
 
 <file path=word/styles.xml><?xml version="1.0" encoding="utf-8"?>
-<w:styles xmlns:mc="http://schemas.openxmlformats.org/markup-compatibility/2006" xmlns:r="http://schemas.openxmlformats.org/officeDocument/2006/relationships" xmlns:w="http://schemas.openxmlformats.org/wordprocessingml/2006/main" xmlns:w14="http://schemas.microsoft.com/office/word/2010/wordml" xmlns:w15="http://schemas.microsoft.com/office/word/2012/wordml" xmlns:w16cid="http://schemas.microsoft.com/office/word/2016/wordml/cid" xmlns:w16se="http://schemas.microsoft.com/office/word/2015/wordml/symex" mc:Ignorable="w14 w15 w16se w16cid">
+<w:styles xmlns:mc="http://schemas.openxmlformats.org/markup-compatibility/2006" xmlns:r="http://schemas.openxmlformats.org/officeDocument/2006/relationships" xmlns:w="http://schemas.openxmlformats.org/wordprocessingml/2006/main" xmlns:w14="http://schemas.microsoft.com/office/word/2010/wordml" mc:Ignorable="w14">
   <w:docDefaults>
     <w:rPrDefault>
       <w:rPr>
@@ -2430,382 +2707,144 @@
       </w:pPr>
     </w:pPrDefault>
   </w:docDefaults>
-  <w:latentStyles w:defLockedState="0" w:defUIPriority="99" w:defSemiHidden="0" w:defUnhideWhenUsed="0" w:defQFormat="0" w:count="375">
-    <w:lsdException w:name="Normal" w:uiPriority="0" w:qFormat="1"/>
-    <w:lsdException w:name="heading 1" w:uiPriority="9" w:qFormat="1"/>
-    <w:lsdException w:name="heading 2" w:semiHidden="1" w:uiPriority="9" w:unhideWhenUsed="1" w:qFormat="1"/>
-    <w:lsdException w:name="heading 3" w:semiHidden="1" w:uiPriority="9" w:unhideWhenUsed="1" w:qFormat="1"/>
-    <w:lsdException w:name="heading 4" w:semiHidden="1" w:uiPriority="9" w:unhideWhenUsed="1" w:qFormat="1"/>
-    <w:lsdException w:name="heading 5" w:semiHidden="1" w:uiPriority="9" w:unhideWhenUsed="1" w:qFormat="1"/>
-    <w:lsdException w:name="heading 6" w:semiHidden="1" w:uiPriority="9" w:unhideWhenUsed="1" w:qFormat="1"/>
-    <w:lsdException w:name="heading 7" w:semiHidden="1" w:uiPriority="9" w:unhideWhenUsed="1" w:qFormat="1"/>
-    <w:lsdException w:name="heading 8" w:semiHidden="1" w:uiPriority="9" w:unhideWhenUsed="1" w:qFormat="1"/>
-    <w:lsdException w:name="heading 9" w:semiHidden="1" w:uiPriority="9" w:unhideWhenUsed="1" w:qFormat="1"/>
-    <w:lsdException w:name="index 1" w:semiHidden="1" w:unhideWhenUsed="1"/>
-    <w:lsdException w:name="index 2" w:semiHidden="1" w:unhideWhenUsed="1"/>
-    <w:lsdException w:name="index 3" w:semiHidden="1" w:unhideWhenUsed="1"/>
-    <w:lsdException w:name="index 4" w:semiHidden="1" w:unhideWhenUsed="1"/>
-    <w:lsdException w:name="index 5" w:semiHidden="1" w:unhideWhenUsed="1"/>
-    <w:lsdException w:name="index 6" w:semiHidden="1" w:unhideWhenUsed="1"/>
-    <w:lsdException w:name="index 7" w:semiHidden="1" w:unhideWhenUsed="1"/>
-    <w:lsdException w:name="index 8" w:semiHidden="1" w:unhideWhenUsed="1"/>
-    <w:lsdException w:name="index 9" w:semiHidden="1" w:unhideWhenUsed="1"/>
-    <w:lsdException w:name="toc 1" w:semiHidden="1" w:uiPriority="39" w:unhideWhenUsed="1"/>
-    <w:lsdException w:name="toc 2" w:semiHidden="1" w:uiPriority="39" w:unhideWhenUsed="1"/>
-    <w:lsdException w:name="toc 3" w:semiHidden="1" w:uiPriority="39" w:unhideWhenUsed="1"/>
-    <w:lsdException w:name="toc 4" w:semiHidden="1" w:uiPriority="39" w:unhideWhenUsed="1"/>
-    <w:lsdException w:name="toc 5" w:semiHidden="1" w:uiPriority="39" w:unhideWhenUsed="1"/>
-    <w:lsdException w:name="toc 6" w:semiHidden="1" w:uiPriority="39" w:unhideWhenUsed="1"/>
-    <w:lsdException w:name="toc 7" w:semiHidden="1" w:uiPriority="39" w:unhideWhenUsed="1"/>
-    <w:lsdException w:name="toc 8" w:semiHidden="1" w:uiPriority="39" w:unhideWhenUsed="1"/>
-    <w:lsdException w:name="toc 9" w:semiHidden="1" w:uiPriority="39" w:unhideWhenUsed="1"/>
-    <w:lsdException w:name="Normal Indent" w:semiHidden="1" w:unhideWhenUsed="1"/>
-    <w:lsdException w:name="footnote text" w:semiHidden="1" w:unhideWhenUsed="1"/>
-    <w:lsdException w:name="annotation text" w:semiHidden="1" w:unhideWhenUsed="1"/>
-    <w:lsdException w:name="header" w:semiHidden="1" w:unhideWhenUsed="1"/>
-    <w:lsdException w:name="footer" w:semiHidden="1" w:unhideWhenUsed="1"/>
-    <w:lsdException w:name="index heading" w:semiHidden="1" w:unhideWhenUsed="1"/>
-    <w:lsdException w:name="caption" w:semiHidden="1" w:uiPriority="35" w:unhideWhenUsed="1" w:qFormat="1"/>
-    <w:lsdException w:name="table of figures" w:semiHidden="1" w:unhideWhenUsed="1"/>
-    <w:lsdException w:name="envelope address" w:semiHidden="1" w:unhideWhenUsed="1"/>
-    <w:lsdException w:name="envelope return" w:semiHidden="1" w:unhideWhenUsed="1"/>
-    <w:lsdException w:name="footnote reference" w:semiHidden="1" w:unhideWhenUsed="1"/>
-    <w:lsdException w:name="annotation reference" w:semiHidden="1" w:unhideWhenUsed="1"/>
-    <w:lsdException w:name="line number" w:semiHidden="1" w:unhideWhenUsed="1"/>
-    <w:lsdException w:name="page number" w:semiHidden="1" w:unhideWhenUsed="1"/>
-    <w:lsdException w:name="endnote reference" w:semiHidden="1" w:unhideWhenUsed="1"/>
-    <w:lsdException w:name="endnote text" w:semiHidden="1" w:unhideWhenUsed="1"/>
-    <w:lsdException w:name="table of authorities" w:semiHidden="1" w:unhideWhenUsed="1"/>
-    <w:lsdException w:name="macro" w:semiHidden="1" w:unhideWhenUsed="1"/>
-    <w:lsdException w:name="toa heading" w:semiHidden="1" w:unhideWhenUsed="1"/>
-    <w:lsdException w:name="List" w:semiHidden="1" w:unhideWhenUsed="1"/>
-    <w:lsdException w:name="List Bullet" w:semiHidden="1" w:unhideWhenUsed="1"/>
-    <w:lsdException w:name="List Number" w:semiHidden="1" w:unhideWhenUsed="1"/>
-    <w:lsdException w:name="List 2" w:semiHidden="1" w:unhideWhenUsed="1"/>
-    <w:lsdException w:name="List 3" w:semiHidden="1" w:unhideWhenUsed="1"/>
-    <w:lsdException w:name="List 4" w:semiHidden="1" w:unhideWhenUsed="1"/>
-    <w:lsdException w:name="List 5" w:semiHidden="1" w:unhideWhenUsed="1"/>
-    <w:lsdException w:name="List Bullet 2" w:semiHidden="1" w:unhideWhenUsed="1"/>
-    <w:lsdException w:name="List Bullet 3" w:semiHidden="1" w:unhideWhenUsed="1"/>
-    <w:lsdException w:name="List Bullet 4" w:semiHidden="1" w:unhideWhenUsed="1"/>
-    <w:lsdException w:name="List Bullet 5" w:semiHidden="1" w:unhideWhenUsed="1"/>
-    <w:lsdException w:name="List Number 2" w:semiHidden="1" w:unhideWhenUsed="1"/>
-    <w:lsdException w:name="List Number 3" w:semiHidden="1" w:unhideWhenUsed="1"/>
-    <w:lsdException w:name="List Number 4" w:semiHidden="1" w:unhideWhenUsed="1"/>
-    <w:lsdException w:name="List Number 5" w:semiHidden="1" w:unhideWhenUsed="1"/>
-    <w:lsdException w:name="Title" w:uiPriority="10" w:qFormat="1"/>
-    <w:lsdException w:name="Closing" w:semiHidden="1" w:unhideWhenUsed="1"/>
-    <w:lsdException w:name="Signature" w:semiHidden="1" w:unhideWhenUsed="1"/>
-    <w:lsdException w:name="Default Paragraph Font" w:semiHidden="1" w:uiPriority="1" w:unhideWhenUsed="1"/>
-    <w:lsdException w:name="Body Text" w:semiHidden="1" w:unhideWhenUsed="1"/>
-    <w:lsdException w:name="Body Text Indent" w:semiHidden="1" w:unhideWhenUsed="1"/>
-    <w:lsdException w:name="List Continue" w:semiHidden="1" w:unhideWhenUsed="1"/>
-    <w:lsdException w:name="List Continue 2" w:semiHidden="1" w:unhideWhenUsed="1"/>
-    <w:lsdException w:name="List Continue 3" w:semiHidden="1" w:unhideWhenUsed="1"/>
-    <w:lsdException w:name="List Continue 4" w:semiHidden="1" w:unhideWhenUsed="1"/>
-    <w:lsdException w:name="List Continue 5" w:semiHidden="1" w:unhideWhenUsed="1"/>
-    <w:lsdException w:name="Message Header" w:semiHidden="1" w:unhideWhenUsed="1"/>
-    <w:lsdException w:name="Subtitle" w:uiPriority="11" w:qFormat="1"/>
-    <w:lsdException w:name="Salutation" w:semiHidden="1" w:unhideWhenUsed="1"/>
-    <w:lsdException w:name="Date" w:semiHidden="1" w:unhideWhenUsed="1"/>
-    <w:lsdException w:name="Body Text First Indent" w:semiHidden="1" w:unhideWhenUsed="1"/>
-    <w:lsdException w:name="Body Text First Indent 2" w:semiHidden="1" w:unhideWhenUsed="1"/>
-    <w:lsdException w:name="Note Heading" w:semiHidden="1" w:unhideWhenUsed="1"/>
-    <w:lsdException w:name="Body Text 2" w:semiHidden="1" w:unhideWhenUsed="1"/>
-    <w:lsdException w:name="Body Text 3" w:semiHidden="1" w:unhideWhenUsed="1"/>
-    <w:lsdException w:name="Body Text Indent 2" w:semiHidden="1" w:unhideWhenUsed="1"/>
-    <w:lsdException w:name="Body Text Indent 3" w:semiHidden="1" w:unhideWhenUsed="1"/>
-    <w:lsdException w:name="Block Text" w:semiHidden="1" w:unhideWhenUsed="1"/>
-    <w:lsdException w:name="Hyperlink" w:semiHidden="1" w:unhideWhenUsed="1"/>
-    <w:lsdException w:name="FollowedHyperlink" w:semiHidden="1" w:unhideWhenUsed="1"/>
-    <w:lsdException w:name="Strong" w:uiPriority="22" w:qFormat="1"/>
-    <w:lsdException w:name="Emphasis" w:uiPriority="20" w:qFormat="1"/>
-    <w:lsdException w:name="Document Map" w:semiHidden="1" w:unhideWhenUsed="1"/>
-    <w:lsdException w:name="Plain Text" w:semiHidden="1" w:unhideWhenUsed="1"/>
-    <w:lsdException w:name="E-mail Signature" w:semiHidden="1" w:unhideWhenUsed="1"/>
-    <w:lsdException w:name="HTML Top of Form" w:semiHidden="1" w:unhideWhenUsed="1"/>
-    <w:lsdException w:name="HTML Bottom of Form" w:semiHidden="1" w:unhideWhenUsed="1"/>
-    <w:lsdException w:name="Normal (Web)" w:semiHidden="1" w:unhideWhenUsed="1"/>
-    <w:lsdException w:name="HTML Acronym" w:semiHidden="1" w:unhideWhenUsed="1"/>
-    <w:lsdException w:name="HTML Address" w:semiHidden="1" w:unhideWhenUsed="1"/>
-    <w:lsdException w:name="HTML Cite" w:semiHidden="1" w:unhideWhenUsed="1"/>
-    <w:lsdException w:name="HTML Code" w:semiHidden="1" w:unhideWhenUsed="1"/>
-    <w:lsdException w:name="HTML Definition" w:semiHidden="1" w:unhideWhenUsed="1"/>
-    <w:lsdException w:name="HTML Keyboard" w:semiHidden="1" w:unhideWhenUsed="1"/>
-    <w:lsdException w:name="HTML Preformatted" w:semiHidden="1" w:unhideWhenUsed="1"/>
-    <w:lsdException w:name="HTML Sample" w:semiHidden="1" w:unhideWhenUsed="1"/>
-    <w:lsdException w:name="HTML Typewriter" w:semiHidden="1" w:unhideWhenUsed="1"/>
-    <w:lsdException w:name="HTML Variable" w:semiHidden="1" w:unhideWhenUsed="1"/>
-    <w:lsdException w:name="Normal Table" w:semiHidden="1" w:unhideWhenUsed="1"/>
-    <w:lsdException w:name="annotation subject" w:semiHidden="1" w:unhideWhenUsed="1"/>
-    <w:lsdException w:name="No List" w:semiHidden="1" w:unhideWhenUsed="1"/>
-    <w:lsdException w:name="Outline List 1" w:semiHidden="1" w:unhideWhenUsed="1"/>
-    <w:lsdException w:name="Outline List 2" w:semiHidden="1" w:unhideWhenUsed="1"/>
-    <w:lsdException w:name="Outline List 3" w:semiHidden="1" w:unhideWhenUsed="1"/>
-    <w:lsdException w:name="Table Simple 1" w:semiHidden="1" w:unhideWhenUsed="1"/>
-    <w:lsdException w:name="Table Simple 2" w:semiHidden="1" w:unhideWhenUsed="1"/>
-    <w:lsdException w:name="Table Simple 3" w:semiHidden="1" w:unhideWhenUsed="1"/>
-    <w:lsdException w:name="Table Classic 1" w:semiHidden="1" w:unhideWhenUsed="1"/>
-    <w:lsdException w:name="Table Classic 2" w:semiHidden="1" w:unhideWhenUsed="1"/>
-    <w:lsdException w:name="Table Classic 3" w:semiHidden="1" w:unhideWhenUsed="1"/>
-    <w:lsdException w:name="Table Classic 4" w:semiHidden="1" w:unhideWhenUsed="1"/>
-    <w:lsdException w:name="Table Colorful 1" w:semiHidden="1" w:unhideWhenUsed="1"/>
-    <w:lsdException w:name="Table Colorful 2" w:semiHidden="1" w:unhideWhenUsed="1"/>
-    <w:lsdException w:name="Table Colorful 3" w:semiHidden="1" w:unhideWhenUsed="1"/>
-    <w:lsdException w:name="Table Columns 1" w:semiHidden="1" w:unhideWhenUsed="1"/>
-    <w:lsdException w:name="Table Columns 2" w:semiHidden="1" w:unhideWhenUsed="1"/>
-    <w:lsdException w:name="Table Columns 3" w:semiHidden="1" w:unhideWhenUsed="1"/>
-    <w:lsdException w:name="Table Columns 4" w:semiHidden="1" w:unhideWhenUsed="1"/>
-    <w:lsdException w:name="Table Columns 5" w:semiHidden="1" w:unhideWhenUsed="1"/>
-    <w:lsdException w:name="Table Grid 1" w:semiHidden="1" w:unhideWhenUsed="1"/>
-    <w:lsdException w:name="Table Grid 2" w:semiHidden="1" w:unhideWhenUsed="1"/>
-    <w:lsdException w:name="Table Grid 3" w:semiHidden="1" w:unhideWhenUsed="1"/>
-    <w:lsdException w:name="Table Grid 4" w:semiHidden="1" w:unhideWhenUsed="1"/>
-    <w:lsdException w:name="Table Grid 5" w:semiHidden="1" w:unhideWhenUsed="1"/>
-    <w:lsdException w:name="Table Grid 6" w:semiHidden="1" w:unhideWhenUsed="1"/>
-    <w:lsdException w:name="Table Grid 7" w:semiHidden="1" w:unhideWhenUsed="1"/>
-    <w:lsdException w:name="Table Grid 8" w:semiHidden="1" w:unhideWhenUsed="1"/>
-    <w:lsdException w:name="Table List 1" w:semiHidden="1" w:unhideWhenUsed="1"/>
-    <w:lsdException w:name="Table List 2" w:semiHidden="1" w:unhideWhenUsed="1"/>
-    <w:lsdException w:name="Table List 3" w:semiHidden="1" w:unhideWhenUsed="1"/>
-    <w:lsdException w:name="Table List 4" w:semiHidden="1" w:unhideWhenUsed="1"/>
-    <w:lsdException w:name="Table List 5" w:semiHidden="1" w:unhideWhenUsed="1"/>
-    <w:lsdException w:name="Table List 6" w:semiHidden="1" w:unhideWhenUsed="1"/>
-    <w:lsdException w:name="Table List 7" w:semiHidden="1" w:unhideWhenUsed="1"/>
-    <w:lsdException w:name="Table List 8" w:semiHidden="1" w:unhideWhenUsed="1"/>
-    <w:lsdException w:name="Table 3D effects 1" w:semiHidden="1" w:unhideWhenUsed="1"/>
-    <w:lsdException w:name="Table 3D effects 2" w:semiHidden="1" w:unhideWhenUsed="1"/>
-    <w:lsdException w:name="Table 3D effects 3" w:semiHidden="1" w:unhideWhenUsed="1"/>
-    <w:lsdException w:name="Table Contemporary" w:semiHidden="1" w:unhideWhenUsed="1"/>
-    <w:lsdException w:name="Table Elegant" w:semiHidden="1" w:unhideWhenUsed="1"/>
-    <w:lsdException w:name="Table Professional" w:semiHidden="1" w:unhideWhenUsed="1"/>
-    <w:lsdException w:name="Table Subtle 1" w:semiHidden="1" w:unhideWhenUsed="1"/>
-    <w:lsdException w:name="Table Subtle 2" w:semiHidden="1" w:unhideWhenUsed="1"/>
-    <w:lsdException w:name="Table Web 1" w:semiHidden="1" w:unhideWhenUsed="1"/>
-    <w:lsdException w:name="Table Web 2" w:semiHidden="1" w:unhideWhenUsed="1"/>
-    <w:lsdException w:name="Table Web 3" w:semiHidden="1" w:unhideWhenUsed="1"/>
-    <w:lsdException w:name="Balloon Text" w:semiHidden="1" w:unhideWhenUsed="1"/>
-    <w:lsdException w:name="Table Grid" w:semiHidden="1" w:uiPriority="39" w:unhideWhenUsed="1"/>
-    <w:lsdException w:name="Table Theme" w:semiHidden="1" w:unhideWhenUsed="1"/>
-    <w:lsdException w:name="Placeholder Text" w:semiHidden="1"/>
-    <w:lsdException w:name="No Spacing" w:uiPriority="1" w:qFormat="1"/>
-    <w:lsdException w:name="Light Shading" w:uiPriority="60"/>
-    <w:lsdException w:name="Light List" w:uiPriority="61"/>
-    <w:lsdException w:name="Light Grid" w:uiPriority="62"/>
-    <w:lsdException w:name="Medium Shading 1" w:uiPriority="63"/>
-    <w:lsdException w:name="Medium Shading 2" w:uiPriority="64"/>
-    <w:lsdException w:name="Medium List 1" w:uiPriority="65"/>
-    <w:lsdException w:name="Medium List 2" w:uiPriority="66"/>
-    <w:lsdException w:name="Medium Grid 1" w:uiPriority="67"/>
-    <w:lsdException w:name="Medium Grid 2" w:uiPriority="68"/>
-    <w:lsdException w:name="Medium Grid 3" w:uiPriority="69"/>
-    <w:lsdException w:name="Dark List" w:uiPriority="70"/>
-    <w:lsdException w:name="Colorful Shading" w:uiPriority="71"/>
-    <w:lsdException w:name="Colorful List" w:uiPriority="72"/>
-    <w:lsdException w:name="Colorful Grid" w:uiPriority="73"/>
-    <w:lsdException w:name="Light Shading Accent 1" w:uiPriority="60"/>
-    <w:lsdException w:name="Light List Accent 1" w:uiPriority="61"/>
-    <w:lsdException w:name="Light Grid Accent 1" w:uiPriority="62"/>
-    <w:lsdException w:name="Medium Shading 1 Accent 1" w:uiPriority="63"/>
-    <w:lsdException w:name="Medium Shading 2 Accent 1" w:uiPriority="64"/>
-    <w:lsdException w:name="Medium List 1 Accent 1" w:uiPriority="65"/>
-    <w:lsdException w:name="Revision" w:semiHidden="1"/>
-    <w:lsdException w:name="List Paragraph" w:uiPriority="34" w:qFormat="1"/>
-    <w:lsdException w:name="Quote" w:uiPriority="29" w:qFormat="1"/>
-    <w:lsdException w:name="Intense Quote" w:uiPriority="30" w:qFormat="1"/>
-    <w:lsdException w:name="Medium List 2 Accent 1" w:uiPriority="66"/>
-    <w:lsdException w:name="Medium Grid 1 Accent 1" w:uiPriority="67"/>
-    <w:lsdException w:name="Medium Grid 2 Accent 1" w:uiPriority="68"/>
-    <w:lsdException w:name="Medium Grid 3 Accent 1" w:uiPriority="69"/>
-    <w:lsdException w:name="Dark List Accent 1" w:uiPriority="70"/>
-    <w:lsdException w:name="Colorful Shading Accent 1" w:uiPriority="71"/>
-    <w:lsdException w:name="Colorful List Accent 1" w:uiPriority="72"/>
-    <w:lsdException w:name="Colorful Grid Accent 1" w:uiPriority="73"/>
-    <w:lsdException w:name="Light Shading Accent 2" w:uiPriority="60"/>
-    <w:lsdException w:name="Light List Accent 2" w:uiPriority="61"/>
-    <w:lsdException w:name="Light Grid Accent 2" w:uiPriority="62"/>
-    <w:lsdException w:name="Medium Shading 1 Accent 2" w:uiPriority="63"/>
-    <w:lsdException w:name="Medium Shading 2 Accent 2" w:uiPriority="64"/>
-    <w:lsdException w:name="Medium List 1 Accent 2" w:uiPriority="65"/>
-    <w:lsdException w:name="Medium List 2 Accent 2" w:uiPriority="66"/>
-    <w:lsdException w:name="Medium Grid 1 Accent 2" w:uiPriority="67"/>
-    <w:lsdException w:name="Medium Grid 2 Accent 2" w:uiPriority="68"/>
-    <w:lsdException w:name="Medium Grid 3 Accent 2" w:uiPriority="69"/>
-    <w:lsdException w:name="Dark List Accent 2" w:uiPriority="70"/>
-    <w:lsdException w:name="Colorful Shading Accent 2" w:uiPriority="71"/>
-    <w:lsdException w:name="Colorful List Accent 2" w:uiPriority="72"/>
-    <w:lsdException w:name="Colorful Grid Accent 2" w:uiPriority="73"/>
-    <w:lsdException w:name="Light Shading Accent 3" w:uiPriority="60"/>
-    <w:lsdException w:name="Light List Accent 3" w:uiPriority="61"/>
-    <w:lsdException w:name="Light Grid Accent 3" w:uiPriority="62"/>
-    <w:lsdException w:name="Medium Shading 1 Accent 3" w:uiPriority="63"/>
-    <w:lsdException w:name="Medium Shading 2 Accent 3" w:uiPriority="64"/>
-    <w:lsdException w:name="Medium List 1 Accent 3" w:uiPriority="65"/>
-    <w:lsdException w:name="Medium List 2 Accent 3" w:uiPriority="66"/>
-    <w:lsdException w:name="Medium Grid 1 Accent 3" w:uiPriority="67"/>
-    <w:lsdException w:name="Medium Grid 2 Accent 3" w:uiPriority="68"/>
-    <w:lsdException w:name="Medium Grid 3 Accent 3" w:uiPriority="69"/>
-    <w:lsdException w:name="Dark List Accent 3" w:uiPriority="70"/>
-    <w:lsdException w:name="Colorful Shading Accent 3" w:uiPriority="71"/>
-    <w:lsdException w:name="Colorful List Accent 3" w:uiPriority="72"/>
-    <w:lsdException w:name="Colorful Grid Accent 3" w:uiPriority="73"/>
-    <w:lsdException w:name="Light Shading Accent 4" w:uiPriority="60"/>
-    <w:lsdException w:name="Light List Accent 4" w:uiPriority="61"/>
-    <w:lsdException w:name="Light Grid Accent 4" w:uiPriority="62"/>
-    <w:lsdException w:name="Medium Shading 1 Accent 4" w:uiPriority="63"/>
-    <w:lsdException w:name="Medium Shading 2 Accent 4" w:uiPriority="64"/>
-    <w:lsdException w:name="Medium List 1 Accent 4" w:uiPriority="65"/>
-    <w:lsdException w:name="Medium List 2 Accent 4" w:uiPriority="66"/>
-    <w:lsdException w:name="Medium Grid 1 Accent 4" w:uiPriority="67"/>
-    <w:lsdException w:name="Medium Grid 2 Accent 4" w:uiPriority="68"/>
-    <w:lsdException w:name="Medium Grid 3 Accent 4" w:uiPriority="69"/>
-    <w:lsdException w:name="Dark List Accent 4" w:uiPriority="70"/>
-    <w:lsdException w:name="Colorful Shading Accent 4" w:uiPriority="71"/>
-    <w:lsdException w:name="Colorful List Accent 4" w:uiPriority="72"/>
-    <w:lsdException w:name="Colorful Grid Accent 4" w:uiPriority="73"/>
-    <w:lsdException w:name="Light Shading Accent 5" w:uiPriority="60"/>
-    <w:lsdException w:name="Light List Accent 5" w:uiPriority="61"/>
-    <w:lsdException w:name="Light Grid Accent 5" w:uiPriority="62"/>
-    <w:lsdException w:name="Medium Shading 1 Accent 5" w:uiPriority="63"/>
-    <w:lsdException w:name="Medium Shading 2 Accent 5" w:uiPriority="64"/>
-    <w:lsdException w:name="Medium List 1 Accent 5" w:uiPriority="65"/>
-    <w:lsdException w:name="Medium List 2 Accent 5" w:uiPriority="66"/>
-    <w:lsdException w:name="Medium Grid 1 Accent 5" w:uiPriority="67"/>
-    <w:lsdException w:name="Medium Grid 2 Accent 5" w:uiPriority="68"/>
-    <w:lsdException w:name="Medium Grid 3 Accent 5" w:uiPriority="69"/>
-    <w:lsdException w:name="Dark List Accent 5" w:uiPriority="70"/>
-    <w:lsdException w:name="Colorful Shading Accent 5" w:uiPriority="71"/>
-    <w:lsdException w:name="Colorful List Accent 5" w:uiPriority="72"/>
-    <w:lsdException w:name="Colorful Grid Accent 5" w:uiPriority="73"/>
-    <w:lsdException w:name="Light Shading Accent 6" w:uiPriority="60"/>
-    <w:lsdException w:name="Light List Accent 6" w:uiPriority="61"/>
-    <w:lsdException w:name="Light Grid Accent 6" w:uiPriority="62"/>
-    <w:lsdException w:name="Medium Shading 1 Accent 6" w:uiPriority="63"/>
-    <w:lsdException w:name="Medium Shading 2 Accent 6" w:uiPriority="64"/>
-    <w:lsdException w:name="Medium List 1 Accent 6" w:uiPriority="65"/>
-    <w:lsdException w:name="Medium List 2 Accent 6" w:uiPriority="66"/>
-    <w:lsdException w:name="Medium Grid 1 Accent 6" w:uiPriority="67"/>
-    <w:lsdException w:name="Medium Grid 2 Accent 6" w:uiPriority="68"/>
-    <w:lsdException w:name="Medium Grid 3 Accent 6" w:uiPriority="69"/>
-    <w:lsdException w:name="Dark List Accent 6" w:uiPriority="70"/>
-    <w:lsdException w:name="Colorful Shading Accent 6" w:uiPriority="71"/>
-    <w:lsdException w:name="Colorful List Accent 6" w:uiPriority="72"/>
-    <w:lsdException w:name="Colorful Grid Accent 6" w:uiPriority="73"/>
-    <w:lsdException w:name="Subtle Emphasis" w:uiPriority="19" w:qFormat="1"/>
-    <w:lsdException w:name="Intense Emphasis" w:uiPriority="21" w:qFormat="1"/>
-    <w:lsdException w:name="Subtle Reference" w:uiPriority="31" w:qFormat="1"/>
-    <w:lsdException w:name="Intense Reference" w:uiPriority="32" w:qFormat="1"/>
-    <w:lsdException w:name="Book Title" w:uiPriority="33" w:qFormat="1"/>
-    <w:lsdException w:name="Bibliography" w:semiHidden="1" w:uiPriority="37" w:unhideWhenUsed="1"/>
-    <w:lsdException w:name="TOC Heading" w:semiHidden="1" w:uiPriority="39" w:unhideWhenUsed="1" w:qFormat="1"/>
-    <w:lsdException w:name="Plain Table 1" w:uiPriority="41"/>
-    <w:lsdException w:name="Plain Table 2" w:uiPriority="42"/>
-    <w:lsdException w:name="Plain Table 3" w:uiPriority="43"/>
-    <w:lsdException w:name="Plain Table 4" w:uiPriority="44"/>
-    <w:lsdException w:name="Plain Table 5" w:uiPriority="45"/>
-    <w:lsdException w:name="Grid Table Light" w:uiPriority="40"/>
-    <w:lsdException w:name="Grid Table 1 Light" w:uiPriority="46"/>
-    <w:lsdException w:name="Grid Table 2" w:uiPriority="47"/>
-    <w:lsdException w:name="Grid Table 3" w:uiPriority="48"/>
-    <w:lsdException w:name="Grid Table 4" w:uiPriority="49"/>
-    <w:lsdException w:name="Grid Table 5 Dark" w:uiPriority="50"/>
-    <w:lsdException w:name="Grid Table 6 Colorful" w:uiPriority="51"/>
-    <w:lsdException w:name="Grid Table 7 Colorful" w:uiPriority="52"/>
-    <w:lsdException w:name="Grid Table 1 Light Accent 1" w:uiPriority="46"/>
-    <w:lsdException w:name="Grid Table 2 Accent 1" w:uiPriority="47"/>
-    <w:lsdException w:name="Grid Table 3 Accent 1" w:uiPriority="48"/>
-    <w:lsdException w:name="Grid Table 4 Accent 1" w:uiPriority="49"/>
-    <w:lsdException w:name="Grid Table 5 Dark Accent 1" w:uiPriority="50"/>
-    <w:lsdException w:name="Grid Table 6 Colorful Accent 1" w:uiPriority="51"/>
-    <w:lsdException w:name="Grid Table 7 Colorful Accent 1" w:uiPriority="52"/>
-    <w:lsdException w:name="Grid Table 1 Light Accent 2" w:uiPriority="46"/>
-    <w:lsdException w:name="Grid Table 2 Accent 2" w:uiPriority="47"/>
-    <w:lsdException w:name="Grid Table 3 Accent 2" w:uiPriority="48"/>
-    <w:lsdException w:name="Grid Table 4 Accent 2" w:uiPriority="49"/>
-    <w:lsdException w:name="Grid Table 5 Dark Accent 2" w:uiPriority="50"/>
-    <w:lsdException w:name="Grid Table 6 Colorful Accent 2" w:uiPriority="51"/>
-    <w:lsdException w:name="Grid Table 7 Colorful Accent 2" w:uiPriority="52"/>
-    <w:lsdException w:name="Grid Table 1 Light Accent 3" w:uiPriority="46"/>
-    <w:lsdException w:name="Grid Table 2 Accent 3" w:uiPriority="47"/>
-    <w:lsdException w:name="Grid Table 3 Accent 3" w:uiPriority="48"/>
-    <w:lsdException w:name="Grid Table 4 Accent 3" w:uiPriority="49"/>
-    <w:lsdException w:name="Grid Table 5 Dark Accent 3" w:uiPriority="50"/>
-    <w:lsdException w:name="Grid Table 6 Colorful Accent 3" w:uiPriority="51"/>
-    <w:lsdException w:name="Grid Table 7 Colorful Accent 3" w:uiPriority="52"/>
-    <w:lsdException w:name="Grid Table 1 Light Accent 4" w:uiPriority="46"/>
-    <w:lsdException w:name="Grid Table 2 Accent 4" w:uiPriority="47"/>
-    <w:lsdException w:name="Grid Table 3 Accent 4" w:uiPriority="48"/>
-    <w:lsdException w:name="Grid Table 4 Accent 4" w:uiPriority="49"/>
-    <w:lsdException w:name="Grid Table 5 Dark Accent 4" w:uiPriority="50"/>
-    <w:lsdException w:name="Grid Table 6 Colorful Accent 4" w:uiPriority="51"/>
-    <w:lsdException w:name="Grid Table 7 Colorful Accent 4" w:uiPriority="52"/>
-    <w:lsdException w:name="Grid Table 1 Light Accent 5" w:uiPriority="46"/>
-    <w:lsdException w:name="Grid Table 2 Accent 5" w:uiPriority="47"/>
-    <w:lsdException w:name="Grid Table 3 Accent 5" w:uiPriority="48"/>
-    <w:lsdException w:name="Grid Table 4 Accent 5" w:uiPriority="49"/>
-    <w:lsdException w:name="Grid Table 5 Dark Accent 5" w:uiPriority="50"/>
-    <w:lsdException w:name="Grid Table 6 Colorful Accent 5" w:uiPriority="51"/>
-    <w:lsdException w:name="Grid Table 7 Colorful Accent 5" w:uiPriority="52"/>
-    <w:lsdException w:name="Grid Table 1 Light Accent 6" w:uiPriority="46"/>
-    <w:lsdException w:name="Grid Table 2 Accent 6" w:uiPriority="47"/>
-    <w:lsdException w:name="Grid Table 3 Accent 6" w:uiPriority="48"/>
-    <w:lsdException w:name="Grid Table 4 Accent 6" w:uiPriority="49"/>
-    <w:lsdException w:name="Grid Table 5 Dark Accent 6" w:uiPriority="50"/>
-    <w:lsdException w:name="Grid Table 6 Colorful Accent 6" w:uiPriority="51"/>
-    <w:lsdException w:name="Grid Table 7 Colorful Accent 6" w:uiPriority="52"/>
-    <w:lsdException w:name="List Table 1 Light" w:uiPriority="46"/>
-    <w:lsdException w:name="List Table 2" w:uiPriority="47"/>
-    <w:lsdException w:name="List Table 3" w:uiPriority="48"/>
-    <w:lsdException w:name="List Table 4" w:uiPriority="49"/>
-    <w:lsdException w:name="List Table 5 Dark" w:uiPriority="50"/>
-    <w:lsdException w:name="List Table 6 Colorful" w:uiPriority="51"/>
-    <w:lsdException w:name="List Table 7 Colorful" w:uiPriority="52"/>
-    <w:lsdException w:name="List Table 1 Light Accent 1" w:uiPriority="46"/>
-    <w:lsdException w:name="List Table 2 Accent 1" w:uiPriority="47"/>
-    <w:lsdException w:name="List Table 3 Accent 1" w:uiPriority="48"/>
-    <w:lsdException w:name="List Table 4 Accent 1" w:uiPriority="49"/>
-    <w:lsdException w:name="List Table 5 Dark Accent 1" w:uiPriority="50"/>
-    <w:lsdException w:name="List Table 6 Colorful Accent 1" w:uiPriority="51"/>
-    <w:lsdException w:name="List Table 7 Colorful Accent 1" w:uiPriority="52"/>
-    <w:lsdException w:name="List Table 1 Light Accent 2" w:uiPriority="46"/>
-    <w:lsdException w:name="List Table 2 Accent 2" w:uiPriority="47"/>
-    <w:lsdException w:name="List Table 3 Accent 2" w:uiPriority="48"/>
-    <w:lsdException w:name="List Table 4 Accent 2" w:uiPriority="49"/>
-    <w:lsdException w:name="List Table 5 Dark Accent 2" w:uiPriority="50"/>
-    <w:lsdException w:name="List Table 6 Colorful Accent 2" w:uiPriority="51"/>
-    <w:lsdException w:name="List Table 7 Colorful Accent 2" w:uiPriority="52"/>
-    <w:lsdException w:name="List Table 1 Light Accent 3" w:uiPriority="46"/>
-    <w:lsdException w:name="List Table 2 Accent 3" w:uiPriority="47"/>
-    <w:lsdException w:name="List Table 3 Accent 3" w:uiPriority="48"/>
-    <w:lsdException w:name="List Table 4 Accent 3" w:uiPriority="49"/>
-    <w:lsdException w:name="List Table 5 Dark Accent 3" w:uiPriority="50"/>
-    <w:lsdException w:name="List Table 6 Colorful Accent 3" w:uiPriority="51"/>
-    <w:lsdException w:name="List Table 7 Colorful Accent 3" w:uiPriority="52"/>
-    <w:lsdException w:name="List Table 1 Light Accent 4" w:uiPriority="46"/>
-    <w:lsdException w:name="List Table 2 Accent 4" w:uiPriority="47"/>
-    <w:lsdException w:name="List Table 3 Accent 4" w:uiPriority="48"/>
-    <w:lsdException w:name="List Table 4 Accent 4" w:uiPriority="49"/>
-    <w:lsdException w:name="List Table 5 Dark Accent 4" w:uiPriority="50"/>
-    <w:lsdException w:name="List Table 6 Colorful Accent 4" w:uiPriority="51"/>
-    <w:lsdException w:name="List Table 7 Colorful Accent 4" w:uiPriority="52"/>
-    <w:lsdException w:name="List Table 1 Light Accent 5" w:uiPriority="46"/>
-    <w:lsdException w:name="List Table 2 Accent 5" w:uiPriority="47"/>
-    <w:lsdException w:name="List Table 3 Accent 5" w:uiPriority="48"/>
-    <w:lsdException w:name="List Table 4 Accent 5" w:uiPriority="49"/>
-    <w:lsdException w:name="List Table 5 Dark Accent 5" w:uiPriority="50"/>
-    <w:lsdException w:name="List Table 6 Colorful Accent 5" w:uiPriority="51"/>
-    <w:lsdException w:name="List Table 7 Colorful Accent 5" w:uiPriority="52"/>
-    <w:lsdException w:name="List Table 1 Light Accent 6" w:uiPriority="46"/>
-    <w:lsdException w:name="List Table 2 Accent 6" w:uiPriority="47"/>
-    <w:lsdException w:name="List Table 3 Accent 6" w:uiPriority="48"/>
-    <w:lsdException w:name="List Table 4 Accent 6" w:uiPriority="49"/>
-    <w:lsdException w:name="List Table 5 Dark Accent 6" w:uiPriority="50"/>
-    <w:lsdException w:name="List Table 6 Colorful Accent 6" w:uiPriority="51"/>
-    <w:lsdException w:name="List Table 7 Colorful Accent 6" w:uiPriority="52"/>
-    <w:lsdException w:name="Mention" w:semiHidden="1" w:unhideWhenUsed="1"/>
-    <w:lsdException w:name="Smart Hyperlink" w:semiHidden="1" w:unhideWhenUsed="1"/>
-    <w:lsdException w:name="Hashtag" w:semiHidden="1" w:unhideWhenUsed="1"/>
-    <w:lsdException w:name="Unresolved Mention" w:semiHidden="1" w:unhideWhenUsed="1"/>
+  <w:latentStyles w:defLockedState="0" w:defUIPriority="99" w:defSemiHidden="1" w:defUnhideWhenUsed="1" w:defQFormat="0" w:count="267">
+    <w:lsdException w:name="Normal" w:semiHidden="0" w:uiPriority="0" w:unhideWhenUsed="0" w:qFormat="1"/>
+    <w:lsdException w:name="heading 1" w:semiHidden="0" w:uiPriority="9" w:unhideWhenUsed="0" w:qFormat="1"/>
+    <w:lsdException w:name="heading 2" w:uiPriority="9" w:qFormat="1"/>
+    <w:lsdException w:name="heading 3" w:uiPriority="9" w:qFormat="1"/>
+    <w:lsdException w:name="heading 4" w:uiPriority="9" w:qFormat="1"/>
+    <w:lsdException w:name="heading 5" w:uiPriority="9" w:qFormat="1"/>
+    <w:lsdException w:name="heading 6" w:uiPriority="9" w:qFormat="1"/>
+    <w:lsdException w:name="heading 7" w:uiPriority="9" w:qFormat="1"/>
+    <w:lsdException w:name="heading 8" w:uiPriority="9" w:qFormat="1"/>
+    <w:lsdException w:name="heading 9" w:uiPriority="9" w:qFormat="1"/>
+    <w:lsdException w:name="toc 1" w:uiPriority="39"/>
+    <w:lsdException w:name="toc 2" w:uiPriority="39"/>
+    <w:lsdException w:name="toc 3" w:uiPriority="39"/>
+    <w:lsdException w:name="toc 4" w:uiPriority="39"/>
+    <w:lsdException w:name="toc 5" w:uiPriority="39"/>
+    <w:lsdException w:name="toc 6" w:uiPriority="39"/>
+    <w:lsdException w:name="toc 7" w:uiPriority="39"/>
+    <w:lsdException w:name="toc 8" w:uiPriority="39"/>
+    <w:lsdException w:name="toc 9" w:uiPriority="39"/>
+    <w:lsdException w:name="caption" w:uiPriority="35" w:qFormat="1"/>
+    <w:lsdException w:name="Title" w:semiHidden="0" w:uiPriority="10" w:unhideWhenUsed="0" w:qFormat="1"/>
+    <w:lsdException w:name="Default Paragraph Font" w:uiPriority="1"/>
+    <w:lsdException w:name="Subtitle" w:semiHidden="0" w:uiPriority="11" w:unhideWhenUsed="0" w:qFormat="1"/>
+    <w:lsdException w:name="Strong" w:semiHidden="0" w:uiPriority="22" w:unhideWhenUsed="0" w:qFormat="1"/>
+    <w:lsdException w:name="Emphasis" w:semiHidden="0" w:uiPriority="20" w:unhideWhenUsed="0" w:qFormat="1"/>
+    <w:lsdException w:name="Table Grid" w:uiPriority="39"/>
+    <w:lsdException w:name="Placeholder Text" w:unhideWhenUsed="0"/>
+    <w:lsdException w:name="No Spacing" w:semiHidden="0" w:uiPriority="1" w:unhideWhenUsed="0" w:qFormat="1"/>
+    <w:lsdException w:name="Light Shading" w:semiHidden="0" w:uiPriority="60" w:unhideWhenUsed="0"/>
+    <w:lsdException w:name="Light List" w:semiHidden="0" w:uiPriority="61" w:unhideWhenUsed="0"/>
+    <w:lsdException w:name="Light Grid" w:semiHidden="0" w:uiPriority="62" w:unhideWhenUsed="0"/>
+    <w:lsdException w:name="Medium Shading 1" w:semiHidden="0" w:uiPriority="63" w:unhideWhenUsed="0"/>
+    <w:lsdException w:name="Medium Shading 2" w:semiHidden="0" w:uiPriority="64" w:unhideWhenUsed="0"/>
+    <w:lsdException w:name="Medium List 1" w:semiHidden="0" w:uiPriority="65" w:unhideWhenUsed="0"/>
+    <w:lsdException w:name="Medium List 2" w:semiHidden="0" w:uiPriority="66" w:unhideWhenUsed="0"/>
+    <w:lsdException w:name="Medium Grid 1" w:semiHidden="0" w:uiPriority="67" w:unhideWhenUsed="0"/>
+    <w:lsdException w:name="Medium Grid 2" w:semiHidden="0" w:uiPriority="68" w:unhideWhenUsed="0"/>
+    <w:lsdException w:name="Medium Grid 3" w:semiHidden="0" w:uiPriority="69" w:unhideWhenUsed="0"/>
+    <w:lsdException w:name="Dark List" w:semiHidden="0" w:uiPriority="70" w:unhideWhenUsed="0"/>
+    <w:lsdException w:name="Colorful Shading" w:semiHidden="0" w:uiPriority="71" w:unhideWhenUsed="0"/>
+    <w:lsdException w:name="Colorful List" w:semiHidden="0" w:uiPriority="72" w:unhideWhenUsed="0"/>
+    <w:lsdException w:name="Colorful Grid" w:semiHidden="0" w:uiPriority="73" w:unhideWhenUsed="0"/>
+    <w:lsdException w:name="Light Shading Accent 1" w:semiHidden="0" w:uiPriority="60" w:unhideWhenUsed="0"/>
+    <w:lsdException w:name="Light List Accent 1" w:semiHidden="0" w:uiPriority="61" w:unhideWhenUsed="0"/>
+    <w:lsdException w:name="Light Grid Accent 1" w:semiHidden="0" w:uiPriority="62" w:unhideWhenUsed="0"/>
+    <w:lsdException w:name="Medium Shading 1 Accent 1" w:semiHidden="0" w:uiPriority="63" w:unhideWhenUsed="0"/>
+    <w:lsdException w:name="Medium Shading 2 Accent 1" w:semiHidden="0" w:uiPriority="64" w:unhideWhenUsed="0"/>
+    <w:lsdException w:name="Medium List 1 Accent 1" w:semiHidden="0" w:uiPriority="65" w:unhideWhenUsed="0"/>
+    <w:lsdException w:name="Revision" w:unhideWhenUsed="0"/>
+    <w:lsdException w:name="List Paragraph" w:semiHidden="0" w:uiPriority="34" w:unhideWhenUsed="0" w:qFormat="1"/>
+    <w:lsdException w:name="Quote" w:semiHidden="0" w:uiPriority="29" w:unhideWhenUsed="0" w:qFormat="1"/>
+    <w:lsdException w:name="Intense Quote" w:semiHidden="0" w:uiPriority="30" w:unhideWhenUsed="0" w:qFormat="1"/>
+    <w:lsdException w:name="Medium List 2 Accent 1" w:semiHidden="0" w:uiPriority="66" w:unhideWhenUsed="0"/>
+    <w:lsdException w:name="Medium Grid 1 Accent 1" w:semiHidden="0" w:uiPriority="67" w:unhideWhenUsed="0"/>
+    <w:lsdException w:name="Medium Grid 2 Accent 1" w:semiHidden="0" w:uiPriority="68" w:unhideWhenUsed="0"/>
+    <w:lsdException w:name="Medium Grid 3 Accent 1" w:semiHidden="0" w:uiPriority="69" w:unhideWhenUsed="0"/>
+    <w:lsdException w:name="Dark List Accent 1" w:semiHidden="0" w:uiPriority="70" w:unhideWhenUsed="0"/>
+    <w:lsdException w:name="Colorful Shading Accent 1" w:semiHidden="0" w:uiPriority="71" w:unhideWhenUsed="0"/>
+    <w:lsdException w:name="Colorful List Accent 1" w:semiHidden="0" w:uiPriority="72" w:unhideWhenUsed="0"/>
+    <w:lsdException w:name="Colorful Grid Accent 1" w:semiHidden="0" w:uiPriority="73" w:unhideWhenUsed="0"/>
+    <w:lsdException w:name="Light Shading Accent 2" w:semiHidden="0" w:uiPriority="60" w:unhideWhenUsed="0"/>
+    <w:lsdException w:name="Light List Accent 2" w:semiHidden="0" w:uiPriority="61" w:unhideWhenUsed="0"/>
+    <w:lsdException w:name="Light Grid Accent 2" w:semiHidden="0" w:uiPriority="62" w:unhideWhenUsed="0"/>
+    <w:lsdException w:name="Medium Shading 1 Accent 2" w:semiHidden="0" w:uiPriority="63" w:unhideWhenUsed="0"/>
+    <w:lsdException w:name="Medium Shading 2 Accent 2" w:semiHidden="0" w:uiPriority="64" w:unhideWhenUsed="0"/>
+    <w:lsdException w:name="Medium List 1 Accent 2" w:semiHidden="0" w:uiPriority="65" w:unhideWhenUsed="0"/>
+    <w:lsdException w:name="Medium List 2 Accent 2" w:semiHidden="0" w:uiPriority="66" w:unhideWhenUsed="0"/>
+    <w:lsdException w:name="Medium Grid 1 Accent 2" w:semiHidden="0" w:uiPriority="67" w:unhideWhenUsed="0"/>
+    <w:lsdException w:name="Medium Grid 2 Accent 2" w:semiHidden="0" w:uiPriority="68" w:unhideWhenUsed="0"/>
+    <w:lsdException w:name="Medium Grid 3 Accent 2" w:semiHidden="0" w:uiPriority="69" w:unhideWhenUsed="0"/>
+    <w:lsdException w:name="Dark List Accent 2" w:semiHidden="0" w:uiPriority="70" w:unhideWhenUsed="0"/>
+    <w:lsdException w:name="Colorful Shading Accent 2" w:semiHidden="0" w:uiPriority="71" w:unhideWhenUsed="0"/>
+    <w:lsdException w:name="Colorful List Accent 2" w:semiHidden="0" w:uiPriority="72" w:unhideWhenUsed="0"/>
+    <w:lsdException w:name="Colorful Grid Accent 2" w:semiHidden="0" w:uiPriority="73" w:unhideWhenUsed="0"/>
+    <w:lsdException w:name="Light Shading Accent 3" w:semiHidden="0" w:uiPriority="60" w:unhideWhenUsed="0"/>
+    <w:lsdException w:name="Light List Accent 3" w:semiHidden="0" w:uiPriority="61" w:unhideWhenUsed="0"/>
+    <w:lsdException w:name="Light Grid Accent 3" w:semiHidden="0" w:uiPriority="62" w:unhideWhenUsed="0"/>
+    <w:lsdException w:name="Medium Shading 1 Accent 3" w:semiHidden="0" w:uiPriority="63" w:unhideWhenUsed="0"/>
+    <w:lsdException w:name="Medium Shading 2 Accent 3" w:semiHidden="0" w:uiPriority="64" w:unhideWhenUsed="0"/>
+    <w:lsdException w:name="Medium List 1 Accent 3" w:semiHidden="0" w:uiPriority="65" w:unhideWhenUsed="0"/>
+    <w:lsdException w:name="Medium List 2 Accent 3" w:semiHidden="0" w:uiPriority="66" w:unhideWhenUsed="0"/>
+    <w:lsdException w:name="Medium Grid 1 Accent 3" w:semiHidden="0" w:uiPriority="67" w:unhideWhenUsed="0"/>
+    <w:lsdException w:name="Medium Grid 2 Accent 3" w:semiHidden="0" w:uiPriority="68" w:unhideWhenUsed="0"/>
+    <w:lsdException w:name="Medium Grid 3 Accent 3" w:semiHidden="0" w:uiPriority="69" w:unhideWhenUsed="0"/>
+    <w:lsdException w:name="Dark List Accent 3" w:semiHidden="0" w:uiPriority="70" w:unhideWhenUsed="0"/>
+    <w:lsdException w:name="Colorful Shading Accent 3" w:semiHidden="0" w:uiPriority="71" w:unhideWhenUsed="0"/>
+    <w:lsdException w:name="Colorful List Accent 3" w:semiHidden="0" w:uiPriority="72" w:unhideWhenUsed="0"/>
+    <w:lsdException w:name="Colorful Grid Accent 3" w:semiHidden="0" w:uiPriority="73" w:unhideWhenUsed="0"/>
+    <w:lsdException w:name="Light Shading Accent 4" w:semiHidden="0" w:uiPriority="60" w:unhideWhenUsed="0"/>
+    <w:lsdException w:name="Light List Accent 4" w:semiHidden="0" w:uiPriority="61" w:unhideWhenUsed="0"/>
+    <w:lsdException w:name="Light Grid Accent 4" w:semiHidden="0" w:uiPriority="62" w:unhideWhenUsed="0"/>
+    <w:lsdException w:name="Medium Shading 1 Accent 4" w:semiHidden="0" w:uiPriority="63" w:unhideWhenUsed="0"/>
+    <w:lsdException w:name="Medium Shading 2 Accent 4" w:semiHidden="0" w:uiPriority="64" w:unhideWhenUsed="0"/>
+    <w:lsdException w:name="Medium List 1 Accent 4" w:semiHidden="0" w:uiPriority="65" w:unhideWhenUsed="0"/>
+    <w:lsdException w:name="Medium List 2 Accent 4" w:semiHidden="0" w:uiPriority="66" w:unhideWhenUsed="0"/>
+    <w:lsdException w:name="Medium Grid 1 Accent 4" w:semiHidden="0" w:uiPriority="67" w:unhideWhenUsed="0"/>
+    <w:lsdException w:name="Medium Grid 2 Accent 4" w:semiHidden="0" w:uiPriority="68" w:unhideWhenUsed="0"/>
+    <w:lsdException w:name="Medium Grid 3 Accent 4" w:semiHidden="0" w:uiPriority="69" w:unhideWhenUsed="0"/>
+    <w:lsdException w:name="Dark List Accent 4" w:semiHidden="0" w:uiPriority="70" w:unhideWhenUsed="0"/>
+    <w:lsdException w:name="Colorful Shading Accent 4" w:semiHidden="0" w:uiPriority="71" w:unhideWhenUsed="0"/>
+    <w:lsdException w:name="Colorful List Accent 4" w:semiHidden="0" w:uiPriority="72" w:unhideWhenUsed="0"/>
+    <w:lsdException w:name="Colorful Grid Accent 4" w:semiHidden="0" w:uiPriority="73" w:unhideWhenUsed="0"/>
+    <w:lsdException w:name="Light Shading Accent 5" w:semiHidden="0" w:uiPriority="60" w:unhideWhenUsed="0"/>
+    <w:lsdException w:name="Light List Accent 5" w:semiHidden="0" w:uiPriority="61" w:unhideWhenUsed="0"/>
+    <w:lsdException w:name="Light Grid Accent 5" w:semiHidden="0" w:uiPriority="62" w:unhideWhenUsed="0"/>
+    <w:lsdException w:name="Medium Shading 1 Accent 5" w:semiHidden="0" w:uiPriority="63" w:unhideWhenUsed="0"/>
+    <w:lsdException w:name="Medium Shading 2 Accent 5" w:semiHidden="0" w:uiPriority="64" w:unhideWhenUsed="0"/>
+    <w:lsdException w:name="Medium List 1 Accent 5" w:semiHidden="0" w:uiPriority="65" w:unhideWhenUsed="0"/>
+    <w:lsdException w:name="Medium List 2 Accent 5" w:semiHidden="0" w:uiPriority="66" w:unhideWhenUsed="0"/>
+    <w:lsdException w:name="Medium Grid 1 Accent 5" w:semiHidden="0" w:uiPriority="67" w:unhideWhenUsed="0"/>
+    <w:lsdException w:name="Medium Grid 2 Accent 5" w:semiHidden="0" w:uiPriority="68" w:unhideWhenUsed="0"/>
+    <w:lsdException w:name="Medium Grid 3 Accent 5" w:semiHidden="0" w:uiPriority="69" w:unhideWhenUsed="0"/>
+    <w:lsdException w:name="Dark List Accent 5" w:semiHidden="0" w:uiPriority="70" w:unhideWhenUsed="0"/>
+    <w:lsdException w:name="Colorful Shading Accent 5" w:semiHidden="0" w:uiPriority="71" w:unhideWhenUsed="0"/>
+    <w:lsdException w:name="Colorful List Accent 5" w:semiHidden="0" w:uiPriority="72" w:unhideWhenUsed="0"/>
+    <w:lsdException w:name="Colorful Grid Accent 5" w:semiHidden="0" w:uiPriority="73" w:unhideWhenUsed="0"/>
+    <w:lsdException w:name="Light Shading Accent 6" w:semiHidden="0" w:uiPriority="60" w:unhideWhenUsed="0"/>
+    <w:lsdException w:name="Light List Accent 6" w:semiHidden="0" w:uiPriority="61" w:unhideWhenUsed="0"/>
+    <w:lsdException w:name="Light Grid Accent 6" w:semiHidden="0" w:uiPriority="62" w:unhideWhenUsed="0"/>
+    <w:lsdException w:name="Medium Shading 1 Accent 6" w:semiHidden="0" w:uiPriority="63" w:unhideWhenUsed="0"/>
+    <w:lsdException w:name="Medium Shading 2 Accent 6" w:semiHidden="0" w:uiPriority="64" w:unhideWhenUsed="0"/>
+    <w:lsdException w:name="Medium List 1 Accent 6" w:semiHidden="0" w:uiPriority="65" w:unhideWhenUsed="0"/>
+    <w:lsdException w:name="Medium List 2 Accent 6" w:semiHidden="0" w:uiPriority="66" w:unhideWhenUsed="0"/>
+    <w:lsdException w:name="Medium Grid 1 Accent 6" w:semiHidden="0" w:uiPriority="67" w:unhideWhenUsed="0"/>
+    <w:lsdException w:name="Medium Grid 2 Accent 6" w:semiHidden="0" w:uiPriority="68" w:unhideWhenUsed="0"/>
+    <w:lsdException w:name="Medium Grid 3 Accent 6" w:semiHidden="0" w:uiPriority="69" w:unhideWhenUsed="0"/>
+    <w:lsdException w:name="Dark List Accent 6" w:semiHidden="0" w:uiPriority="70" w:unhideWhenUsed="0"/>
+    <w:lsdException w:name="Colorful Shading Accent 6" w:semiHidden="0" w:uiPriority="71" w:unhideWhenUsed="0"/>
+    <w:lsdException w:name="Colorful List Accent 6" w:semiHidden="0" w:uiPriority="72" w:unhideWhenUsed="0"/>
+    <w:lsdException w:name="Colorful Grid Accent 6" w:semiHidden="0" w:uiPriority="73" w:unhideWhenUsed="0"/>
+    <w:lsdException w:name="Subtle Emphasis" w:semiHidden="0" w:uiPriority="19" w:unhideWhenUsed="0" w:qFormat="1"/>
+    <w:lsdException w:name="Intense Emphasis" w:semiHidden="0" w:uiPriority="21" w:unhideWhenUsed="0" w:qFormat="1"/>
+    <w:lsdException w:name="Subtle Reference" w:semiHidden="0" w:uiPriority="31" w:unhideWhenUsed="0" w:qFormat="1"/>
+    <w:lsdException w:name="Intense Reference" w:semiHidden="0" w:uiPriority="32" w:unhideWhenUsed="0" w:qFormat="1"/>
+    <w:lsdException w:name="Book Title" w:semiHidden="0" w:uiPriority="33" w:unhideWhenUsed="0" w:qFormat="1"/>
+    <w:lsdException w:name="Bibliography" w:uiPriority="37"/>
+    <w:lsdException w:name="TOC Heading" w:uiPriority="39" w:qFormat="1"/>
   </w:latentStyles>
   <w:style w:type="paragraph" w:default="1" w:styleId="Normal">
     <w:name w:val="Normal"/>
@@ -3065,6 +3104,7 @@
       <w:spacing w:after="0" w:line="240" w:lineRule="auto"/>
     </w:pPr>
     <w:tblPr>
+      <w:tblInd w:w="0" w:type="dxa"/>
       <w:tblBorders>
         <w:top w:val="single" w:sz="4" w:space="0" w:color="auto"/>
         <w:left w:val="single" w:sz="4" w:space="0" w:color="auto"/>
@@ -3073,6 +3113,462 @@
         <w:insideH w:val="single" w:sz="4" w:space="0" w:color="auto"/>
         <w:insideV w:val="single" w:sz="4" w:space="0" w:color="auto"/>
       </w:tblBorders>
+      <w:tblCellMar>
+        <w:top w:w="0" w:type="dxa"/>
+        <w:left w:w="108" w:type="dxa"/>
+        <w:bottom w:w="0" w:type="dxa"/>
+        <w:right w:w="108" w:type="dxa"/>
+      </w:tblCellMar>
+    </w:tblPr>
+  </w:style>
+  <w:style w:type="paragraph" w:styleId="NormalWeb">
+    <w:name w:val="Normal (Web)"/>
+    <w:basedOn w:val="Normal"/>
+    <w:uiPriority w:val="99"/>
+    <w:semiHidden/>
+    <w:unhideWhenUsed/>
+    <w:rsid w:val="00BD4AAB"/>
+    <w:pPr>
+      <w:spacing w:before="100" w:beforeAutospacing="1" w:after="100" w:afterAutospacing="1" w:line="240" w:lineRule="auto"/>
+    </w:pPr>
+    <w:rPr>
+      <w:rFonts w:ascii="Times New Roman" w:eastAsia="Times New Roman" w:hAnsi="Times New Roman" w:cs="Times New Roman"/>
+      <w:szCs w:val="24"/>
+      <w:lang w:val="fr-FR" w:eastAsia="fr-FR"/>
+    </w:rPr>
+  </w:style>
+</w:styles>
+</file>
+
+<file path=word/stylesWithEffects.xml><?xml version="1.0" encoding="utf-8"?>
+<w:styles xmlns:wpc="http://schemas.microsoft.com/office/word/2010/wordprocessingCanvas" xmlns:mc="http://schemas.openxmlformats.org/markup-compatibility/2006" xmlns:o="urn:schemas-microsoft-com:office:office" xmlns:r="http://schemas.openxmlformats.org/officeDocument/2006/relationships" xmlns:m="http://schemas.openxmlformats.org/officeDocument/2006/math" xmlns:v="urn:schemas-microsoft-com:vml" xmlns:wp14="http://schemas.microsoft.com/office/word/2010/wordprocessingDrawing" xmlns:wp="http://schemas.openxmlformats.org/drawingml/2006/wordprocessingDrawing" xmlns:w10="urn:schemas-microsoft-com:office:word" xmlns:w="http://schemas.openxmlformats.org/wordprocessingml/2006/main" xmlns:w14="http://schemas.microsoft.com/office/word/2010/wordml" xmlns:wpg="http://schemas.microsoft.com/office/word/2010/wordprocessingGroup" xmlns:wpi="http://schemas.microsoft.com/office/word/2010/wordprocessingInk" xmlns:wne="http://schemas.microsoft.com/office/word/2006/wordml" xmlns:wps="http://schemas.microsoft.com/office/word/2010/wordprocessingShape" mc:Ignorable="w14 wp14">
+  <w:docDefaults>
+    <w:rPrDefault>
+      <w:rPr>
+        <w:rFonts w:asciiTheme="minorHAnsi" w:eastAsiaTheme="minorHAnsi" w:hAnsiTheme="minorHAnsi" w:cstheme="minorBidi"/>
+        <w:sz w:val="22"/>
+        <w:szCs w:val="22"/>
+        <w:lang w:val="de-DE" w:eastAsia="en-US" w:bidi="ar-SA"/>
+      </w:rPr>
+    </w:rPrDefault>
+    <w:pPrDefault>
+      <w:pPr>
+        <w:spacing w:after="160" w:line="259" w:lineRule="auto"/>
+      </w:pPr>
+    </w:pPrDefault>
+  </w:docDefaults>
+  <w:latentStyles w:defLockedState="0" w:defUIPriority="99" w:defSemiHidden="1" w:defUnhideWhenUsed="1" w:defQFormat="0" w:count="267">
+    <w:lsdException w:name="Normal" w:semiHidden="0" w:uiPriority="0" w:unhideWhenUsed="0" w:qFormat="1"/>
+    <w:lsdException w:name="heading 1" w:semiHidden="0" w:uiPriority="9" w:unhideWhenUsed="0" w:qFormat="1"/>
+    <w:lsdException w:name="heading 2" w:uiPriority="9" w:qFormat="1"/>
+    <w:lsdException w:name="heading 3" w:uiPriority="9" w:qFormat="1"/>
+    <w:lsdException w:name="heading 4" w:uiPriority="9" w:qFormat="1"/>
+    <w:lsdException w:name="heading 5" w:uiPriority="9" w:qFormat="1"/>
+    <w:lsdException w:name="heading 6" w:uiPriority="9" w:qFormat="1"/>
+    <w:lsdException w:name="heading 7" w:uiPriority="9" w:qFormat="1"/>
+    <w:lsdException w:name="heading 8" w:uiPriority="9" w:qFormat="1"/>
+    <w:lsdException w:name="heading 9" w:uiPriority="9" w:qFormat="1"/>
+    <w:lsdException w:name="toc 1" w:uiPriority="39"/>
+    <w:lsdException w:name="toc 2" w:uiPriority="39"/>
+    <w:lsdException w:name="toc 3" w:uiPriority="39"/>
+    <w:lsdException w:name="toc 4" w:uiPriority="39"/>
+    <w:lsdException w:name="toc 5" w:uiPriority="39"/>
+    <w:lsdException w:name="toc 6" w:uiPriority="39"/>
+    <w:lsdException w:name="toc 7" w:uiPriority="39"/>
+    <w:lsdException w:name="toc 8" w:uiPriority="39"/>
+    <w:lsdException w:name="toc 9" w:uiPriority="39"/>
+    <w:lsdException w:name="caption" w:uiPriority="35" w:qFormat="1"/>
+    <w:lsdException w:name="Title" w:semiHidden="0" w:uiPriority="10" w:unhideWhenUsed="0" w:qFormat="1"/>
+    <w:lsdException w:name="Default Paragraph Font" w:uiPriority="1"/>
+    <w:lsdException w:name="Subtitle" w:semiHidden="0" w:uiPriority="11" w:unhideWhenUsed="0" w:qFormat="1"/>
+    <w:lsdException w:name="Strong" w:semiHidden="0" w:uiPriority="22" w:unhideWhenUsed="0" w:qFormat="1"/>
+    <w:lsdException w:name="Emphasis" w:semiHidden="0" w:uiPriority="20" w:unhideWhenUsed="0" w:qFormat="1"/>
+    <w:lsdException w:name="Table Grid" w:uiPriority="39"/>
+    <w:lsdException w:name="Placeholder Text" w:unhideWhenUsed="0"/>
+    <w:lsdException w:name="No Spacing" w:semiHidden="0" w:uiPriority="1" w:unhideWhenUsed="0" w:qFormat="1"/>
+    <w:lsdException w:name="Light Shading" w:semiHidden="0" w:uiPriority="60" w:unhideWhenUsed="0"/>
+    <w:lsdException w:name="Light List" w:semiHidden="0" w:uiPriority="61" w:unhideWhenUsed="0"/>
+    <w:lsdException w:name="Light Grid" w:semiHidden="0" w:uiPriority="62" w:unhideWhenUsed="0"/>
+    <w:lsdException w:name="Medium Shading 1" w:semiHidden="0" w:uiPriority="63" w:unhideWhenUsed="0"/>
+    <w:lsdException w:name="Medium Shading 2" w:semiHidden="0" w:uiPriority="64" w:unhideWhenUsed="0"/>
+    <w:lsdException w:name="Medium List 1" w:semiHidden="0" w:uiPriority="65" w:unhideWhenUsed="0"/>
+    <w:lsdException w:name="Medium List 2" w:semiHidden="0" w:uiPriority="66" w:unhideWhenUsed="0"/>
+    <w:lsdException w:name="Medium Grid 1" w:semiHidden="0" w:uiPriority="67" w:unhideWhenUsed="0"/>
+    <w:lsdException w:name="Medium Grid 2" w:semiHidden="0" w:uiPriority="68" w:unhideWhenUsed="0"/>
+    <w:lsdException w:name="Medium Grid 3" w:semiHidden="0" w:uiPriority="69" w:unhideWhenUsed="0"/>
+    <w:lsdException w:name="Dark List" w:semiHidden="0" w:uiPriority="70" w:unhideWhenUsed="0"/>
+    <w:lsdException w:name="Colorful Shading" w:semiHidden="0" w:uiPriority="71" w:unhideWhenUsed="0"/>
+    <w:lsdException w:name="Colorful List" w:semiHidden="0" w:uiPriority="72" w:unhideWhenUsed="0"/>
+    <w:lsdException w:name="Colorful Grid" w:semiHidden="0" w:uiPriority="73" w:unhideWhenUsed="0"/>
+    <w:lsdException w:name="Light Shading Accent 1" w:semiHidden="0" w:uiPriority="60" w:unhideWhenUsed="0"/>
+    <w:lsdException w:name="Light List Accent 1" w:semiHidden="0" w:uiPriority="61" w:unhideWhenUsed="0"/>
+    <w:lsdException w:name="Light Grid Accent 1" w:semiHidden="0" w:uiPriority="62" w:unhideWhenUsed="0"/>
+    <w:lsdException w:name="Medium Shading 1 Accent 1" w:semiHidden="0" w:uiPriority="63" w:unhideWhenUsed="0"/>
+    <w:lsdException w:name="Medium Shading 2 Accent 1" w:semiHidden="0" w:uiPriority="64" w:unhideWhenUsed="0"/>
+    <w:lsdException w:name="Medium List 1 Accent 1" w:semiHidden="0" w:uiPriority="65" w:unhideWhenUsed="0"/>
+    <w:lsdException w:name="Revision" w:unhideWhenUsed="0"/>
+    <w:lsdException w:name="List Paragraph" w:semiHidden="0" w:uiPriority="34" w:unhideWhenUsed="0" w:qFormat="1"/>
+    <w:lsdException w:name="Quote" w:semiHidden="0" w:uiPriority="29" w:unhideWhenUsed="0" w:qFormat="1"/>
+    <w:lsdException w:name="Intense Quote" w:semiHidden="0" w:uiPriority="30" w:unhideWhenUsed="0" w:qFormat="1"/>
+    <w:lsdException w:name="Medium List 2 Accent 1" w:semiHidden="0" w:uiPriority="66" w:unhideWhenUsed="0"/>
+    <w:lsdException w:name="Medium Grid 1 Accent 1" w:semiHidden="0" w:uiPriority="67" w:unhideWhenUsed="0"/>
+    <w:lsdException w:name="Medium Grid 2 Accent 1" w:semiHidden="0" w:uiPriority="68" w:unhideWhenUsed="0"/>
+    <w:lsdException w:name="Medium Grid 3 Accent 1" w:semiHidden="0" w:uiPriority="69" w:unhideWhenUsed="0"/>
+    <w:lsdException w:name="Dark List Accent 1" w:semiHidden="0" w:uiPriority="70" w:unhideWhenUsed="0"/>
+    <w:lsdException w:name="Colorful Shading Accent 1" w:semiHidden="0" w:uiPriority="71" w:unhideWhenUsed="0"/>
+    <w:lsdException w:name="Colorful List Accent 1" w:semiHidden="0" w:uiPriority="72" w:unhideWhenUsed="0"/>
+    <w:lsdException w:name="Colorful Grid Accent 1" w:semiHidden="0" w:uiPriority="73" w:unhideWhenUsed="0"/>
+    <w:lsdException w:name="Light Shading Accent 2" w:semiHidden="0" w:uiPriority="60" w:unhideWhenUsed="0"/>
+    <w:lsdException w:name="Light List Accent 2" w:semiHidden="0" w:uiPriority="61" w:unhideWhenUsed="0"/>
+    <w:lsdException w:name="Light Grid Accent 2" w:semiHidden="0" w:uiPriority="62" w:unhideWhenUsed="0"/>
+    <w:lsdException w:name="Medium Shading 1 Accent 2" w:semiHidden="0" w:uiPriority="63" w:unhideWhenUsed="0"/>
+    <w:lsdException w:name="Medium Shading 2 Accent 2" w:semiHidden="0" w:uiPriority="64" w:unhideWhenUsed="0"/>
+    <w:lsdException w:name="Medium List 1 Accent 2" w:semiHidden="0" w:uiPriority="65" w:unhideWhenUsed="0"/>
+    <w:lsdException w:name="Medium List 2 Accent 2" w:semiHidden="0" w:uiPriority="66" w:unhideWhenUsed="0"/>
+    <w:lsdException w:name="Medium Grid 1 Accent 2" w:semiHidden="0" w:uiPriority="67" w:unhideWhenUsed="0"/>
+    <w:lsdException w:name="Medium Grid 2 Accent 2" w:semiHidden="0" w:uiPriority="68" w:unhideWhenUsed="0"/>
+    <w:lsdException w:name="Medium Grid 3 Accent 2" w:semiHidden="0" w:uiPriority="69" w:unhideWhenUsed="0"/>
+    <w:lsdException w:name="Dark List Accent 2" w:semiHidden="0" w:uiPriority="70" w:unhideWhenUsed="0"/>
+    <w:lsdException w:name="Colorful Shading Accent 2" w:semiHidden="0" w:uiPriority="71" w:unhideWhenUsed="0"/>
+    <w:lsdException w:name="Colorful List Accent 2" w:semiHidden="0" w:uiPriority="72" w:unhideWhenUsed="0"/>
+    <w:lsdException w:name="Colorful Grid Accent 2" w:semiHidden="0" w:uiPriority="73" w:unhideWhenUsed="0"/>
+    <w:lsdException w:name="Light Shading Accent 3" w:semiHidden="0" w:uiPriority="60" w:unhideWhenUsed="0"/>
+    <w:lsdException w:name="Light List Accent 3" w:semiHidden="0" w:uiPriority="61" w:unhideWhenUsed="0"/>
+    <w:lsdException w:name="Light Grid Accent 3" w:semiHidden="0" w:uiPriority="62" w:unhideWhenUsed="0"/>
+    <w:lsdException w:name="Medium Shading 1 Accent 3" w:semiHidden="0" w:uiPriority="63" w:unhideWhenUsed="0"/>
+    <w:lsdException w:name="Medium Shading 2 Accent 3" w:semiHidden="0" w:uiPriority="64" w:unhideWhenUsed="0"/>
+    <w:lsdException w:name="Medium List 1 Accent 3" w:semiHidden="0" w:uiPriority="65" w:unhideWhenUsed="0"/>
+    <w:lsdException w:name="Medium List 2 Accent 3" w:semiHidden="0" w:uiPriority="66" w:unhideWhenUsed="0"/>
+    <w:lsdException w:name="Medium Grid 1 Accent 3" w:semiHidden="0" w:uiPriority="67" w:unhideWhenUsed="0"/>
+    <w:lsdException w:name="Medium Grid 2 Accent 3" w:semiHidden="0" w:uiPriority="68" w:unhideWhenUsed="0"/>
+    <w:lsdException w:name="Medium Grid 3 Accent 3" w:semiHidden="0" w:uiPriority="69" w:unhideWhenUsed="0"/>
+    <w:lsdException w:name="Dark List Accent 3" w:semiHidden="0" w:uiPriority="70" w:unhideWhenUsed="0"/>
+    <w:lsdException w:name="Colorful Shading Accent 3" w:semiHidden="0" w:uiPriority="71" w:unhideWhenUsed="0"/>
+    <w:lsdException w:name="Colorful List Accent 3" w:semiHidden="0" w:uiPriority="72" w:unhideWhenUsed="0"/>
+    <w:lsdException w:name="Colorful Grid Accent 3" w:semiHidden="0" w:uiPriority="73" w:unhideWhenUsed="0"/>
+    <w:lsdException w:name="Light Shading Accent 4" w:semiHidden="0" w:uiPriority="60" w:unhideWhenUsed="0"/>
+    <w:lsdException w:name="Light List Accent 4" w:semiHidden="0" w:uiPriority="61" w:unhideWhenUsed="0"/>
+    <w:lsdException w:name="Light Grid Accent 4" w:semiHidden="0" w:uiPriority="62" w:unhideWhenUsed="0"/>
+    <w:lsdException w:name="Medium Shading 1 Accent 4" w:semiHidden="0" w:uiPriority="63" w:unhideWhenUsed="0"/>
+    <w:lsdException w:name="Medium Shading 2 Accent 4" w:semiHidden="0" w:uiPriority="64" w:unhideWhenUsed="0"/>
+    <w:lsdException w:name="Medium List 1 Accent 4" w:semiHidden="0" w:uiPriority="65" w:unhideWhenUsed="0"/>
+    <w:lsdException w:name="Medium List 2 Accent 4" w:semiHidden="0" w:uiPriority="66" w:unhideWhenUsed="0"/>
+    <w:lsdException w:name="Medium Grid 1 Accent 4" w:semiHidden="0" w:uiPriority="67" w:unhideWhenUsed="0"/>
+    <w:lsdException w:name="Medium Grid 2 Accent 4" w:semiHidden="0" w:uiPriority="68" w:unhideWhenUsed="0"/>
+    <w:lsdException w:name="Medium Grid 3 Accent 4" w:semiHidden="0" w:uiPriority="69" w:unhideWhenUsed="0"/>
+    <w:lsdException w:name="Dark List Accent 4" w:semiHidden="0" w:uiPriority="70" w:unhideWhenUsed="0"/>
+    <w:lsdException w:name="Colorful Shading Accent 4" w:semiHidden="0" w:uiPriority="71" w:unhideWhenUsed="0"/>
+    <w:lsdException w:name="Colorful List Accent 4" w:semiHidden="0" w:uiPriority="72" w:unhideWhenUsed="0"/>
+    <w:lsdException w:name="Colorful Grid Accent 4" w:semiHidden="0" w:uiPriority="73" w:unhideWhenUsed="0"/>
+    <w:lsdException w:name="Light Shading Accent 5" w:semiHidden="0" w:uiPriority="60" w:unhideWhenUsed="0"/>
+    <w:lsdException w:name="Light List Accent 5" w:semiHidden="0" w:uiPriority="61" w:unhideWhenUsed="0"/>
+    <w:lsdException w:name="Light Grid Accent 5" w:semiHidden="0" w:uiPriority="62" w:unhideWhenUsed="0"/>
+    <w:lsdException w:name="Medium Shading 1 Accent 5" w:semiHidden="0" w:uiPriority="63" w:unhideWhenUsed="0"/>
+    <w:lsdException w:name="Medium Shading 2 Accent 5" w:semiHidden="0" w:uiPriority="64" w:unhideWhenUsed="0"/>
+    <w:lsdException w:name="Medium List 1 Accent 5" w:semiHidden="0" w:uiPriority="65" w:unhideWhenUsed="0"/>
+    <w:lsdException w:name="Medium List 2 Accent 5" w:semiHidden="0" w:uiPriority="66" w:unhideWhenUsed="0"/>
+    <w:lsdException w:name="Medium Grid 1 Accent 5" w:semiHidden="0" w:uiPriority="67" w:unhideWhenUsed="0"/>
+    <w:lsdException w:name="Medium Grid 2 Accent 5" w:semiHidden="0" w:uiPriority="68" w:unhideWhenUsed="0"/>
+    <w:lsdException w:name="Medium Grid 3 Accent 5" w:semiHidden="0" w:uiPriority="69" w:unhideWhenUsed="0"/>
+    <w:lsdException w:name="Dark List Accent 5" w:semiHidden="0" w:uiPriority="70" w:unhideWhenUsed="0"/>
+    <w:lsdException w:name="Colorful Shading Accent 5" w:semiHidden="0" w:uiPriority="71" w:unhideWhenUsed="0"/>
+    <w:lsdException w:name="Colorful List Accent 5" w:semiHidden="0" w:uiPriority="72" w:unhideWhenUsed="0"/>
+    <w:lsdException w:name="Colorful Grid Accent 5" w:semiHidden="0" w:uiPriority="73" w:unhideWhenUsed="0"/>
+    <w:lsdException w:name="Light Shading Accent 6" w:semiHidden="0" w:uiPriority="60" w:unhideWhenUsed="0"/>
+    <w:lsdException w:name="Light List Accent 6" w:semiHidden="0" w:uiPriority="61" w:unhideWhenUsed="0"/>
+    <w:lsdException w:name="Light Grid Accent 6" w:semiHidden="0" w:uiPriority="62" w:unhideWhenUsed="0"/>
+    <w:lsdException w:name="Medium Shading 1 Accent 6" w:semiHidden="0" w:uiPriority="63" w:unhideWhenUsed="0"/>
+    <w:lsdException w:name="Medium Shading 2 Accent 6" w:semiHidden="0" w:uiPriority="64" w:unhideWhenUsed="0"/>
+    <w:lsdException w:name="Medium List 1 Accent 6" w:semiHidden="0" w:uiPriority="65" w:unhideWhenUsed="0"/>
+    <w:lsdException w:name="Medium List 2 Accent 6" w:semiHidden="0" w:uiPriority="66" w:unhideWhenUsed="0"/>
+    <w:lsdException w:name="Medium Grid 1 Accent 6" w:semiHidden="0" w:uiPriority="67" w:unhideWhenUsed="0"/>
+    <w:lsdException w:name="Medium Grid 2 Accent 6" w:semiHidden="0" w:uiPriority="68" w:unhideWhenUsed="0"/>
+    <w:lsdException w:name="Medium Grid 3 Accent 6" w:semiHidden="0" w:uiPriority="69" w:unhideWhenUsed="0"/>
+    <w:lsdException w:name="Dark List Accent 6" w:semiHidden="0" w:uiPriority="70" w:unhideWhenUsed="0"/>
+    <w:lsdException w:name="Colorful Shading Accent 6" w:semiHidden="0" w:uiPriority="71" w:unhideWhenUsed="0"/>
+    <w:lsdException w:name="Colorful List Accent 6" w:semiHidden="0" w:uiPriority="72" w:unhideWhenUsed="0"/>
+    <w:lsdException w:name="Colorful Grid Accent 6" w:semiHidden="0" w:uiPriority="73" w:unhideWhenUsed="0"/>
+    <w:lsdException w:name="Subtle Emphasis" w:semiHidden="0" w:uiPriority="19" w:unhideWhenUsed="0" w:qFormat="1"/>
+    <w:lsdException w:name="Intense Emphasis" w:semiHidden="0" w:uiPriority="21" w:unhideWhenUsed="0" w:qFormat="1"/>
+    <w:lsdException w:name="Subtle Reference" w:semiHidden="0" w:uiPriority="31" w:unhideWhenUsed="0" w:qFormat="1"/>
+    <w:lsdException w:name="Intense Reference" w:semiHidden="0" w:uiPriority="32" w:unhideWhenUsed="0" w:qFormat="1"/>
+    <w:lsdException w:name="Book Title" w:semiHidden="0" w:uiPriority="33" w:unhideWhenUsed="0" w:qFormat="1"/>
+    <w:lsdException w:name="Bibliography" w:uiPriority="37"/>
+    <w:lsdException w:name="TOC Heading" w:uiPriority="39" w:qFormat="1"/>
+  </w:latentStyles>
+  <w:style w:type="paragraph" w:default="1" w:styleId="Normal">
+    <w:name w:val="Normal"/>
+    <w:qFormat/>
+    <w:rsid w:val="00BE1F7B"/>
+    <w:rPr>
+      <w:sz w:val="24"/>
+    </w:rPr>
+  </w:style>
+  <w:style w:type="paragraph" w:styleId="Titre1">
+    <w:name w:val="heading 1"/>
+    <w:basedOn w:val="Normal"/>
+    <w:next w:val="Normal"/>
+    <w:link w:val="Titre1Car"/>
+    <w:autoRedefine/>
+    <w:uiPriority w:val="9"/>
+    <w:qFormat/>
+    <w:rsid w:val="00487039"/>
+    <w:pPr>
+      <w:keepNext/>
+      <w:keepLines/>
+      <w:spacing w:before="240" w:after="0"/>
+      <w:outlineLvl w:val="0"/>
+    </w:pPr>
+    <w:rPr>
+      <w:rFonts w:asciiTheme="majorHAnsi" w:eastAsiaTheme="majorEastAsia" w:hAnsiTheme="majorHAnsi" w:cstheme="majorBidi"/>
+      <w:color w:val="2F5496" w:themeColor="accent1" w:themeShade="BF"/>
+      <w:sz w:val="52"/>
+      <w:szCs w:val="32"/>
+    </w:rPr>
+  </w:style>
+  <w:style w:type="paragraph" w:styleId="Titre2">
+    <w:name w:val="heading 2"/>
+    <w:basedOn w:val="Normal"/>
+    <w:next w:val="Normal"/>
+    <w:link w:val="Titre2Car"/>
+    <w:uiPriority w:val="9"/>
+    <w:unhideWhenUsed/>
+    <w:qFormat/>
+    <w:rsid w:val="008453DE"/>
+    <w:pPr>
+      <w:keepNext/>
+      <w:keepLines/>
+      <w:spacing w:before="40" w:after="0"/>
+      <w:outlineLvl w:val="1"/>
+    </w:pPr>
+    <w:rPr>
+      <w:rFonts w:eastAsiaTheme="majorEastAsia" w:cstheme="majorBidi"/>
+      <w:color w:val="767171" w:themeColor="background2" w:themeShade="80"/>
+      <w:sz w:val="32"/>
+      <w:szCs w:val="26"/>
+    </w:rPr>
+  </w:style>
+  <w:style w:type="paragraph" w:styleId="Titre3">
+    <w:name w:val="heading 3"/>
+    <w:basedOn w:val="Normal"/>
+    <w:next w:val="Normal"/>
+    <w:link w:val="Titre3Car"/>
+    <w:uiPriority w:val="9"/>
+    <w:unhideWhenUsed/>
+    <w:qFormat/>
+    <w:rsid w:val="008453DE"/>
+    <w:pPr>
+      <w:keepNext/>
+      <w:keepLines/>
+      <w:spacing w:before="40" w:after="0"/>
+      <w:outlineLvl w:val="2"/>
+    </w:pPr>
+    <w:rPr>
+      <w:rFonts w:asciiTheme="majorHAnsi" w:eastAsiaTheme="majorEastAsia" w:hAnsiTheme="majorHAnsi" w:cstheme="majorBidi"/>
+      <w:color w:val="1F3763" w:themeColor="accent1" w:themeShade="7F"/>
+      <w:sz w:val="28"/>
+      <w:szCs w:val="24"/>
+    </w:rPr>
+  </w:style>
+  <w:style w:type="paragraph" w:styleId="Titre4">
+    <w:name w:val="heading 4"/>
+    <w:basedOn w:val="Normal"/>
+    <w:next w:val="Normal"/>
+    <w:link w:val="Titre4Car"/>
+    <w:autoRedefine/>
+    <w:uiPriority w:val="9"/>
+    <w:semiHidden/>
+    <w:unhideWhenUsed/>
+    <w:qFormat/>
+    <w:rsid w:val="00CB0E45"/>
+    <w:pPr>
+      <w:keepNext/>
+      <w:keepLines/>
+      <w:suppressAutoHyphens/>
+      <w:autoSpaceDN w:val="0"/>
+      <w:spacing w:before="40" w:after="0" w:line="254" w:lineRule="auto"/>
+      <w:textAlignment w:val="baseline"/>
+      <w:outlineLvl w:val="3"/>
+    </w:pPr>
+    <w:rPr>
+      <w:rFonts w:asciiTheme="majorHAnsi" w:eastAsiaTheme="majorEastAsia" w:hAnsiTheme="majorHAnsi" w:cstheme="majorBidi"/>
+      <w:iCs/>
+      <w:color w:val="2F5496" w:themeColor="accent1" w:themeShade="BF"/>
+      <w:sz w:val="72"/>
+    </w:rPr>
+  </w:style>
+  <w:style w:type="character" w:default="1" w:styleId="Policepardfaut">
+    <w:name w:val="Default Paragraph Font"/>
+    <w:uiPriority w:val="1"/>
+    <w:semiHidden/>
+    <w:unhideWhenUsed/>
+  </w:style>
+  <w:style w:type="table" w:default="1" w:styleId="TableauNormal">
+    <w:name w:val="Normal Table"/>
+    <w:uiPriority w:val="99"/>
+    <w:semiHidden/>
+    <w:unhideWhenUsed/>
+    <w:tblPr>
+      <w:tblInd w:w="0" w:type="dxa"/>
+      <w:tblCellMar>
+        <w:top w:w="0" w:type="dxa"/>
+        <w:left w:w="108" w:type="dxa"/>
+        <w:bottom w:w="0" w:type="dxa"/>
+        <w:right w:w="108" w:type="dxa"/>
+      </w:tblCellMar>
+    </w:tblPr>
+  </w:style>
+  <w:style w:type="numbering" w:default="1" w:styleId="Aucuneliste">
+    <w:name w:val="No List"/>
+    <w:uiPriority w:val="99"/>
+    <w:semiHidden/>
+    <w:unhideWhenUsed/>
+  </w:style>
+  <w:style w:type="character" w:customStyle="1" w:styleId="Titre1Car">
+    <w:name w:val="Titre 1 Car"/>
+    <w:basedOn w:val="Policepardfaut"/>
+    <w:link w:val="Titre1"/>
+    <w:uiPriority w:val="9"/>
+    <w:rsid w:val="00487039"/>
+    <w:rPr>
+      <w:rFonts w:asciiTheme="majorHAnsi" w:eastAsiaTheme="majorEastAsia" w:hAnsiTheme="majorHAnsi" w:cstheme="majorBidi"/>
+      <w:color w:val="2F5496" w:themeColor="accent1" w:themeShade="BF"/>
+      <w:sz w:val="52"/>
+      <w:szCs w:val="32"/>
+    </w:rPr>
+  </w:style>
+  <w:style w:type="paragraph" w:styleId="Titre">
+    <w:name w:val="Title"/>
+    <w:basedOn w:val="Normal"/>
+    <w:next w:val="Normal"/>
+    <w:link w:val="TitreCar"/>
+    <w:autoRedefine/>
+    <w:uiPriority w:val="10"/>
+    <w:qFormat/>
+    <w:rsid w:val="00487039"/>
+    <w:pPr>
+      <w:spacing w:after="0" w:line="240" w:lineRule="auto"/>
+      <w:contextualSpacing/>
+    </w:pPr>
+    <w:rPr>
+      <w:rFonts w:asciiTheme="majorHAnsi" w:eastAsiaTheme="majorEastAsia" w:hAnsiTheme="majorHAnsi" w:cstheme="majorBidi"/>
+      <w:spacing w:val="-10"/>
+      <w:kern w:val="28"/>
+      <w:sz w:val="44"/>
+      <w:szCs w:val="56"/>
+    </w:rPr>
+  </w:style>
+  <w:style w:type="character" w:customStyle="1" w:styleId="TitreCar">
+    <w:name w:val="Titre Car"/>
+    <w:basedOn w:val="Policepardfaut"/>
+    <w:link w:val="Titre"/>
+    <w:uiPriority w:val="10"/>
+    <w:rsid w:val="00487039"/>
+    <w:rPr>
+      <w:rFonts w:asciiTheme="majorHAnsi" w:eastAsiaTheme="majorEastAsia" w:hAnsiTheme="majorHAnsi" w:cstheme="majorBidi"/>
+      <w:spacing w:val="-10"/>
+      <w:kern w:val="28"/>
+      <w:sz w:val="44"/>
+      <w:szCs w:val="56"/>
+    </w:rPr>
+  </w:style>
+  <w:style w:type="paragraph" w:styleId="Sous-titre">
+    <w:name w:val="Subtitle"/>
+    <w:basedOn w:val="Normal"/>
+    <w:next w:val="Normal"/>
+    <w:link w:val="Sous-titreCar"/>
+    <w:autoRedefine/>
+    <w:uiPriority w:val="11"/>
+    <w:qFormat/>
+    <w:rsid w:val="00487039"/>
+    <w:pPr>
+      <w:numPr>
+        <w:ilvl w:val="1"/>
+      </w:numPr>
+    </w:pPr>
+    <w:rPr>
+      <w:rFonts w:eastAsiaTheme="minorEastAsia"/>
+      <w:color w:val="5A5A5A" w:themeColor="text1" w:themeTint="A5"/>
+      <w:spacing w:val="15"/>
+      <w:sz w:val="22"/>
+    </w:rPr>
+  </w:style>
+  <w:style w:type="character" w:customStyle="1" w:styleId="Sous-titreCar">
+    <w:name w:val="Sous-titre Car"/>
+    <w:basedOn w:val="Policepardfaut"/>
+    <w:link w:val="Sous-titre"/>
+    <w:uiPriority w:val="11"/>
+    <w:rsid w:val="00487039"/>
+    <w:rPr>
+      <w:rFonts w:eastAsiaTheme="minorEastAsia"/>
+      <w:color w:val="5A5A5A" w:themeColor="text1" w:themeTint="A5"/>
+      <w:spacing w:val="15"/>
+    </w:rPr>
+  </w:style>
+  <w:style w:type="character" w:customStyle="1" w:styleId="Titre2Car">
+    <w:name w:val="Titre 2 Car"/>
+    <w:basedOn w:val="Policepardfaut"/>
+    <w:link w:val="Titre2"/>
+    <w:uiPriority w:val="9"/>
+    <w:rsid w:val="008453DE"/>
+    <w:rPr>
+      <w:rFonts w:eastAsiaTheme="majorEastAsia" w:cstheme="majorBidi"/>
+      <w:color w:val="767171" w:themeColor="background2" w:themeShade="80"/>
+      <w:sz w:val="32"/>
+      <w:szCs w:val="26"/>
+    </w:rPr>
+  </w:style>
+  <w:style w:type="character" w:customStyle="1" w:styleId="Titre4Car">
+    <w:name w:val="Titre 4 Car"/>
+    <w:basedOn w:val="Policepardfaut"/>
+    <w:link w:val="Titre4"/>
+    <w:uiPriority w:val="9"/>
+    <w:semiHidden/>
+    <w:rsid w:val="00CB0E45"/>
+    <w:rPr>
+      <w:rFonts w:asciiTheme="majorHAnsi" w:eastAsiaTheme="majorEastAsia" w:hAnsiTheme="majorHAnsi" w:cstheme="majorBidi"/>
+      <w:iCs/>
+      <w:color w:val="2F5496" w:themeColor="accent1" w:themeShade="BF"/>
+      <w:sz w:val="72"/>
+    </w:rPr>
+  </w:style>
+  <w:style w:type="character" w:customStyle="1" w:styleId="Titre3Car">
+    <w:name w:val="Titre 3 Car"/>
+    <w:basedOn w:val="Policepardfaut"/>
+    <w:link w:val="Titre3"/>
+    <w:uiPriority w:val="9"/>
+    <w:rsid w:val="008453DE"/>
+    <w:rPr>
+      <w:rFonts w:asciiTheme="majorHAnsi" w:eastAsiaTheme="majorEastAsia" w:hAnsiTheme="majorHAnsi" w:cstheme="majorBidi"/>
+      <w:color w:val="1F3763" w:themeColor="accent1" w:themeShade="7F"/>
+      <w:sz w:val="28"/>
+      <w:szCs w:val="24"/>
+    </w:rPr>
+  </w:style>
+  <w:style w:type="table" w:styleId="Grilledutableau">
+    <w:name w:val="Table Grid"/>
+    <w:basedOn w:val="TableauNormal"/>
+    <w:uiPriority w:val="39"/>
+    <w:rsid w:val="00BA0E84"/>
+    <w:pPr>
+      <w:spacing w:after="0" w:line="240" w:lineRule="auto"/>
+    </w:pPr>
+    <w:tblPr>
+      <w:tblInd w:w="0" w:type="dxa"/>
+      <w:tblBorders>
+        <w:top w:val="single" w:sz="4" w:space="0" w:color="auto"/>
+        <w:left w:val="single" w:sz="4" w:space="0" w:color="auto"/>
+        <w:bottom w:val="single" w:sz="4" w:space="0" w:color="auto"/>
+        <w:right w:val="single" w:sz="4" w:space="0" w:color="auto"/>
+        <w:insideH w:val="single" w:sz="4" w:space="0" w:color="auto"/>
+        <w:insideV w:val="single" w:sz="4" w:space="0" w:color="auto"/>
+      </w:tblBorders>
+      <w:tblCellMar>
+        <w:top w:w="0" w:type="dxa"/>
+        <w:left w:w="108" w:type="dxa"/>
+        <w:bottom w:w="0" w:type="dxa"/>
+        <w:right w:w="108" w:type="dxa"/>
+      </w:tblCellMar>
     </w:tblPr>
   </w:style>
   <w:style w:type="paragraph" w:styleId="NormalWeb">
@@ -3383,7 +3879,7 @@
   <a:extraClrSchemeLst/>
   <a:extLst>
     <a:ext uri="{05A4C25C-085E-4340-85A3-A5531E510DB2}">
-      <thm15:themeFamily xmlns:thm15="http://schemas.microsoft.com/office/thememl/2012/main" name="Office Theme" id="{62F939B6-93AF-4DB8-9C6B-D6C7DFDC589F}" vid="{4A3C46E8-61CC-4603-A589-7422A47A8E4A}"/>
+      <thm15:themeFamily xmlns:thm15="http://schemas.microsoft.com/office/thememl/2012/main" xmlns="" name="Office Theme" id="{62F939B6-93AF-4DB8-9C6B-D6C7DFDC589F}" vid="{4A3C46E8-61CC-4603-A589-7422A47A8E4A}"/>
     </a:ext>
   </a:extLst>
 </a:theme>
@@ -3394,7 +3890,7 @@
 </file>
 
 <file path=customXml/itemProps1.xml><?xml version="1.0" encoding="utf-8"?>
-<ds:datastoreItem xmlns:ds="http://schemas.openxmlformats.org/officeDocument/2006/customXml" ds:itemID="{75721175-B033-4D6D-9EED-1C5C2FA86D7B}">
+<ds:datastoreItem xmlns:ds="http://schemas.openxmlformats.org/officeDocument/2006/customXml" ds:itemID="{E2440D9B-1984-4149-9D25-C2E61B183163}">
   <ds:schemaRefs>
     <ds:schemaRef ds:uri="http://schemas.openxmlformats.org/officeDocument/2006/bibliography"/>
   </ds:schemaRefs>

</xml_diff>